<commit_message>
trying to run models
</commit_message>
<xml_diff>
--- a/DRAFT_outline.docx
+++ b/DRAFT_outline.docx
@@ -906,15 +906,7 @@
         </w:numPr>
       </w:pPr>
       <w:r>
-        <w:t xml:space="preserve">Generally, increased residence time correlates with increased </w:t>
-      </w:r>
-      <w:proofErr w:type="gramStart"/>
-      <w:r>
-        <w:t>C:N</w:t>
-      </w:r>
-      <w:proofErr w:type="gramEnd"/>
-      <w:r>
-        <w:t xml:space="preserve">, C:P, and N:P. Residence time may also promote burial of P and lead to higher rates of primary productivity </w:t>
+        <w:t xml:space="preserve">Generally, increased residence time correlates with increased C:N, C:P, and N:P. Residence time may also promote burial of P and lead to higher rates of primary productivity </w:t>
       </w:r>
       <w:sdt>
         <w:sdtPr>
@@ -1004,15 +996,7 @@
         </w:numPr>
       </w:pPr>
       <w:r>
-        <w:t>Intended to “support efforts to assess nutrient water quality and more effectively protect and restore waters from nutrient pollution.” (</w:t>
-      </w:r>
-      <w:proofErr w:type="gramStart"/>
-      <w:r>
-        <w:t>wording</w:t>
-      </w:r>
-      <w:proofErr w:type="gramEnd"/>
-      <w:r>
-        <w:t xml:space="preserve"> from challenge description)</w:t>
+        <w:t>Intended to “support efforts to assess nutrient water quality and more effectively protect and restore waters from nutrient pollution.” (wording from challenge description)</w:t>
       </w:r>
     </w:p>
     <w:p>
@@ -1113,15 +1097,7 @@
         </w:numPr>
       </w:pPr>
       <w:r>
-        <w:t xml:space="preserve"># </w:t>
-      </w:r>
-      <w:proofErr w:type="gramStart"/>
-      <w:r>
-        <w:t>lakes</w:t>
-      </w:r>
-      <w:proofErr w:type="gramEnd"/>
-      <w:r>
-        <w:t xml:space="preserve"> sampled</w:t>
+        <w:t># lakes sampled</w:t>
       </w:r>
     </w:p>
     <w:p>
@@ -1274,15 +1250,7 @@
         </w:sdtContent>
       </w:sdt>
       <w:r>
-        <w:t xml:space="preserve">. – NLA data follows the collection during </w:t>
-      </w:r>
-      <w:proofErr w:type="gramStart"/>
-      <w:r>
-        <w:t>summer, but</w:t>
-      </w:r>
-      <w:proofErr w:type="gramEnd"/>
-      <w:r>
-        <w:t xml:space="preserve"> breaks away from the large lakes sampling only by including smaller lakes (&lt;20 ha).</w:t>
+        <w:t>. – NLA data follows the collection during summer, but breaks away from the large lakes sampling only by including smaller lakes (&lt;20 ha).</w:t>
       </w:r>
     </w:p>
     <w:p>
@@ -1838,21 +1806,7 @@
         <w:rPr>
           <w:color w:val="000000"/>
         </w:rPr>
-        <w:t xml:space="preserve">This analysis and package </w:t>
-      </w:r>
-      <w:proofErr w:type="gramStart"/>
-      <w:r>
-        <w:rPr>
-          <w:color w:val="000000"/>
-        </w:rPr>
-        <w:t>uses</w:t>
-      </w:r>
-      <w:proofErr w:type="gramEnd"/>
-      <w:r>
-        <w:rPr>
-          <w:color w:val="000000"/>
-        </w:rPr>
-        <w:t xml:space="preserve"> the stratified randomized weighting of lakes</w:t>
+        <w:t>This analysis and package uses the stratified randomized weighting of lakes</w:t>
       </w:r>
       <w:r>
         <w:rPr>
@@ -1946,9 +1900,170 @@
         </w:numPr>
       </w:pPr>
       <w:r>
+        <w:rPr>
+          <w:noProof/>
+        </w:rPr>
+        <mc:AlternateContent>
+          <mc:Choice Requires="wpg">
+            <w:drawing>
+              <wp:anchor distT="0" distB="0" distL="114300" distR="114300" simplePos="0" relativeHeight="251658240" behindDoc="0" locked="0" layoutInCell="1" allowOverlap="1" wp14:anchorId="78DC894E" wp14:editId="5A38C935">
+                <wp:simplePos x="0" y="0"/>
+                <wp:positionH relativeFrom="column">
+                  <wp:posOffset>-38100</wp:posOffset>
+                </wp:positionH>
+                <wp:positionV relativeFrom="paragraph">
+                  <wp:posOffset>429895</wp:posOffset>
+                </wp:positionV>
+                <wp:extent cx="6050280" cy="4168140"/>
+                <wp:effectExtent l="0" t="0" r="26670" b="3810"/>
+                <wp:wrapNone/>
+                <wp:docPr id="3" name="Group 3"/>
+                <wp:cNvGraphicFramePr/>
+                <a:graphic xmlns:a="http://schemas.openxmlformats.org/drawingml/2006/main">
+                  <a:graphicData uri="http://schemas.microsoft.com/office/word/2010/wordprocessingGroup">
+                    <wpg:wgp>
+                      <wpg:cNvGrpSpPr/>
+                      <wpg:grpSpPr>
+                        <a:xfrm>
+                          <a:off x="0" y="0"/>
+                          <a:ext cx="6050280" cy="4168140"/>
+                          <a:chOff x="0" y="0"/>
+                          <a:chExt cx="6050280" cy="4168140"/>
+                        </a:xfrm>
+                      </wpg:grpSpPr>
+                      <wps:wsp>
+                        <wps:cNvPr id="2" name="Rectangle 2"/>
+                        <wps:cNvSpPr/>
+                        <wps:spPr>
+                          <a:xfrm>
+                            <a:off x="0" y="0"/>
+                            <a:ext cx="6050280" cy="4160520"/>
+                          </a:xfrm>
+                          <a:prstGeom prst="rect">
+                            <a:avLst/>
+                          </a:prstGeom>
+                          <a:solidFill>
+                            <a:schemeClr val="bg1"/>
+                          </a:solidFill>
+                          <a:ln>
+                            <a:solidFill>
+                              <a:schemeClr val="bg1"/>
+                            </a:solidFill>
+                          </a:ln>
+                        </wps:spPr>
+                        <wps:style>
+                          <a:lnRef idx="2">
+                            <a:schemeClr val="accent1">
+                              <a:shade val="50000"/>
+                            </a:schemeClr>
+                          </a:lnRef>
+                          <a:fillRef idx="1">
+                            <a:schemeClr val="accent1"/>
+                          </a:fillRef>
+                          <a:effectRef idx="0">
+                            <a:schemeClr val="accent1"/>
+                          </a:effectRef>
+                          <a:fontRef idx="minor">
+                            <a:schemeClr val="lt1"/>
+                          </a:fontRef>
+                        </wps:style>
+                        <wps:bodyPr rot="0" spcFirstLastPara="0" vertOverflow="overflow" horzOverflow="overflow" vert="horz" wrap="square" lIns="91440" tIns="45720" rIns="91440" bIns="45720" numCol="1" spcCol="0" rtlCol="0" fromWordArt="0" anchor="ctr" anchorCtr="0" forceAA="0" compatLnSpc="1">
+                          <a:prstTxWarp prst="textNoShape">
+                            <a:avLst/>
+                          </a:prstTxWarp>
+                          <a:noAutofit/>
+                        </wps:bodyPr>
+                      </wps:wsp>
+                      <pic:pic xmlns:pic="http://schemas.openxmlformats.org/drawingml/2006/picture">
+                        <pic:nvPicPr>
+                          <pic:cNvPr id="1" name="Picture 1" descr="Chart&#10;&#10;Description automatically generated with medium confidence"/>
+                          <pic:cNvPicPr>
+                            <a:picLocks noChangeAspect="1"/>
+                          </pic:cNvPicPr>
+                        </pic:nvPicPr>
+                        <pic:blipFill>
+                          <a:blip r:embed="rId6" cstate="print">
+                            <a:extLst>
+                              <a:ext uri="{28A0092B-C50C-407E-A947-70E740481C1C}">
+                                <a14:useLocalDpi xmlns:a14="http://schemas.microsoft.com/office/drawing/2010/main" val="0"/>
+                              </a:ext>
+                            </a:extLst>
+                          </a:blip>
+                          <a:srcRect/>
+                          <a:stretch>
+                            <a:fillRect/>
+                          </a:stretch>
+                        </pic:blipFill>
+                        <pic:spPr bwMode="auto">
+                          <a:xfrm>
+                            <a:off x="38100" y="53340"/>
+                            <a:ext cx="5943600" cy="4114800"/>
+                          </a:xfrm>
+                          <a:prstGeom prst="rect">
+                            <a:avLst/>
+                          </a:prstGeom>
+                          <a:noFill/>
+                          <a:ln>
+                            <a:noFill/>
+                          </a:ln>
+                        </pic:spPr>
+                      </pic:pic>
+                    </wpg:wgp>
+                  </a:graphicData>
+                </a:graphic>
+              </wp:anchor>
+            </w:drawing>
+          </mc:Choice>
+          <mc:Fallback>
+            <w:pict>
+              <v:group w14:anchorId="0B2D32ED" id="Group 3" o:spid="_x0000_s1026" style="position:absolute;margin-left:-3pt;margin-top:33.85pt;width:476.4pt;height:328.2pt;z-index:251658240" coordsize="60502,41681" o:gfxdata="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">
+                <v:rect id="Rectangle 2" o:spid="_x0000_s1027" style="position:absolute;width:60502;height:41605;visibility:visible;mso-wrap-style:square;v-text-anchor:middle" o:gfxdata="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" fillcolor="white [3212]" strokecolor="white [3212]" strokeweight="1pt"/>
+                <v:shapetype id="_x0000_t75" coordsize="21600,21600" o:spt="75" o:preferrelative="t" path="m@4@5l@4@11@9@11@9@5xe" filled="f" stroked="f">
+                  <v:stroke joinstyle="miter"/>
+                  <v:formulas>
+                    <v:f eqn="if lineDrawn pixelLineWidth 0"/>
+                    <v:f eqn="sum @0 1 0"/>
+                    <v:f eqn="sum 0 0 @1"/>
+                    <v:f eqn="prod @2 1 2"/>
+                    <v:f eqn="prod @3 21600 pixelWidth"/>
+                    <v:f eqn="prod @3 21600 pixelHeight"/>
+                    <v:f eqn="sum @0 0 1"/>
+                    <v:f eqn="prod @6 1 2"/>
+                    <v:f eqn="prod @7 21600 pixelWidth"/>
+                    <v:f eqn="sum @8 21600 0"/>
+                    <v:f eqn="prod @7 21600 pixelHeight"/>
+                    <v:f eqn="sum @10 21600 0"/>
+                  </v:formulas>
+                  <v:path o:extrusionok="f" gradientshapeok="t" o:connecttype="rect"/>
+                  <o:lock v:ext="edit" aspectratio="t"/>
+                </v:shapetype>
+                <v:shape id="Picture 1" o:spid="_x0000_s1028" type="#_x0000_t75" alt="Chart&#10;&#10;Description automatically generated with medium confidence" style="position:absolute;left:381;top:533;width:59436;height:41148;visibility:visible;mso-wrap-style:square" o:gfxdata="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">
+                  <v:imagedata r:id="rId7" o:title="Chart&#10;&#10;Description automatically generated with medium confidence"/>
+                </v:shape>
+              </v:group>
+            </w:pict>
+          </mc:Fallback>
+        </mc:AlternateContent>
+      </w:r>
+      <w:r>
         <w:t>How does nutrient limitation/enrichment vary across ecoregions and what are the underlying mechanisms?</w:t>
       </w:r>
     </w:p>
+    <w:p/>
+    <w:p/>
+    <w:p/>
+    <w:p/>
+    <w:p/>
+    <w:p/>
+    <w:p/>
+    <w:p/>
+    <w:p/>
+    <w:p/>
+    <w:p/>
+    <w:p/>
+    <w:p/>
+    <w:p/>
+    <w:p/>
     <w:p>
       <w:pPr>
         <w:pStyle w:val="ListParagraph"/>
@@ -1957,16 +2072,13 @@
           <w:numId w:val="10"/>
         </w:numPr>
       </w:pPr>
-      <w:r>
-        <w:t>Figure showing N limitation and P limitation + citations used for justification (</w:t>
-      </w:r>
-      <w:proofErr w:type="gramStart"/>
-      <w:r>
-        <w:t>e.g.</w:t>
-      </w:r>
-      <w:proofErr w:type="gramEnd"/>
-      <w:r>
-        <w:t xml:space="preserve"> Bergstrom, McCauley)</w:t>
+      <w:proofErr w:type="spellStart"/>
+      <w:r>
+        <w:t>Sp</w:t>
+      </w:r>
+      <w:proofErr w:type="spellEnd"/>
+      <w:r>
+        <w:t xml:space="preserve"> survey of limitation shifts over time – national, ecoregional</w:t>
       </w:r>
     </w:p>
     <w:p>
@@ -1977,13 +2089,35 @@
           <w:numId w:val="10"/>
         </w:numPr>
       </w:pPr>
-      <w:proofErr w:type="spellStart"/>
-      <w:r>
-        <w:t>Sp</w:t>
-      </w:r>
-      <w:proofErr w:type="spellEnd"/>
-      <w:r>
-        <w:t xml:space="preserve"> survey of limitation shifts over time – national, ecoregional</w:t>
+      <w:r>
+        <w:t>Trophic status in N-limited, P-limited</w:t>
+      </w:r>
+      <w:r>
+        <w:t xml:space="preserve"> for current data (2017)</w:t>
+      </w:r>
+    </w:p>
+    <w:p>
+      <w:pPr>
+        <w:pStyle w:val="ListParagraph"/>
+        <w:numPr>
+          <w:ilvl w:val="2"/>
+          <w:numId w:val="10"/>
+        </w:numPr>
+      </w:pPr>
+      <w:r>
+        <w:t>Ecoregional, national</w:t>
+      </w:r>
+    </w:p>
+    <w:p>
+      <w:pPr>
+        <w:pStyle w:val="ListParagraph"/>
+        <w:numPr>
+          <w:ilvl w:val="0"/>
+          <w:numId w:val="10"/>
+        </w:numPr>
+      </w:pPr>
+      <w:r>
+        <w:t>Is trophic status (based on chlorophyll) more influenced by nitrogen or phosphorus and how/why does this relationship vary spatially?</w:t>
       </w:r>
     </w:p>
     <w:p>
@@ -1995,10 +2129,7 @@
         </w:numPr>
       </w:pPr>
       <w:r>
-        <w:t>Trophic status in N-limited, P-limited</w:t>
-      </w:r>
-      <w:r>
-        <w:t xml:space="preserve"> for current data (2017)</w:t>
+        <w:t>TN:TP ratio vs TS</w:t>
       </w:r>
     </w:p>
     <w:p>
@@ -2010,7 +2141,55 @@
         </w:numPr>
       </w:pPr>
       <w:r>
-        <w:t>Ecoregional, national</w:t>
+        <w:t>Ecoregion, nationally (all data?)</w:t>
+      </w:r>
+    </w:p>
+    <w:p>
+      <w:pPr>
+        <w:pStyle w:val="ListParagraph"/>
+        <w:numPr>
+          <w:ilvl w:val="1"/>
+          <w:numId w:val="10"/>
+        </w:numPr>
+      </w:pPr>
+      <w:r>
+        <w:t>TN vs TS</w:t>
+      </w:r>
+    </w:p>
+    <w:p>
+      <w:pPr>
+        <w:pStyle w:val="ListParagraph"/>
+        <w:numPr>
+          <w:ilvl w:val="2"/>
+          <w:numId w:val="10"/>
+        </w:numPr>
+      </w:pPr>
+      <w:r>
+        <w:t>Ecoregion, nationally (all data?)</w:t>
+      </w:r>
+    </w:p>
+    <w:p>
+      <w:pPr>
+        <w:pStyle w:val="ListParagraph"/>
+        <w:numPr>
+          <w:ilvl w:val="1"/>
+          <w:numId w:val="10"/>
+        </w:numPr>
+      </w:pPr>
+      <w:r>
+        <w:t xml:space="preserve">TP vs TS </w:t>
+      </w:r>
+    </w:p>
+    <w:p>
+      <w:pPr>
+        <w:pStyle w:val="ListParagraph"/>
+        <w:numPr>
+          <w:ilvl w:val="2"/>
+          <w:numId w:val="10"/>
+        </w:numPr>
+      </w:pPr>
+      <w:r>
+        <w:t>Ecoregion, nationally (all data?)</w:t>
       </w:r>
     </w:p>
     <w:p>
@@ -2022,7 +2201,16 @@
         </w:numPr>
       </w:pPr>
       <w:r>
-        <w:t>Is trophic status (based on chlorophyll) more influenced by nitrogen or phosphorus and how/why does this relationship vary spatially?</w:t>
+        <w:t>What are the trends</w:t>
+      </w:r>
+      <w:r>
+        <w:t xml:space="preserve"> of stoichiometry and trophic levels ac</w:t>
+      </w:r>
+      <w:r>
+        <w:t>ross ecoregional and the national scale</w:t>
+      </w:r>
+      <w:r>
+        <w:t>?</w:t>
       </w:r>
     </w:p>
     <w:p>
@@ -2034,19 +2222,8 @@
         </w:numPr>
       </w:pPr>
       <w:r>
-        <w:t>TN:TP ratio vs TS</w:t>
-      </w:r>
-    </w:p>
-    <w:p>
-      <w:pPr>
-        <w:pStyle w:val="ListParagraph"/>
-        <w:numPr>
-          <w:ilvl w:val="2"/>
-          <w:numId w:val="10"/>
-        </w:numPr>
-      </w:pPr>
-      <w:r>
-        <w:t>Ecoregion, nationally (all data?)</w:t>
+        <w:lastRenderedPageBreak/>
+        <w:t>Trophic status across ecoregions, national</w:t>
       </w:r>
     </w:p>
     <w:p>
@@ -2058,20 +2235,13 @@
         </w:numPr>
       </w:pPr>
       <w:r>
-        <w:t>TN vs TS</w:t>
-      </w:r>
-    </w:p>
-    <w:p>
-      <w:pPr>
-        <w:pStyle w:val="ListParagraph"/>
-        <w:numPr>
-          <w:ilvl w:val="2"/>
-          <w:numId w:val="10"/>
-        </w:numPr>
-      </w:pPr>
-      <w:r>
-        <w:t>Ecoregion, nationally (all data?)</w:t>
-      </w:r>
+        <w:t xml:space="preserve">Look at urban vs. </w:t>
+      </w:r>
+      <w:proofErr w:type="spellStart"/>
+      <w:r>
+        <w:t>non urban</w:t>
+      </w:r>
+      <w:proofErr w:type="spellEnd"/>
     </w:p>
     <w:p>
       <w:pPr>
@@ -2082,91 +2252,7 @@
         </w:numPr>
       </w:pPr>
       <w:r>
-        <w:t xml:space="preserve">TP vs TS </w:t>
-      </w:r>
-    </w:p>
-    <w:p>
-      <w:pPr>
-        <w:pStyle w:val="ListParagraph"/>
-        <w:numPr>
-          <w:ilvl w:val="2"/>
-          <w:numId w:val="10"/>
-        </w:numPr>
-      </w:pPr>
-      <w:r>
-        <w:t>Ecoregion, nationally (all data?)</w:t>
-      </w:r>
-    </w:p>
-    <w:p>
-      <w:pPr>
-        <w:pStyle w:val="ListParagraph"/>
-        <w:numPr>
-          <w:ilvl w:val="0"/>
-          <w:numId w:val="10"/>
-        </w:numPr>
-      </w:pPr>
-      <w:r>
-        <w:t>What are the trends</w:t>
-      </w:r>
-      <w:r>
-        <w:t xml:space="preserve"> of stoichiometry and trophic levels ac</w:t>
-      </w:r>
-      <w:r>
-        <w:t>ross ecoregional and the national scale</w:t>
-      </w:r>
-      <w:r>
-        <w:t>?</w:t>
-      </w:r>
-    </w:p>
-    <w:p>
-      <w:pPr>
-        <w:pStyle w:val="ListParagraph"/>
-        <w:numPr>
-          <w:ilvl w:val="1"/>
-          <w:numId w:val="10"/>
-        </w:numPr>
-      </w:pPr>
-      <w:r>
-        <w:t>Trophic status across ecoregions, national</w:t>
-      </w:r>
-    </w:p>
-    <w:p>
-      <w:pPr>
-        <w:pStyle w:val="ListParagraph"/>
-        <w:numPr>
-          <w:ilvl w:val="1"/>
-          <w:numId w:val="10"/>
-        </w:numPr>
-      </w:pPr>
-      <w:r>
-        <w:t xml:space="preserve">Look at urban vs. </w:t>
-      </w:r>
-      <w:proofErr w:type="spellStart"/>
-      <w:proofErr w:type="gramStart"/>
-      <w:r>
-        <w:t>non urban</w:t>
-      </w:r>
-      <w:proofErr w:type="spellEnd"/>
-      <w:proofErr w:type="gramEnd"/>
-    </w:p>
-    <w:p>
-      <w:pPr>
-        <w:pStyle w:val="ListParagraph"/>
-        <w:numPr>
-          <w:ilvl w:val="1"/>
-          <w:numId w:val="10"/>
-        </w:numPr>
-      </w:pPr>
-      <w:r>
-        <w:t xml:space="preserve">% </w:t>
-      </w:r>
-      <w:proofErr w:type="gramStart"/>
-      <w:r>
-        <w:t>development</w:t>
-      </w:r>
-      <w:proofErr w:type="gramEnd"/>
-      <w:r>
-        <w:t xml:space="preserve"> and % ag </w:t>
+        <w:t xml:space="preserve">% development and % ag </w:t>
       </w:r>
     </w:p>
     <w:p>
@@ -2454,7 +2540,6 @@
           <w:rFonts w:eastAsia="Times New Roman" w:cstheme="minorHAnsi"/>
           <w:color w:val="000000"/>
         </w:rPr>
-        <w:lastRenderedPageBreak/>
         <w:t>Potential opening: Freshwater resources are critical to human health and food provisioning, industries, ecosystem function, and recreational and cultural experiences.</w:t>
       </w:r>
       <w:r>
@@ -2731,15 +2816,7 @@
         <w:t xml:space="preserve">. </w:t>
       </w:r>
       <w:r>
-        <w:t xml:space="preserve">Nutrients are of particular interest due to their necessity in ecosystem functioning and their simultaneous capacity to pollute. Understanding coupled nutrient cycling and the regional stoichiometric </w:t>
-      </w:r>
-      <w:proofErr w:type="gramStart"/>
-      <w:r>
-        <w:t>differences</w:t>
-      </w:r>
-      <w:proofErr w:type="gramEnd"/>
-      <w:r>
-        <w:t xml:space="preserve"> of eutrophication is a fundamental step toward solutions.</w:t>
+        <w:t>Nutrients are of particular interest due to their necessity in ecosystem functioning and their simultaneous capacity to pollute. Understanding coupled nutrient cycling and the regional stoichiometric differences of eutrophication is a fundamental step toward solutions.</w:t>
       </w:r>
     </w:p>
     <w:p/>
@@ -2832,7 +2909,6 @@
             <w:rPr>
               <w:rFonts w:eastAsia="Times New Roman"/>
             </w:rPr>
-            <w:lastRenderedPageBreak/>
             <w:t xml:space="preserve">Burns, D. A. (2004). The effects of atmospheric nitrogen deposition in the Rocky Mountains of Colorado and southern Wyoming, USA-a critical review. </w:t>
           </w:r>
           <w:r>
@@ -2841,25 +2917,7 @@
               <w:i/>
               <w:iCs/>
             </w:rPr>
-            <w:t xml:space="preserve">Environmental Pollution (Barking, </w:t>
-          </w:r>
-          <w:proofErr w:type="gramStart"/>
-          <w:r>
-            <w:rPr>
-              <w:rFonts w:eastAsia="Times New Roman"/>
-              <w:i/>
-              <w:iCs/>
-            </w:rPr>
-            <w:t>Essex :</w:t>
-          </w:r>
-          <w:proofErr w:type="gramEnd"/>
-          <w:r>
-            <w:rPr>
-              <w:rFonts w:eastAsia="Times New Roman"/>
-              <w:i/>
-              <w:iCs/>
-            </w:rPr>
-            <w:t xml:space="preserve"> 1987)</w:t>
+            <w:t>Environmental Pollution (Barking, Essex : 1987)</w:t>
           </w:r>
           <w:r>
             <w:rPr>
@@ -3169,6 +3227,7 @@
             <w:rPr>
               <w:rFonts w:eastAsia="Times New Roman"/>
             </w:rPr>
+            <w:lastRenderedPageBreak/>
             <w:t>Dodds</w:t>
           </w:r>
           <w:proofErr w:type="spellEnd"/>
@@ -3221,21 +3280,7 @@
             <w:rPr>
               <w:rFonts w:eastAsia="Times New Roman"/>
             </w:rPr>
-            <w:t xml:space="preserve">Downing, J. A., &amp; McCauley, E. (1992). The </w:t>
-          </w:r>
-          <w:proofErr w:type="gramStart"/>
-          <w:r>
-            <w:rPr>
-              <w:rFonts w:eastAsia="Times New Roman"/>
-            </w:rPr>
-            <w:t>nitrogen :</w:t>
-          </w:r>
-          <w:proofErr w:type="gramEnd"/>
-          <w:r>
-            <w:rPr>
-              <w:rFonts w:eastAsia="Times New Roman"/>
-            </w:rPr>
-            <w:t xml:space="preserve"> phosphorus relationship in lakes. </w:t>
+            <w:t xml:space="preserve">Downing, J. A., &amp; McCauley, E. (1992). The nitrogen : phosphorus relationship in lakes. </w:t>
           </w:r>
           <w:r>
             <w:rPr>
@@ -3609,14 +3654,7 @@
             <w:rPr>
               <w:rFonts w:eastAsia="Times New Roman"/>
             </w:rPr>
-            <w:t xml:space="preserve">Lin, J., Compton, J. E., Hill, R. A., Herlihy, A. T., Sabo, R. D., Brooks, J. R., Weber, M., Pickard, B., Paulsen, S. G., &amp; Stoddard, J. L. (2021). Context is Everything: Interacting Inputs and Landscape </w:t>
-          </w:r>
-          <w:r>
-            <w:rPr>
-              <w:rFonts w:eastAsia="Times New Roman"/>
-            </w:rPr>
-            <w:lastRenderedPageBreak/>
-            <w:t xml:space="preserve">Characteristics Control Stream Nitrogen. </w:t>
+            <w:t xml:space="preserve">Lin, J., Compton, J. E., Hill, R. A., Herlihy, A. T., Sabo, R. D., Brooks, J. R., Weber, M., Pickard, B., Paulsen, S. G., &amp; Stoddard, J. L. (2021). Context is Everything: Interacting Inputs and Landscape Characteristics Control Stream Nitrogen. </w:t>
           </w:r>
           <w:r>
             <w:rPr>
@@ -3958,7 +3996,14 @@
             <w:rPr>
               <w:rFonts w:eastAsia="Times New Roman"/>
             </w:rPr>
-            <w:t xml:space="preserve">, J. C., Dudgeon, D., &amp; Cooke, S. J. (2019). Emerging threats and persistent conservation challenges for freshwater biodiversity. </w:t>
+            <w:t xml:space="preserve">, J. C., Dudgeon, D., </w:t>
+          </w:r>
+          <w:r>
+            <w:rPr>
+              <w:rFonts w:eastAsia="Times New Roman"/>
+            </w:rPr>
+            <w:lastRenderedPageBreak/>
+            <w:t xml:space="preserve">&amp; Cooke, S. J. (2019). Emerging threats and persistent conservation challenges for freshwater biodiversity. </w:t>
           </w:r>
           <w:r>
             <w:rPr>
@@ -4157,25 +4202,7 @@
               <w:i/>
               <w:iCs/>
             </w:rPr>
-            <w:t xml:space="preserve">Ecological </w:t>
-          </w:r>
-          <w:proofErr w:type="gramStart"/>
-          <w:r>
-            <w:rPr>
-              <w:rFonts w:eastAsia="Times New Roman"/>
-              <w:i/>
-              <w:iCs/>
-            </w:rPr>
-            <w:t>stoichiometry :</w:t>
-          </w:r>
-          <w:proofErr w:type="gramEnd"/>
-          <w:r>
-            <w:rPr>
-              <w:rFonts w:eastAsia="Times New Roman"/>
-              <w:i/>
-              <w:iCs/>
-            </w:rPr>
-            <w:t xml:space="preserve"> the biology of elements from molecules to the biosphere</w:t>
+            <w:t>Ecological stoichiometry : the biology of elements from molecules to the biosphere</w:t>
           </w:r>
           <w:r>
             <w:rPr>
@@ -4305,7 +4332,6 @@
             <w:rPr>
               <w:rFonts w:eastAsia="Times New Roman"/>
             </w:rPr>
-            <w:lastRenderedPageBreak/>
             <w:t xml:space="preserve">USEPA. (2007b). Survey of the Nation’s Lakes. Field Operations Manual. EPA 841-B-07- 004. </w:t>
           </w:r>
           <w:r>
@@ -4471,19 +4497,18 @@
             </w:rPr>
             <w:t>U.S. Environmental Protection Agency, Office of Water and Office of Research and Development</w:t>
           </w:r>
-          <w:proofErr w:type="gramStart"/>
-          <w:r>
-            <w:rPr>
-              <w:rFonts w:eastAsia="Times New Roman"/>
-            </w:rPr>
-            <w:t>. .</w:t>
-          </w:r>
-          <w:proofErr w:type="gramEnd"/>
-          <w:r>
-            <w:rPr>
-              <w:rFonts w:eastAsia="Times New Roman"/>
-            </w:rPr>
-            <w:t xml:space="preserve"> https://www.epa.gov/national‐aquatic‐ resource‐surveys/national‐lakes‐assessment‐2017‐technical‐support‐document</w:t>
+          <w:r>
+            <w:rPr>
+              <w:rFonts w:eastAsia="Times New Roman"/>
+            </w:rPr>
+            <w:t xml:space="preserve">. . </w:t>
+          </w:r>
+          <w:r>
+            <w:rPr>
+              <w:rFonts w:eastAsia="Times New Roman"/>
+            </w:rPr>
+            <w:lastRenderedPageBreak/>
+            <w:t>https://www.epa.gov/national‐aquatic‐ resource‐surveys/national‐lakes‐assessment‐2017‐technical‐support‐document</w:t>
           </w:r>
         </w:p>
         <w:p>
@@ -4623,25 +4648,7 @@
               <w:i/>
               <w:iCs/>
             </w:rPr>
-            <w:t xml:space="preserve">Journal of </w:t>
-          </w:r>
-          <w:proofErr w:type="gramStart"/>
-          <w:r>
-            <w:rPr>
-              <w:rFonts w:eastAsia="Times New Roman"/>
-              <w:i/>
-              <w:iCs/>
-            </w:rPr>
-            <w:t>Open Source</w:t>
-          </w:r>
-          <w:proofErr w:type="gramEnd"/>
-          <w:r>
-            <w:rPr>
-              <w:rFonts w:eastAsia="Times New Roman"/>
-              <w:i/>
-              <w:iCs/>
-            </w:rPr>
-            <w:t xml:space="preserve"> Software</w:t>
+            <w:t>Journal of Open Source Software</w:t>
           </w:r>
           <w:r>
             <w:rPr>
@@ -6778,6 +6785,7 @@
     <w:rsid w:val="00473EA0"/>
     <w:rsid w:val="004950A2"/>
     <w:rsid w:val="00523C51"/>
+    <w:rsid w:val="00600E1E"/>
     <w:rsid w:val="006421CF"/>
     <w:rsid w:val="00687E0A"/>
     <w:rsid w:val="007F5BCB"/>

</xml_diff>

<commit_message>
updating plan for results
</commit_message>
<xml_diff>
--- a/DRAFT_outline.docx
+++ b/DRAFT_outline.docx
@@ -1,6 +1,6 @@
 
 <file path=word/document.xml><?xml version="1.0" encoding="utf-8"?>
-<w:document xmlns:wpc="http://schemas.microsoft.com/office/word/2010/wordprocessingCanvas" xmlns:cx="http://schemas.microsoft.com/office/drawing/2014/chartex" xmlns:cx1="http://schemas.microsoft.com/office/drawing/2015/9/8/chartex" xmlns:cx2="http://schemas.microsoft.com/office/drawing/2015/10/21/chartex" xmlns:cx3="http://schemas.microsoft.com/office/drawing/2016/5/9/chartex" xmlns:cx4="http://schemas.microsoft.com/office/drawing/2016/5/10/chartex" xmlns:cx5="http://schemas.microsoft.com/office/drawing/2016/5/11/chartex" xmlns:cx6="http://schemas.microsoft.com/office/drawing/2016/5/12/chartex" xmlns:cx7="http://schemas.microsoft.com/office/drawing/2016/5/13/chartex" xmlns:cx8="http://schemas.microsoft.com/office/drawing/2016/5/14/chartex" xmlns:mc="http://schemas.openxmlformats.org/markup-compatibility/2006" xmlns:aink="http://schemas.microsoft.com/office/drawing/2016/ink" xmlns:am3d="http://schemas.microsoft.com/office/drawing/2017/model3d" xmlns:o="urn:schemas-microsoft-com:office:office" xmlns:r="http://schemas.openxmlformats.org/officeDocument/2006/relationships" xmlns:m="http://schemas.openxmlformats.org/officeDocument/2006/math" xmlns:v="urn:schemas-microsoft-com:vml" xmlns:wp14="http://schemas.microsoft.com/office/word/2010/wordprocessingDrawing" xmlns:wp="http://schemas.openxmlformats.org/drawingml/2006/wordprocessingDrawing" xmlns:w10="urn:schemas-microsoft-com:office:word" xmlns:w="http://schemas.openxmlformats.org/wordprocessingml/2006/main" xmlns:w14="http://schemas.microsoft.com/office/word/2010/wordml" xmlns:w15="http://schemas.microsoft.com/office/word/2012/wordml" xmlns:w16cex="http://schemas.microsoft.com/office/word/2018/wordml/cex" xmlns:w16cid="http://schemas.microsoft.com/office/word/2016/wordml/cid" xmlns:w16="http://schemas.microsoft.com/office/word/2018/wordml" xmlns:w16sdtdh="http://schemas.microsoft.com/office/word/2020/wordml/sdtdatahash" xmlns:w16se="http://schemas.microsoft.com/office/word/2015/wordml/symex" xmlns:wpg="http://schemas.microsoft.com/office/word/2010/wordprocessingGroup" xmlns:wpi="http://schemas.microsoft.com/office/word/2010/wordprocessingInk" xmlns:wne="http://schemas.microsoft.com/office/word/2006/wordml" xmlns:wps="http://schemas.microsoft.com/office/word/2010/wordprocessingShape" mc:Ignorable="w14 w15 w16se w16cid w16 w16cex w16sdtdh wp14">
+<w:document xmlns:wpc="http://schemas.microsoft.com/office/word/2010/wordprocessingCanvas" xmlns:cx="http://schemas.microsoft.com/office/drawing/2014/chartex" xmlns:cx1="http://schemas.microsoft.com/office/drawing/2015/9/8/chartex" xmlns:cx2="http://schemas.microsoft.com/office/drawing/2015/10/21/chartex" xmlns:cx3="http://schemas.microsoft.com/office/drawing/2016/5/9/chartex" xmlns:cx4="http://schemas.microsoft.com/office/drawing/2016/5/10/chartex" xmlns:cx5="http://schemas.microsoft.com/office/drawing/2016/5/11/chartex" xmlns:cx6="http://schemas.microsoft.com/office/drawing/2016/5/12/chartex" xmlns:cx7="http://schemas.microsoft.com/office/drawing/2016/5/13/chartex" xmlns:cx8="http://schemas.microsoft.com/office/drawing/2016/5/14/chartex" xmlns:mc="http://schemas.openxmlformats.org/markup-compatibility/2006" xmlns:aink="http://schemas.microsoft.com/office/drawing/2016/ink" xmlns:am3d="http://schemas.microsoft.com/office/drawing/2017/model3d" xmlns:o="urn:schemas-microsoft-com:office:office" xmlns:oel="http://schemas.microsoft.com/office/2019/extlst" xmlns:r="http://schemas.openxmlformats.org/officeDocument/2006/relationships" xmlns:m="http://schemas.openxmlformats.org/officeDocument/2006/math" xmlns:v="urn:schemas-microsoft-com:vml" xmlns:wp14="http://schemas.microsoft.com/office/word/2010/wordprocessingDrawing" xmlns:wp="http://schemas.openxmlformats.org/drawingml/2006/wordprocessingDrawing" xmlns:w10="urn:schemas-microsoft-com:office:word" xmlns:w="http://schemas.openxmlformats.org/wordprocessingml/2006/main" xmlns:w14="http://schemas.microsoft.com/office/word/2010/wordml" xmlns:w15="http://schemas.microsoft.com/office/word/2012/wordml" xmlns:w16cex="http://schemas.microsoft.com/office/word/2018/wordml/cex" xmlns:w16cid="http://schemas.microsoft.com/office/word/2016/wordml/cid" xmlns:w16="http://schemas.microsoft.com/office/word/2018/wordml" xmlns:w16sdtdh="http://schemas.microsoft.com/office/word/2020/wordml/sdtdatahash" xmlns:w16se="http://schemas.microsoft.com/office/word/2015/wordml/symex" xmlns:wpg="http://schemas.microsoft.com/office/word/2010/wordprocessingGroup" xmlns:wpi="http://schemas.microsoft.com/office/word/2010/wordprocessingInk" xmlns:wne="http://schemas.microsoft.com/office/word/2006/wordml" xmlns:wps="http://schemas.microsoft.com/office/word/2010/wordprocessingShape" mc:Ignorable="w14 w15 w16se w16cid w16 w16cex w16sdtdh wp14">
   <w:body>
     <w:p>
       <w:pPr>
@@ -32,7 +32,6 @@
             <w:docPart w:val="D9D996171E544FE1B119621077D8C800"/>
           </w:placeholder>
         </w:sdtPr>
-        <w:sdtEndPr/>
         <w:sdtContent>
           <w:r>
             <w:rPr>
@@ -65,7 +64,6 @@
             <w:docPart w:val="4994CD4BBAF84659973B79098572C4D6"/>
           </w:placeholder>
         </w:sdtPr>
-        <w:sdtEndPr/>
         <w:sdtContent>
           <w:r>
             <w:rPr>
@@ -89,7 +87,6 @@
             <w:docPart w:val="1625EDA7CA2A451582B54079E7E66077"/>
           </w:placeholder>
         </w:sdtPr>
-        <w:sdtEndPr/>
         <w:sdtContent>
           <w:r>
             <w:rPr>
@@ -131,7 +128,6 @@
             <w:docPart w:val="D78EDCCB787E4CD49E9F27ECEF42E725"/>
           </w:placeholder>
         </w:sdtPr>
-        <w:sdtEndPr/>
         <w:sdtContent>
           <w:r>
             <w:rPr>
@@ -181,7 +177,6 @@
             <w:docPart w:val="D78EDCCB787E4CD49E9F27ECEF42E725"/>
           </w:placeholder>
         </w:sdtPr>
-        <w:sdtEndPr/>
         <w:sdtContent>
           <w:r>
             <w:rPr>
@@ -238,7 +233,6 @@
             <w:docPart w:val="2B4D3916F6B34BBC94DB88A50526A3FD"/>
           </w:placeholder>
         </w:sdtPr>
-        <w:sdtEndPr/>
         <w:sdtContent>
           <w:r>
             <w:rPr>
@@ -288,7 +282,6 @@
             <w:docPart w:val="831B5B45659D4E269454A54FEBF98AB3"/>
           </w:placeholder>
         </w:sdtPr>
-        <w:sdtEndPr/>
         <w:sdtContent>
           <w:r>
             <w:rPr>
@@ -338,7 +331,6 @@
             <w:docPart w:val="DefaultPlaceholder_-1854013440"/>
           </w:placeholder>
         </w:sdtPr>
-        <w:sdtEndPr/>
         <w:sdtContent>
           <w:r>
             <w:rPr>
@@ -377,7 +369,6 @@
             <w:docPart w:val="DefaultPlaceholder_-1854013440"/>
           </w:placeholder>
         </w:sdtPr>
-        <w:sdtEndPr/>
         <w:sdtContent>
           <w:r>
             <w:rPr>
@@ -422,7 +413,6 @@
             <w:docPart w:val="727AF8356C8C4734A86CEEB4A91B84CE"/>
           </w:placeholder>
         </w:sdtPr>
-        <w:sdtEndPr/>
         <w:sdtContent>
           <w:r>
             <w:rPr>
@@ -461,7 +451,6 @@
             <w:docPart w:val="DefaultPlaceholder_-1854013440"/>
           </w:placeholder>
         </w:sdtPr>
-        <w:sdtEndPr/>
         <w:sdtContent>
           <w:r>
             <w:rPr>
@@ -511,7 +500,6 @@
             <w:docPart w:val="DefaultPlaceholder_-1854013440"/>
           </w:placeholder>
         </w:sdtPr>
-        <w:sdtEndPr/>
         <w:sdtContent>
           <w:r>
             <w:rPr>
@@ -561,7 +549,6 @@
             <w:docPart w:val="DefaultPlaceholder_-1854013440"/>
           </w:placeholder>
         </w:sdtPr>
-        <w:sdtEndPr/>
         <w:sdtContent>
           <w:r>
             <w:rPr>
@@ -615,7 +602,6 @@
             <w:docPart w:val="2CCB44771CE244E684167067F94C2509"/>
           </w:placeholder>
         </w:sdtPr>
-        <w:sdtEndPr/>
         <w:sdtContent>
           <w:r>
             <w:rPr>
@@ -648,7 +634,6 @@
             <w:docPart w:val="2CCB44771CE244E684167067F94C2509"/>
           </w:placeholder>
         </w:sdtPr>
-        <w:sdtEndPr/>
         <w:sdtContent>
           <w:r>
             <w:rPr>
@@ -689,7 +674,6 @@
             <w:docPart w:val="DefaultPlaceholder_-1854013440"/>
           </w:placeholder>
         </w:sdtPr>
-        <w:sdtEndPr/>
         <w:sdtContent>
           <w:r>
             <w:rPr>
@@ -744,7 +728,6 @@
             <w:docPart w:val="AA8014095B5144AA9087CA779B228D08"/>
           </w:placeholder>
         </w:sdtPr>
-        <w:sdtEndPr/>
         <w:sdtContent>
           <w:r>
             <w:rPr>
@@ -808,7 +791,6 @@
             <w:docPart w:val="DefaultPlaceholder_-1854013440"/>
           </w:placeholder>
         </w:sdtPr>
-        <w:sdtEndPr/>
         <w:sdtContent>
           <w:r>
             <w:rPr>
@@ -858,7 +840,6 @@
             <w:docPart w:val="DefaultPlaceholder_-1854013440"/>
           </w:placeholder>
         </w:sdtPr>
-        <w:sdtEndPr/>
         <w:sdtContent>
           <w:r>
             <w:rPr>
@@ -903,7 +884,6 @@
             <w:docPart w:val="5819D7ED70474C18A3163A655D61F132"/>
           </w:placeholder>
         </w:sdtPr>
-        <w:sdtEndPr/>
         <w:sdtContent>
           <w:r>
             <w:rPr>
@@ -921,20 +901,24 @@
       <w:pPr>
         <w:pStyle w:val="ListParagraph"/>
         <w:numPr>
+          <w:ilvl w:val="3"/>
+          <w:numId w:val="2"/>
+        </w:numPr>
+      </w:pPr>
+      <w:r>
+        <w:t xml:space="preserve">Add other citations for using ratios.  </w:t>
+      </w:r>
+    </w:p>
+    <w:p>
+      <w:pPr>
+        <w:pStyle w:val="ListParagraph"/>
+        <w:numPr>
           <w:ilvl w:val="2"/>
           <w:numId w:val="2"/>
         </w:numPr>
       </w:pPr>
       <w:r>
-        <w:t xml:space="preserve">Generally, increased residence time correlates with increased </w:t>
-      </w:r>
-      <w:proofErr w:type="gramStart"/>
-      <w:r>
-        <w:t>C:N</w:t>
-      </w:r>
-      <w:proofErr w:type="gramEnd"/>
-      <w:r>
-        <w:t xml:space="preserve">, C:P, and N:P. Residence time may also promote burial of P and lead to higher rates of primary productivity </w:t>
+        <w:t xml:space="preserve">Generally, increased residence time correlates with increased C:N, C:P, and N:P. Residence time may also promote burial of P and lead to higher rates of primary productivity </w:t>
       </w:r>
       <w:sdt>
         <w:sdtPr>
@@ -947,7 +931,6 @@
             <w:docPart w:val="B8EF244E6C8F483B9EC4BE415750D23E"/>
           </w:placeholder>
         </w:sdtPr>
-        <w:sdtEndPr/>
         <w:sdtContent>
           <w:r>
             <w:rPr>
@@ -1003,7 +986,6 @@
             <w:docPart w:val="DefaultPlaceholder_-1854013440"/>
           </w:placeholder>
         </w:sdtPr>
-        <w:sdtEndPr/>
         <w:sdtContent>
           <w:r>
             <w:rPr>
@@ -1026,15 +1008,7 @@
         </w:numPr>
       </w:pPr>
       <w:r>
-        <w:t>Intended to “support efforts to assess nutrient water quality and more effectively protect and restore waters from nutrient pollution.” (</w:t>
-      </w:r>
-      <w:proofErr w:type="gramStart"/>
-      <w:r>
-        <w:t>wording</w:t>
-      </w:r>
-      <w:proofErr w:type="gramEnd"/>
-      <w:r>
-        <w:t xml:space="preserve"> from challenge description)</w:t>
+        <w:t>Intended to “support efforts to assess nutrient water quality and more effectively protect and restore waters from nutrient pollution.” (wording from challenge description)</w:t>
       </w:r>
     </w:p>
     <w:p>
@@ -1061,7 +1035,13 @@
         <w:t>How does nutrient limitation</w:t>
       </w:r>
       <w:r>
-        <w:t xml:space="preserve"> vary spatially and temporally across the US? </w:t>
+        <w:t xml:space="preserve"> </w:t>
+      </w:r>
+      <w:r>
+        <w:t xml:space="preserve">relative to trophic state </w:t>
+      </w:r>
+      <w:r>
+        <w:t xml:space="preserve">vary spatially and temporally across the US? </w:t>
       </w:r>
     </w:p>
     <w:p>
@@ -1084,6 +1064,7 @@
           <w:numId w:val="2"/>
         </w:numPr>
       </w:pPr>
+      <w:commentRangeStart w:id="0"/>
       <w:r>
         <w:t>What are the trends</w:t>
       </w:r>
@@ -1095,6 +1076,13 @@
       </w:r>
       <w:r>
         <w:t>?</w:t>
+      </w:r>
+      <w:commentRangeEnd w:id="0"/>
+      <w:r>
+        <w:rPr>
+          <w:rStyle w:val="CommentReference"/>
+        </w:rPr>
+        <w:commentReference w:id="0"/>
       </w:r>
     </w:p>
     <w:p>
@@ -1138,15 +1126,7 @@
         </w:numPr>
       </w:pPr>
       <w:r>
-        <w:t xml:space="preserve"># </w:t>
-      </w:r>
-      <w:proofErr w:type="gramStart"/>
-      <w:r>
-        <w:t>lakes</w:t>
-      </w:r>
-      <w:proofErr w:type="gramEnd"/>
-      <w:r>
-        <w:t xml:space="preserve"> sampled</w:t>
+        <w:t># lakes sampled</w:t>
       </w:r>
     </w:p>
     <w:p>
@@ -1275,11 +1255,8 @@
         </w:numPr>
       </w:pPr>
       <w:r>
-        <w:t xml:space="preserve">Sampling programs often exhibit similar biases including when and which lakes are sampled. Most lake data are collected throughout in the </w:t>
-      </w:r>
-      <w:r>
         <w:lastRenderedPageBreak/>
-        <w:t xml:space="preserve">summer and from large lakes (&gt;20 ha) </w:t>
+        <w:t xml:space="preserve">Sampling programs often exhibit similar biases including when and which lakes are sampled. Most lake data are collected throughout in the summer and from large lakes (&gt;20 ha) </w:t>
       </w:r>
       <w:sdt>
         <w:sdtPr>
@@ -1292,7 +1269,6 @@
             <w:docPart w:val="A7716330ADBD401FA5B8729C1D3558EF"/>
           </w:placeholder>
         </w:sdtPr>
-        <w:sdtEndPr/>
         <w:sdtContent>
           <w:r>
             <w:rPr>
@@ -1303,15 +1279,7 @@
         </w:sdtContent>
       </w:sdt>
       <w:r>
-        <w:t xml:space="preserve">. – NLA data follows the collection during </w:t>
-      </w:r>
-      <w:proofErr w:type="gramStart"/>
-      <w:r>
-        <w:t>summer, but</w:t>
-      </w:r>
-      <w:proofErr w:type="gramEnd"/>
-      <w:r>
-        <w:t xml:space="preserve"> breaks away from the large lakes sampling only by including smaller lakes (&lt;20 ha).</w:t>
+        <w:t>. – NLA data follows the collection during summer, but breaks away from the large lakes sampling only by including smaller lakes (&lt;20 ha).</w:t>
       </w:r>
     </w:p>
     <w:p>
@@ -1375,7 +1343,6 @@
             <w:docPart w:val="DefaultPlaceholder_-1854013440"/>
           </w:placeholder>
         </w:sdtPr>
-        <w:sdtEndPr/>
         <w:sdtContent>
           <w:r>
             <w:rPr>
@@ -1482,7 +1449,6 @@
             <w:docPart w:val="DefaultPlaceholder_-1854013440"/>
           </w:placeholder>
         </w:sdtPr>
-        <w:sdtEndPr/>
         <w:sdtContent>
           <w:r>
             <w:rPr>
@@ -1571,7 +1537,6 @@
             <w:docPart w:val="DefaultPlaceholder_-1854013440"/>
           </w:placeholder>
         </w:sdtPr>
-        <w:sdtEndPr/>
         <w:sdtContent>
           <w:r>
             <w:rPr>
@@ -1705,7 +1670,6 @@
             <w:docPart w:val="DefaultPlaceholder_-1854013440"/>
           </w:placeholder>
         </w:sdtPr>
-        <w:sdtEndPr/>
         <w:sdtContent>
           <w:r>
             <w:rPr>
@@ -1743,7 +1707,6 @@
             <w:docPart w:val="DefaultPlaceholder_-1854013440"/>
           </w:placeholder>
         </w:sdtPr>
-        <w:sdtEndPr/>
         <w:sdtContent>
           <w:r>
             <w:rPr>
@@ -1781,7 +1744,6 @@
             <w:docPart w:val="DefaultPlaceholder_-1854013440"/>
           </w:placeholder>
         </w:sdtPr>
-        <w:sdtEndPr/>
         <w:sdtContent>
           <w:r>
             <w:rPr>
@@ -1873,21 +1835,7 @@
         <w:rPr>
           <w:color w:val="000000"/>
         </w:rPr>
-        <w:t xml:space="preserve">This analysis and package </w:t>
-      </w:r>
-      <w:proofErr w:type="gramStart"/>
-      <w:r>
-        <w:rPr>
-          <w:color w:val="000000"/>
-        </w:rPr>
-        <w:t>uses</w:t>
-      </w:r>
-      <w:proofErr w:type="gramEnd"/>
-      <w:r>
-        <w:rPr>
-          <w:color w:val="000000"/>
-        </w:rPr>
-        <w:t xml:space="preserve"> the stratified randomized weighting of lakes</w:t>
+        <w:t>This analysis and package uses the stratified randomized weighting of lakes</w:t>
       </w:r>
       <w:r>
         <w:rPr>
@@ -1942,6 +1890,7 @@
         <w:rPr>
           <w:color w:val="000000"/>
         </w:rPr>
+        <w:lastRenderedPageBreak/>
         <w:t>Analyze nutrient limitation in relation to trophic state</w:t>
       </w:r>
     </w:p>
@@ -1965,7 +1914,6 @@
         <w:pStyle w:val="Heading1"/>
       </w:pPr>
       <w:r>
-        <w:lastRenderedPageBreak/>
         <w:t>Results</w:t>
       </w:r>
       <w:r>
@@ -2068,7 +2016,7 @@
                           </pic:cNvPicPr>
                         </pic:nvPicPr>
                         <pic:blipFill>
-                          <a:blip r:embed="rId6" cstate="print">
+                          <a:blip r:embed="rId10" cstate="print">
                             <a:extLst>
                               <a:ext uri="{28A0092B-C50C-407E-A947-70E740481C1C}">
                                 <a14:useLocalDpi xmlns:a14="http://schemas.microsoft.com/office/drawing/2010/main" val="0"/>
@@ -2124,7 +2072,7 @@
                   <o:lock v:ext="edit" aspectratio="t"/>
                 </v:shapetype>
                 <v:shape id="Picture 1" o:spid="_x0000_s1028" type="#_x0000_t75" alt="Chart&#10;&#10;Description automatically generated with medium confidence" style="position:absolute;left:381;top:533;width:59436;height:41148;visibility:visible;mso-wrap-style:square" o:gfxdata="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">
-                  <v:imagedata r:id="rId7" o:title="Chart&#10;&#10;Description automatically generated with medium confidence"/>
+                  <v:imagedata r:id="rId11" o:title="Chart&#10;&#10;Description automatically generated with medium confidence"/>
                 </v:shape>
               </v:group>
             </w:pict>
@@ -2304,6 +2252,7 @@
         </w:numPr>
       </w:pPr>
       <w:r>
+        <w:lastRenderedPageBreak/>
         <w:t>Trophic status across ecoregions, national</w:t>
       </w:r>
     </w:p>
@@ -2319,12 +2268,10 @@
         <w:t xml:space="preserve">Look at urban vs. </w:t>
       </w:r>
       <w:proofErr w:type="spellStart"/>
-      <w:proofErr w:type="gramStart"/>
       <w:r>
         <w:t>non urban</w:t>
       </w:r>
       <w:proofErr w:type="spellEnd"/>
-      <w:proofErr w:type="gramEnd"/>
     </w:p>
     <w:p>
       <w:pPr>
@@ -2335,15 +2282,7 @@
         </w:numPr>
       </w:pPr>
       <w:r>
-        <w:t xml:space="preserve">% </w:t>
-      </w:r>
-      <w:proofErr w:type="gramStart"/>
-      <w:r>
-        <w:t>development</w:t>
-      </w:r>
-      <w:proofErr w:type="gramEnd"/>
-      <w:r>
-        <w:t xml:space="preserve"> and % ag </w:t>
+        <w:t xml:space="preserve">% development and % ag </w:t>
       </w:r>
     </w:p>
     <w:p>
@@ -2355,7 +2294,6 @@
         </w:numPr>
       </w:pPr>
       <w:r>
-        <w:lastRenderedPageBreak/>
         <w:t xml:space="preserve">Elevation </w:t>
       </w:r>
     </w:p>
@@ -2416,7 +2354,6 @@
             <w:docPart w:val="DefaultPlaceholder_-1854013440"/>
           </w:placeholder>
         </w:sdtPr>
-        <w:sdtEndPr/>
         <w:sdtContent>
           <w:r>
             <w:rPr>
@@ -2452,7 +2389,6 @@
             <w:docPart w:val="DefaultPlaceholder_-1854013440"/>
           </w:placeholder>
         </w:sdtPr>
-        <w:sdtEndPr/>
         <w:sdtContent>
           <w:r>
             <w:rPr>
@@ -2491,7 +2427,6 @@
             <w:docPart w:val="5E17811554F24087A63F7AC4BF0F7A8B"/>
           </w:placeholder>
         </w:sdtPr>
-        <w:sdtEndPr/>
         <w:sdtContent>
           <w:r>
             <w:rPr>
@@ -2518,7 +2453,6 @@
             <w:docPart w:val="A0B2E0C90D6C4BD79FE4818450BD2E1E"/>
           </w:placeholder>
         </w:sdtPr>
-        <w:sdtEndPr/>
         <w:sdtContent>
           <w:r>
             <w:rPr>
@@ -2589,7 +2523,6 @@
             <w:docPart w:val="DefaultPlaceholder_-1854013440"/>
           </w:placeholder>
         </w:sdtPr>
-        <w:sdtEndPr/>
         <w:sdtContent>
           <w:r>
             <w:rPr>
@@ -2657,7 +2590,6 @@
             <w:docPart w:val="716126E2AE4644668A2F6AC18913D9F1"/>
           </w:placeholder>
         </w:sdtPr>
-        <w:sdtEndPr/>
         <w:sdtContent>
           <w:r>
             <w:rPr>
@@ -2685,7 +2617,6 @@
             <w:docPart w:val="716126E2AE4644668A2F6AC18913D9F1"/>
           </w:placeholder>
         </w:sdtPr>
-        <w:sdtEndPr/>
         <w:sdtContent>
           <w:r>
             <w:rPr>
@@ -2712,7 +2643,6 @@
             <w:docPart w:val="716126E2AE4644668A2F6AC18913D9F1"/>
           </w:placeholder>
         </w:sdtPr>
-        <w:sdtEndPr/>
         <w:sdtContent>
           <w:r>
             <w:rPr>
@@ -2740,7 +2670,6 @@
             <w:docPart w:val="716126E2AE4644668A2F6AC18913D9F1"/>
           </w:placeholder>
         </w:sdtPr>
-        <w:sdtEndPr/>
         <w:sdtContent>
           <w:r>
             <w:rPr>
@@ -2785,11 +2714,11 @@
       <w:r>
         <w:t xml:space="preserve">As of the writing of this manuscript, the </w:t>
       </w:r>
-      <w:bookmarkStart w:id="0" w:name="_Hlk109053200"/>
+      <w:bookmarkStart w:id="1" w:name="_Hlk109053200"/>
       <w:r>
         <w:t xml:space="preserve">US Environmental Protection Agency (EPA) </w:t>
       </w:r>
-      <w:bookmarkEnd w:id="0"/>
+      <w:bookmarkEnd w:id="1"/>
       <w:r>
         <w:t xml:space="preserve">has been developing nutrient criteria in US waters to control pollution and plan to amend the Clean Water Act with updated information. They have developed guidelines with various models that incorporate regional specifics so that states may develop their own nutrient thresholds </w:t>
       </w:r>
@@ -2804,7 +2733,6 @@
             <w:docPart w:val="9495D07849654D4B945528A74D817DE9"/>
           </w:placeholder>
         </w:sdtPr>
-        <w:sdtEndPr/>
         <w:sdtContent>
           <w:r>
             <w:rPr>
@@ -2843,7 +2771,6 @@
             <w:docPart w:val="DefaultPlaceholder_-1854013440"/>
           </w:placeholder>
         </w:sdtPr>
-        <w:sdtEndPr/>
         <w:sdtContent>
           <w:r>
             <w:rPr>
@@ -2906,7 +2833,6 @@
             <w:docPart w:val="363B58CAF9EC4992B419A1B4D1D4C5DA"/>
           </w:placeholder>
         </w:sdtPr>
-        <w:sdtEndPr/>
         <w:sdtContent>
           <w:r>
             <w:rPr>
@@ -2920,15 +2846,7 @@
         <w:t xml:space="preserve">. </w:t>
       </w:r>
       <w:r>
-        <w:t xml:space="preserve">Nutrients are of particular interest due to their necessity in ecosystem functioning and their simultaneous capacity to pollute. Understanding coupled nutrient cycling and the regional stoichiometric </w:t>
-      </w:r>
-      <w:proofErr w:type="gramStart"/>
-      <w:r>
-        <w:t>differences</w:t>
-      </w:r>
-      <w:proofErr w:type="gramEnd"/>
-      <w:r>
-        <w:t xml:space="preserve"> of eutrophication is a fundamental step toward solutions.</w:t>
+        <w:t>Nutrients are of particular interest due to their necessity in ecosystem functioning and their simultaneous capacity to pollute. Understanding coupled nutrient cycling and the regional stoichiometric differences of eutrophication is a fundamental step toward solutions.</w:t>
       </w:r>
     </w:p>
     <w:p/>
@@ -2951,7 +2869,6 @@
           <w:docPart w:val="DefaultPlaceholder_-1854013440"/>
         </w:placeholder>
       </w:sdtPr>
-      <w:sdtEndPr/>
       <w:sdtContent>
         <w:p>
           <w:pPr>
@@ -3030,25 +2947,7 @@
               <w:i/>
               <w:iCs/>
             </w:rPr>
-            <w:t xml:space="preserve">Environmental Pollution (Barking, </w:t>
-          </w:r>
-          <w:proofErr w:type="gramStart"/>
-          <w:r>
-            <w:rPr>
-              <w:rFonts w:eastAsia="Times New Roman"/>
-              <w:i/>
-              <w:iCs/>
-            </w:rPr>
-            <w:t>Essex :</w:t>
-          </w:r>
-          <w:proofErr w:type="gramEnd"/>
-          <w:r>
-            <w:rPr>
-              <w:rFonts w:eastAsia="Times New Roman"/>
-              <w:i/>
-              <w:iCs/>
-            </w:rPr>
-            <w:t xml:space="preserve"> 1987)</w:t>
+            <w:t>Environmental Pollution (Barking, Essex : 1987)</w:t>
           </w:r>
           <w:r>
             <w:rPr>
@@ -3358,6 +3257,7 @@
             <w:rPr>
               <w:rFonts w:eastAsia="Times New Roman"/>
             </w:rPr>
+            <w:lastRenderedPageBreak/>
             <w:t>Dodds</w:t>
           </w:r>
           <w:proofErr w:type="spellEnd"/>
@@ -3410,21 +3310,7 @@
             <w:rPr>
               <w:rFonts w:eastAsia="Times New Roman"/>
             </w:rPr>
-            <w:t xml:space="preserve">Downing, J. A., &amp; McCauley, E. (1992). The </w:t>
-          </w:r>
-          <w:proofErr w:type="gramStart"/>
-          <w:r>
-            <w:rPr>
-              <w:rFonts w:eastAsia="Times New Roman"/>
-            </w:rPr>
-            <w:t>nitrogen :</w:t>
-          </w:r>
-          <w:proofErr w:type="gramEnd"/>
-          <w:r>
-            <w:rPr>
-              <w:rFonts w:eastAsia="Times New Roman"/>
-            </w:rPr>
-            <w:t xml:space="preserve"> phosphorus relationship in lakes. </w:t>
+            <w:t xml:space="preserve">Downing, J. A., &amp; McCauley, E. (1992). The nitrogen : phosphorus relationship in lakes. </w:t>
           </w:r>
           <w:r>
             <w:rPr>
@@ -3470,7 +3356,6 @@
             <w:rPr>
               <w:rFonts w:eastAsia="Times New Roman"/>
             </w:rPr>
-            <w:lastRenderedPageBreak/>
             <w:t>Dumelle</w:t>
           </w:r>
           <w:proofErr w:type="spellEnd"/>
@@ -4141,7 +4026,14 @@
             <w:rPr>
               <w:rFonts w:eastAsia="Times New Roman"/>
             </w:rPr>
-            <w:t xml:space="preserve">, J. C., Dudgeon, D., &amp; Cooke, S. J. (2019). Emerging threats and persistent conservation challenges for freshwater biodiversity. </w:t>
+            <w:t xml:space="preserve">, J. C., Dudgeon, D., </w:t>
+          </w:r>
+          <w:r>
+            <w:rPr>
+              <w:rFonts w:eastAsia="Times New Roman"/>
+            </w:rPr>
+            <w:lastRenderedPageBreak/>
+            <w:t xml:space="preserve">&amp; Cooke, S. J. (2019). Emerging threats and persistent conservation challenges for freshwater biodiversity. </w:t>
           </w:r>
           <w:r>
             <w:rPr>
@@ -4231,7 +4123,6 @@
             <w:rPr>
               <w:rFonts w:eastAsia="Times New Roman"/>
             </w:rPr>
-            <w:lastRenderedPageBreak/>
             <w:t xml:space="preserve">Stanley, E. H., Collins, S. M., </w:t>
           </w:r>
           <w:proofErr w:type="spellStart"/>
@@ -4341,25 +4232,7 @@
               <w:i/>
               <w:iCs/>
             </w:rPr>
-            <w:t xml:space="preserve">Ecological </w:t>
-          </w:r>
-          <w:proofErr w:type="gramStart"/>
-          <w:r>
-            <w:rPr>
-              <w:rFonts w:eastAsia="Times New Roman"/>
-              <w:i/>
-              <w:iCs/>
-            </w:rPr>
-            <w:t>stoichiometry :</w:t>
-          </w:r>
-          <w:proofErr w:type="gramEnd"/>
-          <w:r>
-            <w:rPr>
-              <w:rFonts w:eastAsia="Times New Roman"/>
-              <w:i/>
-              <w:iCs/>
-            </w:rPr>
-            <w:t xml:space="preserve"> the biology of elements from molecules to the biosphere</w:t>
+            <w:t>Ecological stoichiometry : the biology of elements from molecules to the biosphere</w:t>
           </w:r>
           <w:r>
             <w:rPr>
@@ -4654,19 +4527,18 @@
             </w:rPr>
             <w:t>U.S. Environmental Protection Agency, Office of Water and Office of Research and Development</w:t>
           </w:r>
-          <w:proofErr w:type="gramStart"/>
-          <w:r>
-            <w:rPr>
-              <w:rFonts w:eastAsia="Times New Roman"/>
-            </w:rPr>
-            <w:t>. .</w:t>
-          </w:r>
-          <w:proofErr w:type="gramEnd"/>
-          <w:r>
-            <w:rPr>
-              <w:rFonts w:eastAsia="Times New Roman"/>
-            </w:rPr>
-            <w:t xml:space="preserve"> https://www.epa.gov/national‐aquatic‐ resource‐surveys/national‐lakes‐assessment‐2017‐technical‐support‐document</w:t>
+          <w:r>
+            <w:rPr>
+              <w:rFonts w:eastAsia="Times New Roman"/>
+            </w:rPr>
+            <w:t xml:space="preserve">. . </w:t>
+          </w:r>
+          <w:r>
+            <w:rPr>
+              <w:rFonts w:eastAsia="Times New Roman"/>
+            </w:rPr>
+            <w:lastRenderedPageBreak/>
+            <w:t>https://www.epa.gov/national‐aquatic‐ resource‐surveys/national‐lakes‐assessment‐2017‐technical‐support‐document</w:t>
           </w:r>
         </w:p>
         <w:p>
@@ -4756,14 +4628,7 @@
             <w:rPr>
               <w:rFonts w:eastAsia="Times New Roman"/>
             </w:rPr>
-            <w:t xml:space="preserve">, J., </w:t>
-          </w:r>
-          <w:r>
-            <w:rPr>
-              <w:rFonts w:eastAsia="Times New Roman"/>
-            </w:rPr>
-            <w:lastRenderedPageBreak/>
-            <w:t xml:space="preserve">Robinson, D., Seidel, D. P., </w:t>
+            <w:t xml:space="preserve">, J., Robinson, D., Seidel, D. P., </w:t>
           </w:r>
           <w:proofErr w:type="spellStart"/>
           <w:r>
@@ -4813,25 +4678,7 @@
               <w:i/>
               <w:iCs/>
             </w:rPr>
-            <w:t xml:space="preserve">Journal of </w:t>
-          </w:r>
-          <w:proofErr w:type="gramStart"/>
-          <w:r>
-            <w:rPr>
-              <w:rFonts w:eastAsia="Times New Roman"/>
-              <w:i/>
-              <w:iCs/>
-            </w:rPr>
-            <w:t>Open Source</w:t>
-          </w:r>
-          <w:proofErr w:type="gramEnd"/>
-          <w:r>
-            <w:rPr>
-              <w:rFonts w:eastAsia="Times New Roman"/>
-              <w:i/>
-              <w:iCs/>
-            </w:rPr>
-            <w:t xml:space="preserve"> Software</w:t>
+            <w:t>Journal of Open Source Software</w:t>
           </w:r>
           <w:r>
             <w:rPr>
@@ -4874,8 +4721,47 @@
 </w:document>
 </file>
 
+<file path=word/comments.xml><?xml version="1.0" encoding="utf-8"?>
+<w:comments xmlns:wpc="http://schemas.microsoft.com/office/word/2010/wordprocessingCanvas" xmlns:cx="http://schemas.microsoft.com/office/drawing/2014/chartex" xmlns:cx1="http://schemas.microsoft.com/office/drawing/2015/9/8/chartex" xmlns:cx2="http://schemas.microsoft.com/office/drawing/2015/10/21/chartex" xmlns:cx3="http://schemas.microsoft.com/office/drawing/2016/5/9/chartex" xmlns:cx4="http://schemas.microsoft.com/office/drawing/2016/5/10/chartex" xmlns:cx5="http://schemas.microsoft.com/office/drawing/2016/5/11/chartex" xmlns:cx6="http://schemas.microsoft.com/office/drawing/2016/5/12/chartex" xmlns:cx7="http://schemas.microsoft.com/office/drawing/2016/5/13/chartex" xmlns:cx8="http://schemas.microsoft.com/office/drawing/2016/5/14/chartex" xmlns:mc="http://schemas.openxmlformats.org/markup-compatibility/2006" xmlns:aink="http://schemas.microsoft.com/office/drawing/2016/ink" xmlns:am3d="http://schemas.microsoft.com/office/drawing/2017/model3d" xmlns:o="urn:schemas-microsoft-com:office:office" xmlns:oel="http://schemas.microsoft.com/office/2019/extlst" xmlns:r="http://schemas.openxmlformats.org/officeDocument/2006/relationships" xmlns:m="http://schemas.openxmlformats.org/officeDocument/2006/math" xmlns:v="urn:schemas-microsoft-com:vml" xmlns:wp14="http://schemas.microsoft.com/office/word/2010/wordprocessingDrawing" xmlns:wp="http://schemas.openxmlformats.org/drawingml/2006/wordprocessingDrawing" xmlns:w10="urn:schemas-microsoft-com:office:word" xmlns:w="http://schemas.openxmlformats.org/wordprocessingml/2006/main" xmlns:w14="http://schemas.microsoft.com/office/word/2010/wordml" xmlns:w15="http://schemas.microsoft.com/office/word/2012/wordml" xmlns:w16cex="http://schemas.microsoft.com/office/word/2018/wordml/cex" xmlns:w16cid="http://schemas.microsoft.com/office/word/2016/wordml/cid" xmlns:w16="http://schemas.microsoft.com/office/word/2018/wordml" xmlns:w16sdtdh="http://schemas.microsoft.com/office/word/2020/wordml/sdtdatahash" xmlns:w16se="http://schemas.microsoft.com/office/word/2015/wordml/symex" xmlns:wpg="http://schemas.microsoft.com/office/word/2010/wordprocessingGroup" xmlns:wpi="http://schemas.microsoft.com/office/word/2010/wordprocessingInk" xmlns:wne="http://schemas.microsoft.com/office/word/2006/wordml" xmlns:wps="http://schemas.microsoft.com/office/word/2010/wordprocessingShape" mc:Ignorable="w14 w15 w16se w16cid w16 w16cex w16sdtdh wp14">
+  <w:comment w:id="0" w:author="Linnea Ann Rock" w:date="2022-08-11T14:31:00Z" w:initials="LAR">
+    <w:p>
+      <w:pPr>
+        <w:pStyle w:val="CommentText"/>
+      </w:pPr>
+      <w:r>
+        <w:rPr>
+          <w:rStyle w:val="CommentReference"/>
+        </w:rPr>
+        <w:annotationRef/>
+      </w:r>
+      <w:r>
+        <w:t>Move to Q1. and Q1. to Q3.</w:t>
+      </w:r>
+    </w:p>
+  </w:comment>
+</w:comments>
+</file>
+
+<file path=word/commentsExtended.xml><?xml version="1.0" encoding="utf-8"?>
+<w15:commentsEx xmlns:wpc="http://schemas.microsoft.com/office/word/2010/wordprocessingCanvas" xmlns:cx="http://schemas.microsoft.com/office/drawing/2014/chartex" xmlns:cx1="http://schemas.microsoft.com/office/drawing/2015/9/8/chartex" xmlns:cx2="http://schemas.microsoft.com/office/drawing/2015/10/21/chartex" xmlns:cx3="http://schemas.microsoft.com/office/drawing/2016/5/9/chartex" xmlns:cx4="http://schemas.microsoft.com/office/drawing/2016/5/10/chartex" xmlns:cx5="http://schemas.microsoft.com/office/drawing/2016/5/11/chartex" xmlns:cx6="http://schemas.microsoft.com/office/drawing/2016/5/12/chartex" xmlns:cx7="http://schemas.microsoft.com/office/drawing/2016/5/13/chartex" xmlns:cx8="http://schemas.microsoft.com/office/drawing/2016/5/14/chartex" xmlns:mc="http://schemas.openxmlformats.org/markup-compatibility/2006" xmlns:aink="http://schemas.microsoft.com/office/drawing/2016/ink" xmlns:am3d="http://schemas.microsoft.com/office/drawing/2017/model3d" xmlns:o="urn:schemas-microsoft-com:office:office" xmlns:oel="http://schemas.microsoft.com/office/2019/extlst" xmlns:r="http://schemas.openxmlformats.org/officeDocument/2006/relationships" xmlns:m="http://schemas.openxmlformats.org/officeDocument/2006/math" xmlns:v="urn:schemas-microsoft-com:vml" xmlns:wp14="http://schemas.microsoft.com/office/word/2010/wordprocessingDrawing" xmlns:wp="http://schemas.openxmlformats.org/drawingml/2006/wordprocessingDrawing" xmlns:w10="urn:schemas-microsoft-com:office:word" xmlns:w="http://schemas.openxmlformats.org/wordprocessingml/2006/main" xmlns:w14="http://schemas.microsoft.com/office/word/2010/wordml" xmlns:w15="http://schemas.microsoft.com/office/word/2012/wordml" xmlns:w16cex="http://schemas.microsoft.com/office/word/2018/wordml/cex" xmlns:w16cid="http://schemas.microsoft.com/office/word/2016/wordml/cid" xmlns:w16="http://schemas.microsoft.com/office/word/2018/wordml" xmlns:w16sdtdh="http://schemas.microsoft.com/office/word/2020/wordml/sdtdatahash" xmlns:w16se="http://schemas.microsoft.com/office/word/2015/wordml/symex" xmlns:wpg="http://schemas.microsoft.com/office/word/2010/wordprocessingGroup" xmlns:wpi="http://schemas.microsoft.com/office/word/2010/wordprocessingInk" xmlns:wne="http://schemas.microsoft.com/office/word/2006/wordml" xmlns:wps="http://schemas.microsoft.com/office/word/2010/wordprocessingShape" mc:Ignorable="w14 w15 w16se w16cid w16 w16cex w16sdtdh wp14">
+  <w15:commentEx w15:paraId="3E5F489D" w15:done="0"/>
+</w15:commentsEx>
+</file>
+
+<file path=word/commentsExtensible.xml><?xml version="1.0" encoding="utf-8"?>
+<w16cex:commentsExtensible xmlns:wpc="http://schemas.microsoft.com/office/word/2010/wordprocessingCanvas" xmlns:cx="http://schemas.microsoft.com/office/drawing/2014/chartex" xmlns:cx1="http://schemas.microsoft.com/office/drawing/2015/9/8/chartex" xmlns:cx2="http://schemas.microsoft.com/office/drawing/2015/10/21/chartex" xmlns:cx3="http://schemas.microsoft.com/office/drawing/2016/5/9/chartex" xmlns:cx4="http://schemas.microsoft.com/office/drawing/2016/5/10/chartex" xmlns:cx5="http://schemas.microsoft.com/office/drawing/2016/5/11/chartex" xmlns:cx6="http://schemas.microsoft.com/office/drawing/2016/5/12/chartex" xmlns:cx7="http://schemas.microsoft.com/office/drawing/2016/5/13/chartex" xmlns:cx8="http://schemas.microsoft.com/office/drawing/2016/5/14/chartex" xmlns:mc="http://schemas.openxmlformats.org/markup-compatibility/2006" xmlns:aink="http://schemas.microsoft.com/office/drawing/2016/ink" xmlns:am3d="http://schemas.microsoft.com/office/drawing/2017/model3d" xmlns:o="urn:schemas-microsoft-com:office:office" xmlns:oel="http://schemas.microsoft.com/office/2019/extlst" xmlns:r="http://schemas.openxmlformats.org/officeDocument/2006/relationships" xmlns:m="http://schemas.openxmlformats.org/officeDocument/2006/math" xmlns:v="urn:schemas-microsoft-com:vml" xmlns:wp14="http://schemas.microsoft.com/office/word/2010/wordprocessingDrawing" xmlns:wp="http://schemas.openxmlformats.org/drawingml/2006/wordprocessingDrawing" xmlns:w10="urn:schemas-microsoft-com:office:word" xmlns:w="http://schemas.openxmlformats.org/wordprocessingml/2006/main" xmlns:w14="http://schemas.microsoft.com/office/word/2010/wordml" xmlns:w15="http://schemas.microsoft.com/office/word/2012/wordml" xmlns:w16cex="http://schemas.microsoft.com/office/word/2018/wordml/cex" xmlns:w16cid="http://schemas.microsoft.com/office/word/2016/wordml/cid" xmlns:w16="http://schemas.microsoft.com/office/word/2018/wordml" xmlns:w16sdtdh="http://schemas.microsoft.com/office/word/2020/wordml/sdtdatahash" xmlns:w16se="http://schemas.microsoft.com/office/word/2015/wordml/symex" xmlns:wpg="http://schemas.microsoft.com/office/word/2010/wordprocessingGroup" xmlns:wpi="http://schemas.microsoft.com/office/word/2010/wordprocessingInk" xmlns:wne="http://schemas.microsoft.com/office/word/2006/wordml" xmlns:wps="http://schemas.microsoft.com/office/word/2010/wordprocessingShape" mc:Ignorable="w14 w15 w16se w16cid w16 w16cex w16sdtdh wp14">
+  <w16cex:commentExtensible w16cex:durableId="269F915A" w16cex:dateUtc="2022-08-11T20:31:00Z"/>
+</w16cex:commentsExtensible>
+</file>
+
+<file path=word/commentsIds.xml><?xml version="1.0" encoding="utf-8"?>
+<w16cid:commentsIds xmlns:wpc="http://schemas.microsoft.com/office/word/2010/wordprocessingCanvas" xmlns:cx="http://schemas.microsoft.com/office/drawing/2014/chartex" xmlns:cx1="http://schemas.microsoft.com/office/drawing/2015/9/8/chartex" xmlns:cx2="http://schemas.microsoft.com/office/drawing/2015/10/21/chartex" xmlns:cx3="http://schemas.microsoft.com/office/drawing/2016/5/9/chartex" xmlns:cx4="http://schemas.microsoft.com/office/drawing/2016/5/10/chartex" xmlns:cx5="http://schemas.microsoft.com/office/drawing/2016/5/11/chartex" xmlns:cx6="http://schemas.microsoft.com/office/drawing/2016/5/12/chartex" xmlns:cx7="http://schemas.microsoft.com/office/drawing/2016/5/13/chartex" xmlns:cx8="http://schemas.microsoft.com/office/drawing/2016/5/14/chartex" xmlns:mc="http://schemas.openxmlformats.org/markup-compatibility/2006" xmlns:aink="http://schemas.microsoft.com/office/drawing/2016/ink" xmlns:am3d="http://schemas.microsoft.com/office/drawing/2017/model3d" xmlns:o="urn:schemas-microsoft-com:office:office" xmlns:oel="http://schemas.microsoft.com/office/2019/extlst" xmlns:r="http://schemas.openxmlformats.org/officeDocument/2006/relationships" xmlns:m="http://schemas.openxmlformats.org/officeDocument/2006/math" xmlns:v="urn:schemas-microsoft-com:vml" xmlns:wp14="http://schemas.microsoft.com/office/word/2010/wordprocessingDrawing" xmlns:wp="http://schemas.openxmlformats.org/drawingml/2006/wordprocessingDrawing" xmlns:w10="urn:schemas-microsoft-com:office:word" xmlns:w="http://schemas.openxmlformats.org/wordprocessingml/2006/main" xmlns:w14="http://schemas.microsoft.com/office/word/2010/wordml" xmlns:w15="http://schemas.microsoft.com/office/word/2012/wordml" xmlns:w16cex="http://schemas.microsoft.com/office/word/2018/wordml/cex" xmlns:w16cid="http://schemas.microsoft.com/office/word/2016/wordml/cid" xmlns:w16="http://schemas.microsoft.com/office/word/2018/wordml" xmlns:w16sdtdh="http://schemas.microsoft.com/office/word/2020/wordml/sdtdatahash" xmlns:w16se="http://schemas.microsoft.com/office/word/2015/wordml/symex" xmlns:wpg="http://schemas.microsoft.com/office/word/2010/wordprocessingGroup" xmlns:wpi="http://schemas.microsoft.com/office/word/2010/wordprocessingInk" xmlns:wne="http://schemas.microsoft.com/office/word/2006/wordml" xmlns:wps="http://schemas.microsoft.com/office/word/2010/wordprocessingShape" mc:Ignorable="w14 w15 w16se w16cid w16 w16cex w16sdtdh wp14">
+  <w16cid:commentId w16cid:paraId="3E5F489D" w16cid:durableId="269F915A"/>
+</w16cid:commentsIds>
+</file>
+
 <file path=word/numbering.xml><?xml version="1.0" encoding="utf-8"?>
-<w:numbering xmlns:wpc="http://schemas.microsoft.com/office/word/2010/wordprocessingCanvas" xmlns:cx="http://schemas.microsoft.com/office/drawing/2014/chartex" xmlns:cx1="http://schemas.microsoft.com/office/drawing/2015/9/8/chartex" xmlns:cx2="http://schemas.microsoft.com/office/drawing/2015/10/21/chartex" xmlns:cx3="http://schemas.microsoft.com/office/drawing/2016/5/9/chartex" xmlns:cx4="http://schemas.microsoft.com/office/drawing/2016/5/10/chartex" xmlns:cx5="http://schemas.microsoft.com/office/drawing/2016/5/11/chartex" xmlns:cx6="http://schemas.microsoft.com/office/drawing/2016/5/12/chartex" xmlns:cx7="http://schemas.microsoft.com/office/drawing/2016/5/13/chartex" xmlns:cx8="http://schemas.microsoft.com/office/drawing/2016/5/14/chartex" xmlns:mc="http://schemas.openxmlformats.org/markup-compatibility/2006" xmlns:aink="http://schemas.microsoft.com/office/drawing/2016/ink" xmlns:am3d="http://schemas.microsoft.com/office/drawing/2017/model3d" xmlns:o="urn:schemas-microsoft-com:office:office" xmlns:r="http://schemas.openxmlformats.org/officeDocument/2006/relationships" xmlns:m="http://schemas.openxmlformats.org/officeDocument/2006/math" xmlns:v="urn:schemas-microsoft-com:vml" xmlns:wp14="http://schemas.microsoft.com/office/word/2010/wordprocessingDrawing" xmlns:wp="http://schemas.openxmlformats.org/drawingml/2006/wordprocessingDrawing" xmlns:w10="urn:schemas-microsoft-com:office:word" xmlns:w="http://schemas.openxmlformats.org/wordprocessingml/2006/main" xmlns:w14="http://schemas.microsoft.com/office/word/2010/wordml" xmlns:w15="http://schemas.microsoft.com/office/word/2012/wordml" xmlns:w16cex="http://schemas.microsoft.com/office/word/2018/wordml/cex" xmlns:w16cid="http://schemas.microsoft.com/office/word/2016/wordml/cid" xmlns:w16="http://schemas.microsoft.com/office/word/2018/wordml" xmlns:w16sdtdh="http://schemas.microsoft.com/office/word/2020/wordml/sdtdatahash" xmlns:w16se="http://schemas.microsoft.com/office/word/2015/wordml/symex" xmlns:wpg="http://schemas.microsoft.com/office/word/2010/wordprocessingGroup" xmlns:wpi="http://schemas.microsoft.com/office/word/2010/wordprocessingInk" xmlns:wne="http://schemas.microsoft.com/office/word/2006/wordml" xmlns:wps="http://schemas.microsoft.com/office/word/2010/wordprocessingShape" mc:Ignorable="w14 w15 w16se w16cid w16 w16cex w16sdtdh wp14">
+<w:numbering xmlns:wpc="http://schemas.microsoft.com/office/word/2010/wordprocessingCanvas" xmlns:cx="http://schemas.microsoft.com/office/drawing/2014/chartex" xmlns:cx1="http://schemas.microsoft.com/office/drawing/2015/9/8/chartex" xmlns:cx2="http://schemas.microsoft.com/office/drawing/2015/10/21/chartex" xmlns:cx3="http://schemas.microsoft.com/office/drawing/2016/5/9/chartex" xmlns:cx4="http://schemas.microsoft.com/office/drawing/2016/5/10/chartex" xmlns:cx5="http://schemas.microsoft.com/office/drawing/2016/5/11/chartex" xmlns:cx6="http://schemas.microsoft.com/office/drawing/2016/5/12/chartex" xmlns:cx7="http://schemas.microsoft.com/office/drawing/2016/5/13/chartex" xmlns:cx8="http://schemas.microsoft.com/office/drawing/2016/5/14/chartex" xmlns:mc="http://schemas.openxmlformats.org/markup-compatibility/2006" xmlns:aink="http://schemas.microsoft.com/office/drawing/2016/ink" xmlns:am3d="http://schemas.microsoft.com/office/drawing/2017/model3d" xmlns:o="urn:schemas-microsoft-com:office:office" xmlns:oel="http://schemas.microsoft.com/office/2019/extlst" xmlns:r="http://schemas.openxmlformats.org/officeDocument/2006/relationships" xmlns:m="http://schemas.openxmlformats.org/officeDocument/2006/math" xmlns:v="urn:schemas-microsoft-com:vml" xmlns:wp14="http://schemas.microsoft.com/office/word/2010/wordprocessingDrawing" xmlns:wp="http://schemas.openxmlformats.org/drawingml/2006/wordprocessingDrawing" xmlns:w10="urn:schemas-microsoft-com:office:word" xmlns:w="http://schemas.openxmlformats.org/wordprocessingml/2006/main" xmlns:w14="http://schemas.microsoft.com/office/word/2010/wordml" xmlns:w15="http://schemas.microsoft.com/office/word/2012/wordml" xmlns:w16cex="http://schemas.microsoft.com/office/word/2018/wordml/cex" xmlns:w16cid="http://schemas.microsoft.com/office/word/2016/wordml/cid" xmlns:w16="http://schemas.microsoft.com/office/word/2018/wordml" xmlns:w16sdtdh="http://schemas.microsoft.com/office/word/2020/wordml/sdtdatahash" xmlns:w16se="http://schemas.microsoft.com/office/word/2015/wordml/symex" xmlns:wpg="http://schemas.microsoft.com/office/word/2010/wordprocessingGroup" xmlns:wpi="http://schemas.microsoft.com/office/word/2010/wordprocessingInk" xmlns:wne="http://schemas.microsoft.com/office/word/2006/wordml" xmlns:wps="http://schemas.microsoft.com/office/word/2010/wordprocessingShape" mc:Ignorable="w14 w15 w16se w16cid w16 w16cex w16sdtdh wp14">
   <w:abstractNum w:abstractNumId="0" w15:restartNumberingAfterBreak="0">
     <w:nsid w:val="04BC4E0C"/>
     <w:multiLevelType w:val="hybridMultilevel"/>
@@ -5852,40 +5738,48 @@
       </w:pPr>
     </w:lvl>
   </w:abstractNum>
-  <w:num w:numId="1">
+  <w:num w:numId="1" w16cid:durableId="130951990">
     <w:abstractNumId w:val="6"/>
   </w:num>
-  <w:num w:numId="2">
+  <w:num w:numId="2" w16cid:durableId="471748707">
     <w:abstractNumId w:val="3"/>
   </w:num>
-  <w:num w:numId="3">
+  <w:num w:numId="3" w16cid:durableId="460808593">
     <w:abstractNumId w:val="8"/>
   </w:num>
-  <w:num w:numId="4">
+  <w:num w:numId="4" w16cid:durableId="1786388230">
     <w:abstractNumId w:val="9"/>
   </w:num>
-  <w:num w:numId="5">
+  <w:num w:numId="5" w16cid:durableId="445659492">
     <w:abstractNumId w:val="4"/>
   </w:num>
-  <w:num w:numId="6">
+  <w:num w:numId="6" w16cid:durableId="972173721">
     <w:abstractNumId w:val="0"/>
   </w:num>
-  <w:num w:numId="7">
+  <w:num w:numId="7" w16cid:durableId="2047366163">
     <w:abstractNumId w:val="1"/>
   </w:num>
-  <w:num w:numId="8">
+  <w:num w:numId="8" w16cid:durableId="382098819">
     <w:abstractNumId w:val="2"/>
   </w:num>
-  <w:num w:numId="9">
+  <w:num w:numId="9" w16cid:durableId="377627758">
     <w:abstractNumId w:val="5"/>
   </w:num>
-  <w:num w:numId="10">
+  <w:num w:numId="10" w16cid:durableId="880553713">
     <w:abstractNumId w:val="7"/>
   </w:num>
-  <w:num w:numId="11">
+  <w:num w:numId="11" w16cid:durableId="848636939">
     <w:abstractNumId w:val="10"/>
   </w:num>
 </w:numbering>
+</file>
+
+<file path=word/people.xml><?xml version="1.0" encoding="utf-8"?>
+<w15:people xmlns:wpc="http://schemas.microsoft.com/office/word/2010/wordprocessingCanvas" xmlns:cx="http://schemas.microsoft.com/office/drawing/2014/chartex" xmlns:cx1="http://schemas.microsoft.com/office/drawing/2015/9/8/chartex" xmlns:cx2="http://schemas.microsoft.com/office/drawing/2015/10/21/chartex" xmlns:cx3="http://schemas.microsoft.com/office/drawing/2016/5/9/chartex" xmlns:cx4="http://schemas.microsoft.com/office/drawing/2016/5/10/chartex" xmlns:cx5="http://schemas.microsoft.com/office/drawing/2016/5/11/chartex" xmlns:cx6="http://schemas.microsoft.com/office/drawing/2016/5/12/chartex" xmlns:cx7="http://schemas.microsoft.com/office/drawing/2016/5/13/chartex" xmlns:cx8="http://schemas.microsoft.com/office/drawing/2016/5/14/chartex" xmlns:mc="http://schemas.openxmlformats.org/markup-compatibility/2006" xmlns:aink="http://schemas.microsoft.com/office/drawing/2016/ink" xmlns:am3d="http://schemas.microsoft.com/office/drawing/2017/model3d" xmlns:o="urn:schemas-microsoft-com:office:office" xmlns:oel="http://schemas.microsoft.com/office/2019/extlst" xmlns:r="http://schemas.openxmlformats.org/officeDocument/2006/relationships" xmlns:m="http://schemas.openxmlformats.org/officeDocument/2006/math" xmlns:v="urn:schemas-microsoft-com:vml" xmlns:wp14="http://schemas.microsoft.com/office/word/2010/wordprocessingDrawing" xmlns:wp="http://schemas.openxmlformats.org/drawingml/2006/wordprocessingDrawing" xmlns:w10="urn:schemas-microsoft-com:office:word" xmlns:w="http://schemas.openxmlformats.org/wordprocessingml/2006/main" xmlns:w14="http://schemas.microsoft.com/office/word/2010/wordml" xmlns:w15="http://schemas.microsoft.com/office/word/2012/wordml" xmlns:w16cex="http://schemas.microsoft.com/office/word/2018/wordml/cex" xmlns:w16cid="http://schemas.microsoft.com/office/word/2016/wordml/cid" xmlns:w16="http://schemas.microsoft.com/office/word/2018/wordml" xmlns:w16sdtdh="http://schemas.microsoft.com/office/word/2020/wordml/sdtdatahash" xmlns:w16se="http://schemas.microsoft.com/office/word/2015/wordml/symex" xmlns:wpg="http://schemas.microsoft.com/office/word/2010/wordprocessingGroup" xmlns:wpi="http://schemas.microsoft.com/office/word/2010/wordprocessingInk" xmlns:wne="http://schemas.microsoft.com/office/word/2006/wordml" xmlns:wps="http://schemas.microsoft.com/office/word/2010/wordprocessingShape" mc:Ignorable="w14 w15 w16se w16cid w16 w16cex w16sdtdh wp14">
+  <w15:person w15:author="Linnea Ann Rock">
+    <w15:presenceInfo w15:providerId="None" w15:userId="Linnea Ann Rock"/>
+  </w15:person>
+</w15:people>
 </file>
 
 <file path=word/styles.xml><?xml version="1.0" encoding="utf-8"?>
@@ -6369,11 +6263,77 @@
       <w:color w:val="808080"/>
     </w:rPr>
   </w:style>
+  <w:style w:type="character" w:styleId="CommentReference">
+    <w:name w:val="annotation reference"/>
+    <w:basedOn w:val="DefaultParagraphFont"/>
+    <w:uiPriority w:val="99"/>
+    <w:semiHidden/>
+    <w:unhideWhenUsed/>
+    <w:rsid w:val="008C05B2"/>
+    <w:rPr>
+      <w:sz w:val="16"/>
+      <w:szCs w:val="16"/>
+    </w:rPr>
+  </w:style>
+  <w:style w:type="paragraph" w:styleId="CommentText">
+    <w:name w:val="annotation text"/>
+    <w:basedOn w:val="Normal"/>
+    <w:link w:val="CommentTextChar"/>
+    <w:uiPriority w:val="99"/>
+    <w:unhideWhenUsed/>
+    <w:rsid w:val="008C05B2"/>
+    <w:pPr>
+      <w:spacing w:line="240" w:lineRule="auto"/>
+    </w:pPr>
+    <w:rPr>
+      <w:sz w:val="20"/>
+      <w:szCs w:val="20"/>
+    </w:rPr>
+  </w:style>
+  <w:style w:type="character" w:customStyle="1" w:styleId="CommentTextChar">
+    <w:name w:val="Comment Text Char"/>
+    <w:basedOn w:val="DefaultParagraphFont"/>
+    <w:link w:val="CommentText"/>
+    <w:uiPriority w:val="99"/>
+    <w:rsid w:val="008C05B2"/>
+    <w:rPr>
+      <w:sz w:val="20"/>
+      <w:szCs w:val="20"/>
+    </w:rPr>
+  </w:style>
+  <w:style w:type="paragraph" w:styleId="CommentSubject">
+    <w:name w:val="annotation subject"/>
+    <w:basedOn w:val="CommentText"/>
+    <w:next w:val="CommentText"/>
+    <w:link w:val="CommentSubjectChar"/>
+    <w:uiPriority w:val="99"/>
+    <w:semiHidden/>
+    <w:unhideWhenUsed/>
+    <w:rsid w:val="008C05B2"/>
+    <w:rPr>
+      <w:b/>
+      <w:bCs/>
+    </w:rPr>
+  </w:style>
+  <w:style w:type="character" w:customStyle="1" w:styleId="CommentSubjectChar">
+    <w:name w:val="Comment Subject Char"/>
+    <w:basedOn w:val="CommentTextChar"/>
+    <w:link w:val="CommentSubject"/>
+    <w:uiPriority w:val="99"/>
+    <w:semiHidden/>
+    <w:rsid w:val="008C05B2"/>
+    <w:rPr>
+      <w:b/>
+      <w:bCs/>
+      <w:sz w:val="20"/>
+      <w:szCs w:val="20"/>
+    </w:rPr>
+  </w:style>
 </w:styles>
 </file>
 
 <file path=word/glossary/document.xml><?xml version="1.0" encoding="utf-8"?>
-<w:glossaryDocument xmlns:wpc="http://schemas.microsoft.com/office/word/2010/wordprocessingCanvas" xmlns:cx="http://schemas.microsoft.com/office/drawing/2014/chartex" xmlns:cx1="http://schemas.microsoft.com/office/drawing/2015/9/8/chartex" xmlns:cx2="http://schemas.microsoft.com/office/drawing/2015/10/21/chartex" xmlns:cx3="http://schemas.microsoft.com/office/drawing/2016/5/9/chartex" xmlns:cx4="http://schemas.microsoft.com/office/drawing/2016/5/10/chartex" xmlns:cx5="http://schemas.microsoft.com/office/drawing/2016/5/11/chartex" xmlns:cx6="http://schemas.microsoft.com/office/drawing/2016/5/12/chartex" xmlns:cx7="http://schemas.microsoft.com/office/drawing/2016/5/13/chartex" xmlns:cx8="http://schemas.microsoft.com/office/drawing/2016/5/14/chartex" xmlns:mc="http://schemas.openxmlformats.org/markup-compatibility/2006" xmlns:aink="http://schemas.microsoft.com/office/drawing/2016/ink" xmlns:am3d="http://schemas.microsoft.com/office/drawing/2017/model3d" xmlns:o="urn:schemas-microsoft-com:office:office" xmlns:r="http://schemas.openxmlformats.org/officeDocument/2006/relationships" xmlns:m="http://schemas.openxmlformats.org/officeDocument/2006/math" xmlns:v="urn:schemas-microsoft-com:vml" xmlns:wp14="http://schemas.microsoft.com/office/word/2010/wordprocessingDrawing" xmlns:wp="http://schemas.openxmlformats.org/drawingml/2006/wordprocessingDrawing" xmlns:w10="urn:schemas-microsoft-com:office:word" xmlns:w="http://schemas.openxmlformats.org/wordprocessingml/2006/main" xmlns:w14="http://schemas.microsoft.com/office/word/2010/wordml" xmlns:w15="http://schemas.microsoft.com/office/word/2012/wordml" xmlns:w16cex="http://schemas.microsoft.com/office/word/2018/wordml/cex" xmlns:w16cid="http://schemas.microsoft.com/office/word/2016/wordml/cid" xmlns:w16="http://schemas.microsoft.com/office/word/2018/wordml" xmlns:w16sdtdh="http://schemas.microsoft.com/office/word/2020/wordml/sdtdatahash" xmlns:w16se="http://schemas.microsoft.com/office/word/2015/wordml/symex" xmlns:wpg="http://schemas.microsoft.com/office/word/2010/wordprocessingGroup" xmlns:wpi="http://schemas.microsoft.com/office/word/2010/wordprocessingInk" xmlns:wne="http://schemas.microsoft.com/office/word/2006/wordml" xmlns:wps="http://schemas.microsoft.com/office/word/2010/wordprocessingShape" mc:Ignorable="w14 w15 w16se w16cid w16 w16cex w16sdtdh wp14">
+<w:glossaryDocument xmlns:wpc="http://schemas.microsoft.com/office/word/2010/wordprocessingCanvas" xmlns:cx="http://schemas.microsoft.com/office/drawing/2014/chartex" xmlns:cx1="http://schemas.microsoft.com/office/drawing/2015/9/8/chartex" xmlns:cx2="http://schemas.microsoft.com/office/drawing/2015/10/21/chartex" xmlns:cx3="http://schemas.microsoft.com/office/drawing/2016/5/9/chartex" xmlns:cx4="http://schemas.microsoft.com/office/drawing/2016/5/10/chartex" xmlns:cx5="http://schemas.microsoft.com/office/drawing/2016/5/11/chartex" xmlns:cx6="http://schemas.microsoft.com/office/drawing/2016/5/12/chartex" xmlns:cx7="http://schemas.microsoft.com/office/drawing/2016/5/13/chartex" xmlns:cx8="http://schemas.microsoft.com/office/drawing/2016/5/14/chartex" xmlns:mc="http://schemas.openxmlformats.org/markup-compatibility/2006" xmlns:aink="http://schemas.microsoft.com/office/drawing/2016/ink" xmlns:am3d="http://schemas.microsoft.com/office/drawing/2017/model3d" xmlns:o="urn:schemas-microsoft-com:office:office" xmlns:oel="http://schemas.microsoft.com/office/2019/extlst" xmlns:r="http://schemas.openxmlformats.org/officeDocument/2006/relationships" xmlns:m="http://schemas.openxmlformats.org/officeDocument/2006/math" xmlns:v="urn:schemas-microsoft-com:vml" xmlns:wp14="http://schemas.microsoft.com/office/word/2010/wordprocessingDrawing" xmlns:wp="http://schemas.openxmlformats.org/drawingml/2006/wordprocessingDrawing" xmlns:w10="urn:schemas-microsoft-com:office:word" xmlns:w="http://schemas.openxmlformats.org/wordprocessingml/2006/main" xmlns:w14="http://schemas.microsoft.com/office/word/2010/wordml" xmlns:w15="http://schemas.microsoft.com/office/word/2012/wordml" xmlns:w16cex="http://schemas.microsoft.com/office/word/2018/wordml/cex" xmlns:w16cid="http://schemas.microsoft.com/office/word/2016/wordml/cid" xmlns:w16="http://schemas.microsoft.com/office/word/2018/wordml" xmlns:w16sdtdh="http://schemas.microsoft.com/office/word/2020/wordml/sdtdatahash" xmlns:w16se="http://schemas.microsoft.com/office/word/2015/wordml/symex" xmlns:wpg="http://schemas.microsoft.com/office/word/2010/wordprocessingGroup" xmlns:wpi="http://schemas.microsoft.com/office/word/2010/wordprocessingInk" xmlns:wne="http://schemas.microsoft.com/office/word/2006/wordml" xmlns:wps="http://schemas.microsoft.com/office/word/2010/wordprocessingShape" mc:Ignorable="w14 w15 w16se w16cid w16 w16cex w16sdtdh wp14">
   <w:docParts>
     <w:docPart>
       <w:docPartPr>
@@ -6975,6 +6935,7 @@
     <w:rsid w:val="007F5BCB"/>
     <w:rsid w:val="009D2428"/>
     <w:rsid w:val="00C66EC9"/>
+    <w:rsid w:val="00DB07B4"/>
     <w:rsid w:val="00DD2F8C"/>
   </w:rsids>
   <m:mathPr>

</xml_diff>

<commit_message>
writing up results pp to send for help
</commit_message>
<xml_diff>
--- a/DRAFT_outline.docx
+++ b/DRAFT_outline.docx
@@ -133,21 +133,7 @@
             <w:rPr>
               <w:color w:val="000000"/>
             </w:rPr>
-            <w:t>(</w:t>
-          </w:r>
-          <w:proofErr w:type="spellStart"/>
-          <w:r>
-            <w:rPr>
-              <w:color w:val="000000"/>
-            </w:rPr>
-            <w:t>Dodds</w:t>
-          </w:r>
-          <w:proofErr w:type="spellEnd"/>
-          <w:r>
-            <w:rPr>
-              <w:color w:val="000000"/>
-            </w:rPr>
-            <w:t xml:space="preserve"> et al., 2008)</w:t>
+            <w:t>(Dodds et al., 2008)</w:t>
           </w:r>
         </w:sdtContent>
       </w:sdt>
@@ -238,21 +224,7 @@
             <w:rPr>
               <w:color w:val="000000"/>
             </w:rPr>
-            <w:t>(</w:t>
-          </w:r>
-          <w:proofErr w:type="spellStart"/>
-          <w:r>
-            <w:rPr>
-              <w:color w:val="000000"/>
-            </w:rPr>
-            <w:t>Dodds</w:t>
-          </w:r>
-          <w:proofErr w:type="spellEnd"/>
-          <w:r>
-            <w:rPr>
-              <w:color w:val="000000"/>
-            </w:rPr>
-            <w:t xml:space="preserve"> et al., 2008)</w:t>
+            <w:t>(Dodds et al., 2008)</w:t>
           </w:r>
         </w:sdtContent>
       </w:sdt>
@@ -287,21 +259,7 @@
             <w:rPr>
               <w:color w:val="000000"/>
             </w:rPr>
-            <w:t>(</w:t>
-          </w:r>
-          <w:proofErr w:type="spellStart"/>
-          <w:r>
-            <w:rPr>
-              <w:color w:val="000000"/>
-            </w:rPr>
-            <w:t>Dodds</w:t>
-          </w:r>
-          <w:proofErr w:type="spellEnd"/>
-          <w:r>
-            <w:rPr>
-              <w:color w:val="000000"/>
-            </w:rPr>
-            <w:t xml:space="preserve"> et al., 2011)</w:t>
+            <w:t>(Dodds et al., 2011)</w:t>
           </w:r>
         </w:sdtContent>
       </w:sdt>
@@ -456,21 +414,7 @@
             <w:rPr>
               <w:rFonts w:eastAsia="Times New Roman"/>
             </w:rPr>
-            <w:t xml:space="preserve">(Sterner &amp; </w:t>
-          </w:r>
-          <w:proofErr w:type="spellStart"/>
-          <w:r>
-            <w:rPr>
-              <w:rFonts w:eastAsia="Times New Roman"/>
-            </w:rPr>
-            <w:t>Elser</w:t>
-          </w:r>
-          <w:proofErr w:type="spellEnd"/>
-          <w:r>
-            <w:rPr>
-              <w:rFonts w:eastAsia="Times New Roman"/>
-            </w:rPr>
-            <w:t>, 2002)</w:t>
+            <w:t>(Sterner &amp; Elser, 2002)</w:t>
           </w:r>
         </w:sdtContent>
       </w:sdt>
@@ -505,21 +449,7 @@
             <w:rPr>
               <w:rFonts w:eastAsia="Times New Roman"/>
             </w:rPr>
-            <w:t xml:space="preserve">(Sterner &amp; </w:t>
-          </w:r>
-          <w:proofErr w:type="spellStart"/>
-          <w:r>
-            <w:rPr>
-              <w:rFonts w:eastAsia="Times New Roman"/>
-            </w:rPr>
-            <w:t>Elser</w:t>
-          </w:r>
-          <w:proofErr w:type="spellEnd"/>
-          <w:r>
-            <w:rPr>
-              <w:rFonts w:eastAsia="Times New Roman"/>
-            </w:rPr>
-            <w:t>, 2002)</w:t>
+            <w:t>(Sterner &amp; Elser, 2002)</w:t>
           </w:r>
         </w:sdtContent>
       </w:sdt>
@@ -639,21 +569,7 @@
             <w:rPr>
               <w:color w:val="000000"/>
             </w:rPr>
-            <w:t>(</w:t>
-          </w:r>
-          <w:proofErr w:type="spellStart"/>
-          <w:r>
-            <w:rPr>
-              <w:color w:val="000000"/>
-            </w:rPr>
-            <w:t>Basu</w:t>
-          </w:r>
-          <w:proofErr w:type="spellEnd"/>
-          <w:r>
-            <w:rPr>
-              <w:color w:val="000000"/>
-            </w:rPr>
-            <w:t xml:space="preserve"> et al., 2011)</w:t>
+            <w:t>(Basu et al., 2011)</w:t>
           </w:r>
         </w:sdtContent>
       </w:sdt>
@@ -679,21 +595,7 @@
             <w:rPr>
               <w:color w:val="000000"/>
             </w:rPr>
-            <w:t>(</w:t>
-          </w:r>
-          <w:proofErr w:type="spellStart"/>
-          <w:r>
-            <w:rPr>
-              <w:color w:val="000000"/>
-            </w:rPr>
-            <w:t>Maranger</w:t>
-          </w:r>
-          <w:proofErr w:type="spellEnd"/>
-          <w:r>
-            <w:rPr>
-              <w:color w:val="000000"/>
-            </w:rPr>
-            <w:t xml:space="preserve"> et al., 2018)</w:t>
+            <w:t>(Maranger et al., 2018)</w:t>
           </w:r>
         </w:sdtContent>
       </w:sdt>
@@ -709,13 +611,8 @@
           <w:numId w:val="2"/>
         </w:numPr>
       </w:pPr>
-      <w:proofErr w:type="spellStart"/>
-      <w:r>
-        <w:t>Omernik’s</w:t>
-      </w:r>
-      <w:proofErr w:type="spellEnd"/>
-      <w:r>
-        <w:t xml:space="preserve"> development of ecoregions provides a qualitative understanding of spatial patterns and regional homogeneities that can be used to inform freshwater researchers </w:t>
+      <w:r>
+        <w:t xml:space="preserve">Omernik’s development of ecoregions provides a qualitative understanding of spatial patterns and regional homogeneities that can be used to inform freshwater researchers </w:t>
       </w:r>
       <w:sdt>
         <w:sdtPr>
@@ -733,21 +630,7 @@
             <w:rPr>
               <w:color w:val="000000"/>
             </w:rPr>
-            <w:t>(</w:t>
-          </w:r>
-          <w:proofErr w:type="spellStart"/>
-          <w:r>
-            <w:rPr>
-              <w:color w:val="000000"/>
-            </w:rPr>
-            <w:t>Omernik</w:t>
-          </w:r>
-          <w:proofErr w:type="spellEnd"/>
-          <w:r>
-            <w:rPr>
-              <w:color w:val="000000"/>
-            </w:rPr>
-            <w:t>, 1987)</w:t>
+            <w:t>(Omernik, 1987)</w:t>
           </w:r>
         </w:sdtContent>
       </w:sdt>
@@ -796,21 +679,7 @@
             <w:rPr>
               <w:color w:val="000000"/>
             </w:rPr>
-            <w:t>(</w:t>
-          </w:r>
-          <w:proofErr w:type="spellStart"/>
-          <w:r>
-            <w:rPr>
-              <w:color w:val="000000"/>
-            </w:rPr>
-            <w:t>Elser</w:t>
-          </w:r>
-          <w:proofErr w:type="spellEnd"/>
-          <w:r>
-            <w:rPr>
-              <w:color w:val="000000"/>
-            </w:rPr>
-            <w:t xml:space="preserve"> et al., 2011)</w:t>
+            <w:t>(Elser et al., 2011)</w:t>
           </w:r>
         </w:sdtContent>
       </w:sdt>
@@ -936,21 +805,7 @@
             <w:rPr>
               <w:color w:val="000000"/>
             </w:rPr>
-            <w:t>(</w:t>
-          </w:r>
-          <w:proofErr w:type="spellStart"/>
-          <w:r>
-            <w:rPr>
-              <w:color w:val="000000"/>
-            </w:rPr>
-            <w:t>Maranger</w:t>
-          </w:r>
-          <w:proofErr w:type="spellEnd"/>
-          <w:r>
-            <w:rPr>
-              <w:color w:val="000000"/>
-            </w:rPr>
-            <w:t xml:space="preserve"> et al., 2018)</w:t>
+            <w:t>(Maranger et al., 2018)</w:t>
           </w:r>
         </w:sdtContent>
       </w:sdt>
@@ -1032,16 +887,10 @@
         </w:numPr>
       </w:pPr>
       <w:r>
-        <w:t>How does nutrient limitation</w:t>
-      </w:r>
-      <w:r>
-        <w:t xml:space="preserve"> </w:t>
-      </w:r>
-      <w:r>
-        <w:t xml:space="preserve">relative to trophic state </w:t>
-      </w:r>
-      <w:r>
-        <w:t xml:space="preserve">vary spatially and temporally across the US? </w:t>
+        <w:t>What are the trends of nutrient stoichiometry and trophic levels across scales of space (ecoregional and national) and time (3 survey years)</w:t>
+      </w:r>
+      <w:r>
+        <w:t>?</w:t>
       </w:r>
     </w:p>
     <w:p>
@@ -1053,7 +902,7 @@
         </w:numPr>
       </w:pPr>
       <w:r>
-        <w:t>Is trophic status (based on chlorophyll) more influenced by nitrogen or phosphorus and how/why does this relationship vary spatially?</w:t>
+        <w:t xml:space="preserve">Is trophic level (based on chlorophyll-a concentration) more influenced by nitrogen or phosphorus? </w:t>
       </w:r>
     </w:p>
     <w:p>
@@ -1064,25 +913,8 @@
           <w:numId w:val="2"/>
         </w:numPr>
       </w:pPr>
-      <w:commentRangeStart w:id="0"/>
-      <w:r>
-        <w:t>What are the trends</w:t>
-      </w:r>
-      <w:r>
-        <w:t xml:space="preserve"> of stoichiometry and trophic levels ac</w:t>
-      </w:r>
-      <w:r>
-        <w:t>ross ecoregional and the national scale</w:t>
-      </w:r>
-      <w:r>
-        <w:t>?</w:t>
-      </w:r>
-      <w:commentRangeEnd w:id="0"/>
-      <w:r>
-        <w:rPr>
-          <w:rStyle w:val="CommentReference"/>
-        </w:rPr>
-        <w:commentReference w:id="0"/>
+      <w:r>
+        <w:t xml:space="preserve">How does nutrient limitation relative to trophic state vary spatially (ecoregional and national) and temporally(3 survey years)? </w:t>
       </w:r>
     </w:p>
     <w:p>
@@ -1362,15 +1194,7 @@
         </w:numPr>
       </w:pPr>
       <w:r>
-        <w:t xml:space="preserve">Stratification based on </w:t>
-      </w:r>
-      <w:proofErr w:type="spellStart"/>
-      <w:r>
-        <w:t>omernik</w:t>
-      </w:r>
-      <w:proofErr w:type="spellEnd"/>
-      <w:r>
-        <w:t xml:space="preserve"> level-3 aggregated ecoregions</w:t>
+        <w:t>Stratification based on omernik level-3 aggregated ecoregions</w:t>
       </w:r>
       <w:r>
         <w:t xml:space="preserve">, state, and </w:t>
@@ -1501,15 +1325,7 @@
         </w:numPr>
       </w:pPr>
       <w:r>
-        <w:t xml:space="preserve">Nutrients sample is placed </w:t>
-      </w:r>
-      <w:proofErr w:type="spellStart"/>
-      <w:r>
-        <w:t>ino</w:t>
-      </w:r>
-      <w:proofErr w:type="spellEnd"/>
-      <w:r>
-        <w:t xml:space="preserve"> a 250 mL bottle and sulfuric acid is added to stabilize the sample at pH &lt;2 and stored on ice</w:t>
+        <w:t>Nutrients sample is placed ino a 250 mL bottle and sulfuric acid is added to stabilize the sample at pH &lt;2 and stored on ice</w:t>
       </w:r>
     </w:p>
     <w:p>
@@ -1595,15 +1411,7 @@
         <w:t>TN and TP (no3 and nh4)</w:t>
       </w:r>
       <w:r>
-        <w:t xml:space="preserve"> analyzed via persulfate digestion then </w:t>
-      </w:r>
-      <w:proofErr w:type="spellStart"/>
-      <w:r>
-        <w:t>automaticed</w:t>
-      </w:r>
-      <w:proofErr w:type="spellEnd"/>
-      <w:r>
-        <w:t xml:space="preserve"> colorimetric analysis </w:t>
+        <w:t xml:space="preserve"> analyzed via persulfate digestion then automaticed colorimetric analysis </w:t>
       </w:r>
     </w:p>
     <w:p>
@@ -1688,11 +1496,9 @@
           <w:numId w:val="7"/>
         </w:numPr>
       </w:pPr>
-      <w:proofErr w:type="spellStart"/>
       <w:r>
         <w:t>tidyverse</w:t>
       </w:r>
-      <w:proofErr w:type="spellEnd"/>
       <w:r>
         <w:t xml:space="preserve"> </w:t>
       </w:r>
@@ -1725,13 +1531,8 @@
           <w:numId w:val="7"/>
         </w:numPr>
       </w:pPr>
-      <w:proofErr w:type="spellStart"/>
-      <w:r>
-        <w:t>Spsurvey</w:t>
-      </w:r>
-      <w:proofErr w:type="spellEnd"/>
-      <w:r>
-        <w:t xml:space="preserve"> </w:t>
+      <w:r>
+        <w:t xml:space="preserve">Spsurvey </w:t>
       </w:r>
       <w:sdt>
         <w:sdtPr>
@@ -1749,21 +1550,7 @@
             <w:rPr>
               <w:color w:val="000000"/>
             </w:rPr>
-            <w:t>(</w:t>
-          </w:r>
-          <w:proofErr w:type="spellStart"/>
-          <w:r>
-            <w:rPr>
-              <w:color w:val="000000"/>
-            </w:rPr>
-            <w:t>Dumelle</w:t>
-          </w:r>
-          <w:proofErr w:type="spellEnd"/>
-          <w:r>
-            <w:rPr>
-              <w:color w:val="000000"/>
-            </w:rPr>
-            <w:t xml:space="preserve"> et al., 2022)</w:t>
+            <w:t>(Dumelle et al., 2022)</w:t>
           </w:r>
         </w:sdtContent>
       </w:sdt>
@@ -1780,14 +1567,7 @@
         <w:rPr>
           <w:color w:val="000000"/>
         </w:rPr>
-        <w:t xml:space="preserve">Calculated change in trophic levels at the aggregated ecoregional scale and national scale using </w:t>
-      </w:r>
-      <w:proofErr w:type="spellStart"/>
-      <w:r>
-        <w:rPr>
-          <w:color w:val="000000"/>
-        </w:rPr>
-        <w:t>change</w:t>
+        <w:t>Calculated change in trophic levels at the aggregated ecoregional scale and national scale using change</w:t>
       </w:r>
       <w:r>
         <w:rPr>
@@ -1799,28 +1579,7 @@
         <w:rPr>
           <w:color w:val="000000"/>
         </w:rPr>
-        <w:t>analysis</w:t>
-      </w:r>
-      <w:proofErr w:type="spellEnd"/>
-      <w:r>
-        <w:rPr>
-          <w:color w:val="000000"/>
-        </w:rPr>
-        <w:t xml:space="preserve"> function in the R package </w:t>
-      </w:r>
-      <w:proofErr w:type="spellStart"/>
-      <w:r>
-        <w:rPr>
-          <w:color w:val="000000"/>
-        </w:rPr>
-        <w:t>spsurvey</w:t>
-      </w:r>
-      <w:proofErr w:type="spellEnd"/>
-      <w:r>
-        <w:rPr>
-          <w:color w:val="000000"/>
-        </w:rPr>
-        <w:t xml:space="preserve"> </w:t>
+        <w:t xml:space="preserve">analysis function in the R package spsurvey </w:t>
       </w:r>
     </w:p>
     <w:p>
@@ -2016,7 +1775,7 @@
                           </pic:cNvPicPr>
                         </pic:nvPicPr>
                         <pic:blipFill>
-                          <a:blip r:embed="rId10" cstate="print">
+                          <a:blip r:embed="rId6" cstate="print">
                             <a:extLst>
                               <a:ext uri="{28A0092B-C50C-407E-A947-70E740481C1C}">
                                 <a14:useLocalDpi xmlns:a14="http://schemas.microsoft.com/office/drawing/2010/main" val="0"/>
@@ -2102,13 +1861,8 @@
           <w:numId w:val="10"/>
         </w:numPr>
       </w:pPr>
-      <w:proofErr w:type="spellStart"/>
-      <w:r>
-        <w:t>Sp</w:t>
-      </w:r>
-      <w:proofErr w:type="spellEnd"/>
-      <w:r>
-        <w:t xml:space="preserve"> survey of limitation shifts over time – national, ecoregional</w:t>
+      <w:r>
+        <w:t>Sp survey of limitation shifts over time – national, ecoregional</w:t>
       </w:r>
     </w:p>
     <w:p>
@@ -2265,13 +2019,8 @@
         </w:numPr>
       </w:pPr>
       <w:r>
-        <w:t xml:space="preserve">Look at urban vs. </w:t>
-      </w:r>
-      <w:proofErr w:type="spellStart"/>
-      <w:r>
-        <w:t>non urban</w:t>
-      </w:r>
-      <w:proofErr w:type="spellEnd"/>
+        <w:t>Look at urban vs. non urban</w:t>
+      </w:r>
     </w:p>
     <w:p>
       <w:pPr>
@@ -2458,21 +2207,7 @@
             <w:rPr>
               <w:color w:val="000000"/>
             </w:rPr>
-            <w:t>(</w:t>
-          </w:r>
-          <w:proofErr w:type="spellStart"/>
-          <w:r>
-            <w:rPr>
-              <w:color w:val="000000"/>
-            </w:rPr>
-            <w:t>Kopáček</w:t>
-          </w:r>
-          <w:proofErr w:type="spellEnd"/>
-          <w:r>
-            <w:rPr>
-              <w:color w:val="000000"/>
-            </w:rPr>
-            <w:t xml:space="preserve"> et al., 2000)</w:t>
+            <w:t>(Kopáček et al., 2000)</w:t>
           </w:r>
         </w:sdtContent>
       </w:sdt>
@@ -2676,23 +2411,7 @@
               <w:rFonts w:cstheme="minorHAnsi"/>
               <w:color w:val="000000"/>
             </w:rPr>
-            <w:t>(</w:t>
-          </w:r>
-          <w:proofErr w:type="spellStart"/>
-          <w:r>
-            <w:rPr>
-              <w:rFonts w:cstheme="minorHAnsi"/>
-              <w:color w:val="000000"/>
-            </w:rPr>
-            <w:t>Dodds</w:t>
-          </w:r>
-          <w:proofErr w:type="spellEnd"/>
-          <w:r>
-            <w:rPr>
-              <w:rFonts w:cstheme="minorHAnsi"/>
-              <w:color w:val="000000"/>
-            </w:rPr>
-            <w:t xml:space="preserve"> et al., 2008)</w:t>
+            <w:t>(Dodds et al., 2008)</w:t>
           </w:r>
         </w:sdtContent>
       </w:sdt>
@@ -2714,11 +2433,11 @@
       <w:r>
         <w:t xml:space="preserve">As of the writing of this manuscript, the </w:t>
       </w:r>
-      <w:bookmarkStart w:id="1" w:name="_Hlk109053200"/>
+      <w:bookmarkStart w:id="0" w:name="_Hlk109053200"/>
       <w:r>
         <w:t xml:space="preserve">US Environmental Protection Agency (EPA) </w:t>
       </w:r>
-      <w:bookmarkEnd w:id="1"/>
+      <w:bookmarkEnd w:id="0"/>
       <w:r>
         <w:t xml:space="preserve">has been developing nutrient criteria in US waters to control pollution and plan to amend the Clean Water Act with updated information. They have developed guidelines with various models that incorporate regional specifics so that states may develop their own nutrient thresholds </w:t>
       </w:r>
@@ -2882,19 +2601,11 @@
               <w:szCs w:val="24"/>
             </w:rPr>
           </w:pPr>
-          <w:proofErr w:type="spellStart"/>
-          <w:r>
-            <w:rPr>
-              <w:rFonts w:eastAsia="Times New Roman"/>
-            </w:rPr>
-            <w:t>Basu</w:t>
-          </w:r>
-          <w:proofErr w:type="spellEnd"/>
-          <w:r>
-            <w:rPr>
-              <w:rFonts w:eastAsia="Times New Roman"/>
-            </w:rPr>
-            <w:t xml:space="preserve">, N. B., Thompson, S. E., Suresh, P., &amp; Rao, C. (2011). Hydrologic and biogeochemical functioning of intensively managed catchments: A synthesis of top-down analyses. </w:t>
+          <w:r>
+            <w:rPr>
+              <w:rFonts w:eastAsia="Times New Roman"/>
+            </w:rPr>
+            <w:t xml:space="preserve">Basu, N. B., Thompson, S. E., Suresh, P., &amp; Rao, C. (2011). Hydrologic and biogeochemical functioning of intensively managed catchments: A synthesis of top-down analyses. </w:t>
           </w:r>
           <w:r>
             <w:rPr>
@@ -3029,35 +2740,7 @@
             <w:rPr>
               <w:rFonts w:eastAsia="Times New Roman"/>
             </w:rPr>
-            <w:t xml:space="preserve">Carpenter, S. R., Stanley, E. H., &amp; </w:t>
-          </w:r>
-          <w:proofErr w:type="spellStart"/>
-          <w:r>
-            <w:rPr>
-              <w:rFonts w:eastAsia="Times New Roman"/>
-            </w:rPr>
-            <w:t>Zanden</w:t>
-          </w:r>
-          <w:proofErr w:type="spellEnd"/>
-          <w:r>
-            <w:rPr>
-              <w:rFonts w:eastAsia="Times New Roman"/>
-            </w:rPr>
-            <w:t xml:space="preserve">, M. J. </w:t>
-          </w:r>
-          <w:proofErr w:type="spellStart"/>
-          <w:r>
-            <w:rPr>
-              <w:rFonts w:eastAsia="Times New Roman"/>
-            </w:rPr>
-            <w:t>vander</w:t>
-          </w:r>
-          <w:proofErr w:type="spellEnd"/>
-          <w:r>
-            <w:rPr>
-              <w:rFonts w:eastAsia="Times New Roman"/>
-            </w:rPr>
-            <w:t xml:space="preserve">. (2011). State of the World’s Freshwater Ecosystems: Physical, Chemical, and Biological Changes. </w:t>
+            <w:t xml:space="preserve">Carpenter, S. R., Stanley, E. H., &amp; Zanden, M. J. vander. (2011). State of the World’s Freshwater Ecosystems: Physical, Chemical, and Biological Changes. </w:t>
           </w:r>
           <w:r>
             <w:rPr>
@@ -3102,21 +2785,7 @@
             <w:rPr>
               <w:rFonts w:eastAsia="Times New Roman"/>
             </w:rPr>
-            <w:t xml:space="preserve">Collins, S. M., Oliver, S. K., Lapierre, J. F., Stanley, E. H., Jones, J. R., Wagner, T., &amp; </w:t>
-          </w:r>
-          <w:proofErr w:type="spellStart"/>
-          <w:r>
-            <w:rPr>
-              <w:rFonts w:eastAsia="Times New Roman"/>
-            </w:rPr>
-            <w:t>Soranno</w:t>
-          </w:r>
-          <w:proofErr w:type="spellEnd"/>
-          <w:r>
-            <w:rPr>
-              <w:rFonts w:eastAsia="Times New Roman"/>
-            </w:rPr>
-            <w:t xml:space="preserve">, P. A. (2017). Lake nutrient stoichiometry is less predictable than nutrient concentrations at regional and sub-continental scales: In </w:t>
+            <w:t xml:space="preserve">Collins, S. M., Oliver, S. K., Lapierre, J. F., Stanley, E. H., Jones, J. R., Wagner, T., &amp; Soranno, P. A. (2017). Lake nutrient stoichiometry is less predictable than nutrient concentrations at regional and sub-continental scales: In </w:t>
           </w:r>
           <w:r>
             <w:rPr>
@@ -3143,75 +2812,11 @@
               <w:rFonts w:eastAsia="Times New Roman"/>
             </w:rPr>
           </w:pPr>
-          <w:proofErr w:type="spellStart"/>
-          <w:r>
-            <w:rPr>
-              <w:rFonts w:eastAsia="Times New Roman"/>
-            </w:rPr>
-            <w:t>Dodds</w:t>
-          </w:r>
-          <w:proofErr w:type="spellEnd"/>
-          <w:r>
-            <w:rPr>
-              <w:rFonts w:eastAsia="Times New Roman"/>
-            </w:rPr>
-            <w:t xml:space="preserve">, W. K., </w:t>
-          </w:r>
-          <w:proofErr w:type="spellStart"/>
-          <w:r>
-            <w:rPr>
-              <w:rFonts w:eastAsia="Times New Roman"/>
-            </w:rPr>
-            <w:t>Bouska</w:t>
-          </w:r>
-          <w:proofErr w:type="spellEnd"/>
-          <w:r>
-            <w:rPr>
-              <w:rFonts w:eastAsia="Times New Roman"/>
-            </w:rPr>
-            <w:t xml:space="preserve">, W. W., </w:t>
-          </w:r>
-          <w:proofErr w:type="spellStart"/>
-          <w:r>
-            <w:rPr>
-              <w:rFonts w:eastAsia="Times New Roman"/>
-            </w:rPr>
-            <w:t>Eitzmann</w:t>
-          </w:r>
-          <w:proofErr w:type="spellEnd"/>
-          <w:r>
-            <w:rPr>
-              <w:rFonts w:eastAsia="Times New Roman"/>
-            </w:rPr>
-            <w:t xml:space="preserve">, J. L., Pilger, T. J., Pitts, K. L., Riley, A. J., </w:t>
-          </w:r>
-          <w:proofErr w:type="spellStart"/>
-          <w:r>
-            <w:rPr>
-              <w:rFonts w:eastAsia="Times New Roman"/>
-            </w:rPr>
-            <w:t>Schloesser</w:t>
-          </w:r>
-          <w:proofErr w:type="spellEnd"/>
-          <w:r>
-            <w:rPr>
-              <w:rFonts w:eastAsia="Times New Roman"/>
-            </w:rPr>
-            <w:t xml:space="preserve">, J. T., &amp; </w:t>
-          </w:r>
-          <w:proofErr w:type="spellStart"/>
-          <w:r>
-            <w:rPr>
-              <w:rFonts w:eastAsia="Times New Roman"/>
-            </w:rPr>
-            <w:t>Thornbrugh</w:t>
-          </w:r>
-          <w:proofErr w:type="spellEnd"/>
-          <w:r>
-            <w:rPr>
-              <w:rFonts w:eastAsia="Times New Roman"/>
-            </w:rPr>
-            <w:t xml:space="preserve">, D. J. (2008). Eutrophication of U.S. Freshwaters: Analysis of Potential Economic Damages. </w:t>
+          <w:r>
+            <w:rPr>
+              <w:rFonts w:eastAsia="Times New Roman"/>
+            </w:rPr>
+            <w:t xml:space="preserve">Dodds, W. K., Bouska, W. W., Eitzmann, J. L., Pilger, T. J., Pitts, K. L., Riley, A. J., Schloesser, J. T., &amp; Thornbrugh, D. J. (2008). Eutrophication of U.S. Freshwaters: Analysis of Potential Economic Damages. </w:t>
           </w:r>
           <w:r>
             <w:rPr>
@@ -3252,20 +2857,12 @@
               <w:rFonts w:eastAsia="Times New Roman"/>
             </w:rPr>
           </w:pPr>
-          <w:proofErr w:type="spellStart"/>
           <w:r>
             <w:rPr>
               <w:rFonts w:eastAsia="Times New Roman"/>
             </w:rPr>
             <w:lastRenderedPageBreak/>
-            <w:t>Dodds</w:t>
-          </w:r>
-          <w:proofErr w:type="spellEnd"/>
-          <w:r>
-            <w:rPr>
-              <w:rFonts w:eastAsia="Times New Roman"/>
-            </w:rPr>
-            <w:t xml:space="preserve">, W. K., Smith, V. H., &amp; Lohman, K. (2011). Nitrogen and phosphorus relationships to benthic algal biomass in temperate streams. </w:t>
+            <w:t xml:space="preserve">Dodds, W. K., Smith, V. H., &amp; Lohman, K. (2011). Nitrogen and phosphorus relationships to benthic algal biomass in temperate streams. </w:t>
           </w:r>
           <w:r>
             <w:rPr>
@@ -3351,37 +2948,19 @@
               <w:rFonts w:eastAsia="Times New Roman"/>
             </w:rPr>
           </w:pPr>
-          <w:proofErr w:type="spellStart"/>
-          <w:r>
-            <w:rPr>
-              <w:rFonts w:eastAsia="Times New Roman"/>
-            </w:rPr>
-            <w:t>Dumelle</w:t>
-          </w:r>
-          <w:proofErr w:type="spellEnd"/>
-          <w:r>
-            <w:rPr>
-              <w:rFonts w:eastAsia="Times New Roman"/>
-            </w:rPr>
-            <w:t xml:space="preserve">, M., Kincaid, T. M., Olsen, A. R., &amp; Weber, M. H. (2022). </w:t>
-          </w:r>
-          <w:proofErr w:type="spellStart"/>
+          <w:r>
+            <w:rPr>
+              <w:rFonts w:eastAsia="Times New Roman"/>
+            </w:rPr>
+            <w:t xml:space="preserve">Dumelle, M., Kincaid, T. M., Olsen, A. R., &amp; Weber, M. H. (2022). </w:t>
+          </w:r>
           <w:r>
             <w:rPr>
               <w:rFonts w:eastAsia="Times New Roman"/>
               <w:i/>
               <w:iCs/>
             </w:rPr>
-            <w:t>spsurvey</w:t>
-          </w:r>
-          <w:proofErr w:type="spellEnd"/>
-          <w:r>
-            <w:rPr>
-              <w:rFonts w:eastAsia="Times New Roman"/>
-              <w:i/>
-              <w:iCs/>
-            </w:rPr>
-            <w:t>: Spatial Sampling Design and Analysis</w:t>
+            <w:t>spsurvey: Spatial Sampling Design and Analysis</w:t>
           </w:r>
           <w:r>
             <w:rPr>
@@ -3400,61 +2979,11 @@
               <w:rFonts w:eastAsia="Times New Roman"/>
             </w:rPr>
           </w:pPr>
-          <w:proofErr w:type="spellStart"/>
-          <w:r>
-            <w:rPr>
-              <w:rFonts w:eastAsia="Times New Roman"/>
-            </w:rPr>
-            <w:t>Elser</w:t>
-          </w:r>
-          <w:proofErr w:type="spellEnd"/>
-          <w:r>
-            <w:rPr>
-              <w:rFonts w:eastAsia="Times New Roman"/>
-            </w:rPr>
-            <w:t xml:space="preserve">, J. J., </w:t>
-          </w:r>
-          <w:proofErr w:type="spellStart"/>
-          <w:r>
-            <w:rPr>
-              <w:rFonts w:eastAsia="Times New Roman"/>
-            </w:rPr>
-            <w:t>Marzolf</w:t>
-          </w:r>
-          <w:proofErr w:type="spellEnd"/>
-          <w:r>
-            <w:rPr>
-              <w:rFonts w:eastAsia="Times New Roman"/>
-            </w:rPr>
-            <w:t xml:space="preserve">, E. R., </w:t>
-          </w:r>
-          <w:proofErr w:type="spellStart"/>
-          <w:r>
-            <w:rPr>
-              <w:rFonts w:eastAsia="Times New Roman"/>
-            </w:rPr>
-            <w:t>Goldrnan</w:t>
-          </w:r>
-          <w:proofErr w:type="spellEnd"/>
-          <w:r>
-            <w:rPr>
-              <w:rFonts w:eastAsia="Times New Roman"/>
-            </w:rPr>
-            <w:t xml:space="preserve">, C. R., </w:t>
-          </w:r>
-          <w:proofErr w:type="spellStart"/>
-          <w:r>
-            <w:rPr>
-              <w:rFonts w:eastAsia="Times New Roman"/>
-            </w:rPr>
-            <w:t>Marnoif</w:t>
-          </w:r>
-          <w:proofErr w:type="spellEnd"/>
-          <w:r>
-            <w:rPr>
-              <w:rFonts w:eastAsia="Times New Roman"/>
-            </w:rPr>
-            <w:t xml:space="preserve">, E. R., &amp; Goldman, C. 8. (2011). Phosphorus and Nitrogen Limitation of Phytoplankton Growth in the Freshwaters of North America: A Review and Critique of Experimental Enrichments. </w:t>
+          <w:r>
+            <w:rPr>
+              <w:rFonts w:eastAsia="Times New Roman"/>
+            </w:rPr>
+            <w:t xml:space="preserve">Elser, J. J., Marzolf, E. R., Goldrnan, C. R., Marnoif, E. R., &amp; Goldman, C. 8. (2011). Phosphorus and Nitrogen Limitation of Phytoplankton Growth in the Freshwaters of North America: A Review and Critique of Experimental Enrichments. </w:t>
           </w:r>
           <w:r>
             <w:rPr>
@@ -3585,61 +3114,11 @@
               <w:rFonts w:eastAsia="Times New Roman"/>
             </w:rPr>
           </w:pPr>
-          <w:proofErr w:type="spellStart"/>
-          <w:r>
-            <w:rPr>
-              <w:rFonts w:eastAsia="Times New Roman"/>
-            </w:rPr>
-            <w:t>Kopáček</w:t>
-          </w:r>
-          <w:proofErr w:type="spellEnd"/>
-          <w:r>
-            <w:rPr>
-              <w:rFonts w:eastAsia="Times New Roman"/>
-            </w:rPr>
-            <w:t xml:space="preserve">, J., </w:t>
-          </w:r>
-          <w:proofErr w:type="spellStart"/>
-          <w:r>
-            <w:rPr>
-              <w:rFonts w:eastAsia="Times New Roman"/>
-            </w:rPr>
-            <w:t>Stuchlík</w:t>
-          </w:r>
-          <w:proofErr w:type="spellEnd"/>
-          <w:r>
-            <w:rPr>
-              <w:rFonts w:eastAsia="Times New Roman"/>
-            </w:rPr>
-            <w:t xml:space="preserve">, E., </w:t>
-          </w:r>
-          <w:proofErr w:type="spellStart"/>
-          <w:r>
-            <w:rPr>
-              <w:rFonts w:eastAsia="Times New Roman"/>
-            </w:rPr>
-            <w:t>Straškrabová</w:t>
-          </w:r>
-          <w:proofErr w:type="spellEnd"/>
-          <w:r>
-            <w:rPr>
-              <w:rFonts w:eastAsia="Times New Roman"/>
-            </w:rPr>
-            <w:t xml:space="preserve">, V., &amp; </w:t>
-          </w:r>
-          <w:proofErr w:type="spellStart"/>
-          <w:r>
-            <w:rPr>
-              <w:rFonts w:eastAsia="Times New Roman"/>
-            </w:rPr>
-            <w:t>Pšenáková</w:t>
-          </w:r>
-          <w:proofErr w:type="spellEnd"/>
-          <w:r>
-            <w:rPr>
-              <w:rFonts w:eastAsia="Times New Roman"/>
-            </w:rPr>
-            <w:t xml:space="preserve">, P. (2000). Factors governing nutrient status of mountain lakes in the Tatra Mountains. </w:t>
+          <w:r>
+            <w:rPr>
+              <w:rFonts w:eastAsia="Times New Roman"/>
+            </w:rPr>
+            <w:t xml:space="preserve">Kopáček, J., Stuchlík, E., Straškrabová, V., &amp; Pšenáková, P. (2000). Factors governing nutrient status of mountain lakes in the Tatra Mountains. </w:t>
           </w:r>
           <w:r>
             <w:rPr>
@@ -3711,33 +3190,11 @@
               <w:rFonts w:eastAsia="Times New Roman"/>
             </w:rPr>
           </w:pPr>
-          <w:proofErr w:type="spellStart"/>
-          <w:r>
-            <w:rPr>
-              <w:rFonts w:eastAsia="Times New Roman"/>
-            </w:rPr>
-            <w:t>Maranger</w:t>
-          </w:r>
-          <w:proofErr w:type="spellEnd"/>
-          <w:r>
-            <w:rPr>
-              <w:rFonts w:eastAsia="Times New Roman"/>
-            </w:rPr>
-            <w:t xml:space="preserve">, R., Jones, S. E., &amp; </w:t>
-          </w:r>
-          <w:proofErr w:type="spellStart"/>
-          <w:r>
-            <w:rPr>
-              <w:rFonts w:eastAsia="Times New Roman"/>
-            </w:rPr>
-            <w:t>Cotner</w:t>
-          </w:r>
-          <w:proofErr w:type="spellEnd"/>
-          <w:r>
-            <w:rPr>
-              <w:rFonts w:eastAsia="Times New Roman"/>
-            </w:rPr>
-            <w:t xml:space="preserve">, J. B. (2018). Stoichiometry of carbon, nitrogen, and phosphorus through the freshwater pipe. </w:t>
+          <w:r>
+            <w:rPr>
+              <w:rFonts w:eastAsia="Times New Roman"/>
+            </w:rPr>
+            <w:t xml:space="preserve">Maranger, R., Jones, S. E., &amp; Cotner, J. B. (2018). Stoichiometry of carbon, nitrogen, and phosphorus through the freshwater pipe. </w:t>
           </w:r>
           <w:r>
             <w:rPr>
@@ -3778,19 +3235,11 @@
               <w:rFonts w:eastAsia="Times New Roman"/>
             </w:rPr>
           </w:pPr>
-          <w:proofErr w:type="spellStart"/>
-          <w:r>
-            <w:rPr>
-              <w:rFonts w:eastAsia="Times New Roman"/>
-            </w:rPr>
-            <w:t>Omernik</w:t>
-          </w:r>
-          <w:proofErr w:type="spellEnd"/>
-          <w:r>
-            <w:rPr>
-              <w:rFonts w:eastAsia="Times New Roman"/>
-            </w:rPr>
-            <w:t xml:space="preserve">, J. M. (1987). Ecoregions of the Conterminous United States. </w:t>
+          <w:r>
+            <w:rPr>
+              <w:rFonts w:eastAsia="Times New Roman"/>
+            </w:rPr>
+            <w:t xml:space="preserve">Omernik, J. M. (1987). Ecoregions of the Conterminous United States. </w:t>
           </w:r>
           <w:r>
             <w:rPr>
@@ -3956,77 +3405,7 @@
             <w:rPr>
               <w:rFonts w:eastAsia="Times New Roman"/>
             </w:rPr>
-            <w:t xml:space="preserve">Reid, A. J., Carlson, A. K., Creed, I. F., Eliason, E. J., </w:t>
-          </w:r>
-          <w:proofErr w:type="spellStart"/>
-          <w:r>
-            <w:rPr>
-              <w:rFonts w:eastAsia="Times New Roman"/>
-            </w:rPr>
-            <w:t>Gell</w:t>
-          </w:r>
-          <w:proofErr w:type="spellEnd"/>
-          <w:r>
-            <w:rPr>
-              <w:rFonts w:eastAsia="Times New Roman"/>
-            </w:rPr>
-            <w:t xml:space="preserve">, P. A., Johnson, P. T. J., Kidd, K. A., </w:t>
-          </w:r>
-          <w:proofErr w:type="spellStart"/>
-          <w:r>
-            <w:rPr>
-              <w:rFonts w:eastAsia="Times New Roman"/>
-            </w:rPr>
-            <w:t>MacCormack</w:t>
-          </w:r>
-          <w:proofErr w:type="spellEnd"/>
-          <w:r>
-            <w:rPr>
-              <w:rFonts w:eastAsia="Times New Roman"/>
-            </w:rPr>
-            <w:t xml:space="preserve">, T. J., Olden, J. D., Ormerod, S. J., </w:t>
-          </w:r>
-          <w:proofErr w:type="spellStart"/>
-          <w:r>
-            <w:rPr>
-              <w:rFonts w:eastAsia="Times New Roman"/>
-            </w:rPr>
-            <w:t>Smol</w:t>
-          </w:r>
-          <w:proofErr w:type="spellEnd"/>
-          <w:r>
-            <w:rPr>
-              <w:rFonts w:eastAsia="Times New Roman"/>
-            </w:rPr>
-            <w:t xml:space="preserve">, J. P., Taylor, W. W., </w:t>
-          </w:r>
-          <w:proofErr w:type="spellStart"/>
-          <w:r>
-            <w:rPr>
-              <w:rFonts w:eastAsia="Times New Roman"/>
-            </w:rPr>
-            <w:t>Tockner</w:t>
-          </w:r>
-          <w:proofErr w:type="spellEnd"/>
-          <w:r>
-            <w:rPr>
-              <w:rFonts w:eastAsia="Times New Roman"/>
-            </w:rPr>
-            <w:t xml:space="preserve">, K., </w:t>
-          </w:r>
-          <w:proofErr w:type="spellStart"/>
-          <w:r>
-            <w:rPr>
-              <w:rFonts w:eastAsia="Times New Roman"/>
-            </w:rPr>
-            <w:t>Vermaire</w:t>
-          </w:r>
-          <w:proofErr w:type="spellEnd"/>
-          <w:r>
-            <w:rPr>
-              <w:rFonts w:eastAsia="Times New Roman"/>
-            </w:rPr>
-            <w:t xml:space="preserve">, J. C., Dudgeon, D., </w:t>
+            <w:t xml:space="preserve">Reid, A. J., Carlson, A. K., Creed, I. F., Eliason, E. J., Gell, P. A., Johnson, P. T. J., Kidd, K. A., MacCormack, T. J., Olden, J. D., Ormerod, S. J., Smol, J. P., Taylor, W. W., Tockner, K., Vermaire, J. C., Dudgeon, D., </w:t>
           </w:r>
           <w:r>
             <w:rPr>
@@ -4123,49 +3502,7 @@
             <w:rPr>
               <w:rFonts w:eastAsia="Times New Roman"/>
             </w:rPr>
-            <w:t xml:space="preserve">Stanley, E. H., Collins, S. M., </w:t>
-          </w:r>
-          <w:proofErr w:type="spellStart"/>
-          <w:r>
-            <w:rPr>
-              <w:rFonts w:eastAsia="Times New Roman"/>
-            </w:rPr>
-            <w:t>Lottig</w:t>
-          </w:r>
-          <w:proofErr w:type="spellEnd"/>
-          <w:r>
-            <w:rPr>
-              <w:rFonts w:eastAsia="Times New Roman"/>
-            </w:rPr>
-            <w:t xml:space="preserve">, N. R., Oliver, S. K., Webster, K. E., </w:t>
-          </w:r>
-          <w:proofErr w:type="spellStart"/>
-          <w:r>
-            <w:rPr>
-              <w:rFonts w:eastAsia="Times New Roman"/>
-            </w:rPr>
-            <w:t>Cheruvelil</w:t>
-          </w:r>
-          <w:proofErr w:type="spellEnd"/>
-          <w:r>
-            <w:rPr>
-              <w:rFonts w:eastAsia="Times New Roman"/>
-            </w:rPr>
-            <w:t xml:space="preserve">, K. S., &amp; </w:t>
-          </w:r>
-          <w:proofErr w:type="spellStart"/>
-          <w:r>
-            <w:rPr>
-              <w:rFonts w:eastAsia="Times New Roman"/>
-            </w:rPr>
-            <w:t>Soranno</w:t>
-          </w:r>
-          <w:proofErr w:type="spellEnd"/>
-          <w:r>
-            <w:rPr>
-              <w:rFonts w:eastAsia="Times New Roman"/>
-            </w:rPr>
-            <w:t xml:space="preserve">, P. A. (2019). Biases in lake water quality sampling and implications for macroscale research. </w:t>
+            <w:t xml:space="preserve">Stanley, E. H., Collins, S. M., Lottig, N. R., Oliver, S. K., Webster, K. E., Cheruvelil, K. S., &amp; Soranno, P. A. (2019). Biases in lake water quality sampling and implications for macroscale research. </w:t>
           </w:r>
           <w:r>
             <w:rPr>
@@ -4210,21 +3547,7 @@
             <w:rPr>
               <w:rFonts w:eastAsia="Times New Roman"/>
             </w:rPr>
-            <w:t xml:space="preserve">Sterner, R. Warner., &amp; </w:t>
-          </w:r>
-          <w:proofErr w:type="spellStart"/>
-          <w:r>
-            <w:rPr>
-              <w:rFonts w:eastAsia="Times New Roman"/>
-            </w:rPr>
-            <w:t>Elser</w:t>
-          </w:r>
-          <w:proofErr w:type="spellEnd"/>
-          <w:r>
-            <w:rPr>
-              <w:rFonts w:eastAsia="Times New Roman"/>
-            </w:rPr>
-            <w:t xml:space="preserve">, J. J. (2002). </w:t>
+            <w:t xml:space="preserve">Sterner, R. Warner., &amp; Elser, J. J. (2002). </w:t>
           </w:r>
           <w:r>
             <w:rPr>
@@ -4586,91 +3909,7 @@
             <w:rPr>
               <w:rFonts w:eastAsia="Times New Roman"/>
             </w:rPr>
-            <w:t xml:space="preserve">Wickham, H., </w:t>
-          </w:r>
-          <w:proofErr w:type="spellStart"/>
-          <w:r>
-            <w:rPr>
-              <w:rFonts w:eastAsia="Times New Roman"/>
-            </w:rPr>
-            <w:t>Averick</w:t>
-          </w:r>
-          <w:proofErr w:type="spellEnd"/>
-          <w:r>
-            <w:rPr>
-              <w:rFonts w:eastAsia="Times New Roman"/>
-            </w:rPr>
-            <w:t xml:space="preserve">, M., Bryan, J., Chang, W., McGowan, L. D., François, R., </w:t>
-          </w:r>
-          <w:proofErr w:type="spellStart"/>
-          <w:r>
-            <w:rPr>
-              <w:rFonts w:eastAsia="Times New Roman"/>
-            </w:rPr>
-            <w:t>Grolemund</w:t>
-          </w:r>
-          <w:proofErr w:type="spellEnd"/>
-          <w:r>
-            <w:rPr>
-              <w:rFonts w:eastAsia="Times New Roman"/>
-            </w:rPr>
-            <w:t xml:space="preserve">, G., Hayes, A., Henry, L., Hester, J., Kuhn, M., Pedersen, T. L., Miller, E., Bache, S. M., Müller, K., </w:t>
-          </w:r>
-          <w:proofErr w:type="spellStart"/>
-          <w:r>
-            <w:rPr>
-              <w:rFonts w:eastAsia="Times New Roman"/>
-            </w:rPr>
-            <w:t>Ooms</w:t>
-          </w:r>
-          <w:proofErr w:type="spellEnd"/>
-          <w:r>
-            <w:rPr>
-              <w:rFonts w:eastAsia="Times New Roman"/>
-            </w:rPr>
-            <w:t xml:space="preserve">, J., Robinson, D., Seidel, D. P., </w:t>
-          </w:r>
-          <w:proofErr w:type="spellStart"/>
-          <w:r>
-            <w:rPr>
-              <w:rFonts w:eastAsia="Times New Roman"/>
-            </w:rPr>
-            <w:t>Spinu</w:t>
-          </w:r>
-          <w:proofErr w:type="spellEnd"/>
-          <w:r>
-            <w:rPr>
-              <w:rFonts w:eastAsia="Times New Roman"/>
-            </w:rPr>
-            <w:t xml:space="preserve">, V., … </w:t>
-          </w:r>
-          <w:proofErr w:type="spellStart"/>
-          <w:r>
-            <w:rPr>
-              <w:rFonts w:eastAsia="Times New Roman"/>
-            </w:rPr>
-            <w:t>Yutani</w:t>
-          </w:r>
-          <w:proofErr w:type="spellEnd"/>
-          <w:r>
-            <w:rPr>
-              <w:rFonts w:eastAsia="Times New Roman"/>
-            </w:rPr>
-            <w:t xml:space="preserve">, H. (2019). Welcome to the </w:t>
-          </w:r>
-          <w:proofErr w:type="spellStart"/>
-          <w:r>
-            <w:rPr>
-              <w:rFonts w:eastAsia="Times New Roman"/>
-            </w:rPr>
-            <w:t>tidyverse</w:t>
-          </w:r>
-          <w:proofErr w:type="spellEnd"/>
-          <w:r>
-            <w:rPr>
-              <w:rFonts w:eastAsia="Times New Roman"/>
-            </w:rPr>
-            <w:t xml:space="preserve">. </w:t>
+            <w:t xml:space="preserve">Wickham, H., Averick, M., Bryan, J., Chang, W., McGowan, L. D., François, R., Grolemund, G., Hayes, A., Henry, L., Hester, J., Kuhn, M., Pedersen, T. L., Miller, E., Bache, S. M., Müller, K., Ooms, J., Robinson, D., Seidel, D. P., Spinu, V., … Yutani, H. (2019). Welcome to the tidyverse. </w:t>
           </w:r>
           <w:r>
             <w:rPr>
@@ -4719,45 +3958,6 @@
     </w:sectPr>
   </w:body>
 </w:document>
-</file>
-
-<file path=word/comments.xml><?xml version="1.0" encoding="utf-8"?>
-<w:comments xmlns:wpc="http://schemas.microsoft.com/office/word/2010/wordprocessingCanvas" xmlns:cx="http://schemas.microsoft.com/office/drawing/2014/chartex" xmlns:cx1="http://schemas.microsoft.com/office/drawing/2015/9/8/chartex" xmlns:cx2="http://schemas.microsoft.com/office/drawing/2015/10/21/chartex" xmlns:cx3="http://schemas.microsoft.com/office/drawing/2016/5/9/chartex" xmlns:cx4="http://schemas.microsoft.com/office/drawing/2016/5/10/chartex" xmlns:cx5="http://schemas.microsoft.com/office/drawing/2016/5/11/chartex" xmlns:cx6="http://schemas.microsoft.com/office/drawing/2016/5/12/chartex" xmlns:cx7="http://schemas.microsoft.com/office/drawing/2016/5/13/chartex" xmlns:cx8="http://schemas.microsoft.com/office/drawing/2016/5/14/chartex" xmlns:mc="http://schemas.openxmlformats.org/markup-compatibility/2006" xmlns:aink="http://schemas.microsoft.com/office/drawing/2016/ink" xmlns:am3d="http://schemas.microsoft.com/office/drawing/2017/model3d" xmlns:o="urn:schemas-microsoft-com:office:office" xmlns:oel="http://schemas.microsoft.com/office/2019/extlst" xmlns:r="http://schemas.openxmlformats.org/officeDocument/2006/relationships" xmlns:m="http://schemas.openxmlformats.org/officeDocument/2006/math" xmlns:v="urn:schemas-microsoft-com:vml" xmlns:wp14="http://schemas.microsoft.com/office/word/2010/wordprocessingDrawing" xmlns:wp="http://schemas.openxmlformats.org/drawingml/2006/wordprocessingDrawing" xmlns:w10="urn:schemas-microsoft-com:office:word" xmlns:w="http://schemas.openxmlformats.org/wordprocessingml/2006/main" xmlns:w14="http://schemas.microsoft.com/office/word/2010/wordml" xmlns:w15="http://schemas.microsoft.com/office/word/2012/wordml" xmlns:w16cex="http://schemas.microsoft.com/office/word/2018/wordml/cex" xmlns:w16cid="http://schemas.microsoft.com/office/word/2016/wordml/cid" xmlns:w16="http://schemas.microsoft.com/office/word/2018/wordml" xmlns:w16sdtdh="http://schemas.microsoft.com/office/word/2020/wordml/sdtdatahash" xmlns:w16se="http://schemas.microsoft.com/office/word/2015/wordml/symex" xmlns:wpg="http://schemas.microsoft.com/office/word/2010/wordprocessingGroup" xmlns:wpi="http://schemas.microsoft.com/office/word/2010/wordprocessingInk" xmlns:wne="http://schemas.microsoft.com/office/word/2006/wordml" xmlns:wps="http://schemas.microsoft.com/office/word/2010/wordprocessingShape" mc:Ignorable="w14 w15 w16se w16cid w16 w16cex w16sdtdh wp14">
-  <w:comment w:id="0" w:author="Linnea Ann Rock" w:date="2022-08-11T14:31:00Z" w:initials="LAR">
-    <w:p>
-      <w:pPr>
-        <w:pStyle w:val="CommentText"/>
-      </w:pPr>
-      <w:r>
-        <w:rPr>
-          <w:rStyle w:val="CommentReference"/>
-        </w:rPr>
-        <w:annotationRef/>
-      </w:r>
-      <w:r>
-        <w:t>Move to Q1. and Q1. to Q3.</w:t>
-      </w:r>
-    </w:p>
-  </w:comment>
-</w:comments>
-</file>
-
-<file path=word/commentsExtended.xml><?xml version="1.0" encoding="utf-8"?>
-<w15:commentsEx xmlns:wpc="http://schemas.microsoft.com/office/word/2010/wordprocessingCanvas" xmlns:cx="http://schemas.microsoft.com/office/drawing/2014/chartex" xmlns:cx1="http://schemas.microsoft.com/office/drawing/2015/9/8/chartex" xmlns:cx2="http://schemas.microsoft.com/office/drawing/2015/10/21/chartex" xmlns:cx3="http://schemas.microsoft.com/office/drawing/2016/5/9/chartex" xmlns:cx4="http://schemas.microsoft.com/office/drawing/2016/5/10/chartex" xmlns:cx5="http://schemas.microsoft.com/office/drawing/2016/5/11/chartex" xmlns:cx6="http://schemas.microsoft.com/office/drawing/2016/5/12/chartex" xmlns:cx7="http://schemas.microsoft.com/office/drawing/2016/5/13/chartex" xmlns:cx8="http://schemas.microsoft.com/office/drawing/2016/5/14/chartex" xmlns:mc="http://schemas.openxmlformats.org/markup-compatibility/2006" xmlns:aink="http://schemas.microsoft.com/office/drawing/2016/ink" xmlns:am3d="http://schemas.microsoft.com/office/drawing/2017/model3d" xmlns:o="urn:schemas-microsoft-com:office:office" xmlns:oel="http://schemas.microsoft.com/office/2019/extlst" xmlns:r="http://schemas.openxmlformats.org/officeDocument/2006/relationships" xmlns:m="http://schemas.openxmlformats.org/officeDocument/2006/math" xmlns:v="urn:schemas-microsoft-com:vml" xmlns:wp14="http://schemas.microsoft.com/office/word/2010/wordprocessingDrawing" xmlns:wp="http://schemas.openxmlformats.org/drawingml/2006/wordprocessingDrawing" xmlns:w10="urn:schemas-microsoft-com:office:word" xmlns:w="http://schemas.openxmlformats.org/wordprocessingml/2006/main" xmlns:w14="http://schemas.microsoft.com/office/word/2010/wordml" xmlns:w15="http://schemas.microsoft.com/office/word/2012/wordml" xmlns:w16cex="http://schemas.microsoft.com/office/word/2018/wordml/cex" xmlns:w16cid="http://schemas.microsoft.com/office/word/2016/wordml/cid" xmlns:w16="http://schemas.microsoft.com/office/word/2018/wordml" xmlns:w16sdtdh="http://schemas.microsoft.com/office/word/2020/wordml/sdtdatahash" xmlns:w16se="http://schemas.microsoft.com/office/word/2015/wordml/symex" xmlns:wpg="http://schemas.microsoft.com/office/word/2010/wordprocessingGroup" xmlns:wpi="http://schemas.microsoft.com/office/word/2010/wordprocessingInk" xmlns:wne="http://schemas.microsoft.com/office/word/2006/wordml" xmlns:wps="http://schemas.microsoft.com/office/word/2010/wordprocessingShape" mc:Ignorable="w14 w15 w16se w16cid w16 w16cex w16sdtdh wp14">
-  <w15:commentEx w15:paraId="3E5F489D" w15:done="0"/>
-</w15:commentsEx>
-</file>
-
-<file path=word/commentsExtensible.xml><?xml version="1.0" encoding="utf-8"?>
-<w16cex:commentsExtensible xmlns:wpc="http://schemas.microsoft.com/office/word/2010/wordprocessingCanvas" xmlns:cx="http://schemas.microsoft.com/office/drawing/2014/chartex" xmlns:cx1="http://schemas.microsoft.com/office/drawing/2015/9/8/chartex" xmlns:cx2="http://schemas.microsoft.com/office/drawing/2015/10/21/chartex" xmlns:cx3="http://schemas.microsoft.com/office/drawing/2016/5/9/chartex" xmlns:cx4="http://schemas.microsoft.com/office/drawing/2016/5/10/chartex" xmlns:cx5="http://schemas.microsoft.com/office/drawing/2016/5/11/chartex" xmlns:cx6="http://schemas.microsoft.com/office/drawing/2016/5/12/chartex" xmlns:cx7="http://schemas.microsoft.com/office/drawing/2016/5/13/chartex" xmlns:cx8="http://schemas.microsoft.com/office/drawing/2016/5/14/chartex" xmlns:mc="http://schemas.openxmlformats.org/markup-compatibility/2006" xmlns:aink="http://schemas.microsoft.com/office/drawing/2016/ink" xmlns:am3d="http://schemas.microsoft.com/office/drawing/2017/model3d" xmlns:o="urn:schemas-microsoft-com:office:office" xmlns:oel="http://schemas.microsoft.com/office/2019/extlst" xmlns:r="http://schemas.openxmlformats.org/officeDocument/2006/relationships" xmlns:m="http://schemas.openxmlformats.org/officeDocument/2006/math" xmlns:v="urn:schemas-microsoft-com:vml" xmlns:wp14="http://schemas.microsoft.com/office/word/2010/wordprocessingDrawing" xmlns:wp="http://schemas.openxmlformats.org/drawingml/2006/wordprocessingDrawing" xmlns:w10="urn:schemas-microsoft-com:office:word" xmlns:w="http://schemas.openxmlformats.org/wordprocessingml/2006/main" xmlns:w14="http://schemas.microsoft.com/office/word/2010/wordml" xmlns:w15="http://schemas.microsoft.com/office/word/2012/wordml" xmlns:w16cex="http://schemas.microsoft.com/office/word/2018/wordml/cex" xmlns:w16cid="http://schemas.microsoft.com/office/word/2016/wordml/cid" xmlns:w16="http://schemas.microsoft.com/office/word/2018/wordml" xmlns:w16sdtdh="http://schemas.microsoft.com/office/word/2020/wordml/sdtdatahash" xmlns:w16se="http://schemas.microsoft.com/office/word/2015/wordml/symex" xmlns:wpg="http://schemas.microsoft.com/office/word/2010/wordprocessingGroup" xmlns:wpi="http://schemas.microsoft.com/office/word/2010/wordprocessingInk" xmlns:wne="http://schemas.microsoft.com/office/word/2006/wordml" xmlns:wps="http://schemas.microsoft.com/office/word/2010/wordprocessingShape" mc:Ignorable="w14 w15 w16se w16cid w16 w16cex w16sdtdh wp14">
-  <w16cex:commentExtensible w16cex:durableId="269F915A" w16cex:dateUtc="2022-08-11T20:31:00Z"/>
-</w16cex:commentsExtensible>
-</file>
-
-<file path=word/commentsIds.xml><?xml version="1.0" encoding="utf-8"?>
-<w16cid:commentsIds xmlns:wpc="http://schemas.microsoft.com/office/word/2010/wordprocessingCanvas" xmlns:cx="http://schemas.microsoft.com/office/drawing/2014/chartex" xmlns:cx1="http://schemas.microsoft.com/office/drawing/2015/9/8/chartex" xmlns:cx2="http://schemas.microsoft.com/office/drawing/2015/10/21/chartex" xmlns:cx3="http://schemas.microsoft.com/office/drawing/2016/5/9/chartex" xmlns:cx4="http://schemas.microsoft.com/office/drawing/2016/5/10/chartex" xmlns:cx5="http://schemas.microsoft.com/office/drawing/2016/5/11/chartex" xmlns:cx6="http://schemas.microsoft.com/office/drawing/2016/5/12/chartex" xmlns:cx7="http://schemas.microsoft.com/office/drawing/2016/5/13/chartex" xmlns:cx8="http://schemas.microsoft.com/office/drawing/2016/5/14/chartex" xmlns:mc="http://schemas.openxmlformats.org/markup-compatibility/2006" xmlns:aink="http://schemas.microsoft.com/office/drawing/2016/ink" xmlns:am3d="http://schemas.microsoft.com/office/drawing/2017/model3d" xmlns:o="urn:schemas-microsoft-com:office:office" xmlns:oel="http://schemas.microsoft.com/office/2019/extlst" xmlns:r="http://schemas.openxmlformats.org/officeDocument/2006/relationships" xmlns:m="http://schemas.openxmlformats.org/officeDocument/2006/math" xmlns:v="urn:schemas-microsoft-com:vml" xmlns:wp14="http://schemas.microsoft.com/office/word/2010/wordprocessingDrawing" xmlns:wp="http://schemas.openxmlformats.org/drawingml/2006/wordprocessingDrawing" xmlns:w10="urn:schemas-microsoft-com:office:word" xmlns:w="http://schemas.openxmlformats.org/wordprocessingml/2006/main" xmlns:w14="http://schemas.microsoft.com/office/word/2010/wordml" xmlns:w15="http://schemas.microsoft.com/office/word/2012/wordml" xmlns:w16cex="http://schemas.microsoft.com/office/word/2018/wordml/cex" xmlns:w16cid="http://schemas.microsoft.com/office/word/2016/wordml/cid" xmlns:w16="http://schemas.microsoft.com/office/word/2018/wordml" xmlns:w16sdtdh="http://schemas.microsoft.com/office/word/2020/wordml/sdtdatahash" xmlns:w16se="http://schemas.microsoft.com/office/word/2015/wordml/symex" xmlns:wpg="http://schemas.microsoft.com/office/word/2010/wordprocessingGroup" xmlns:wpi="http://schemas.microsoft.com/office/word/2010/wordprocessingInk" xmlns:wne="http://schemas.microsoft.com/office/word/2006/wordml" xmlns:wps="http://schemas.microsoft.com/office/word/2010/wordprocessingShape" mc:Ignorable="w14 w15 w16se w16cid w16 w16cex w16sdtdh wp14">
-  <w16cid:commentId w16cid:paraId="3E5F489D" w16cid:durableId="269F915A"/>
-</w16cid:commentsIds>
 </file>
 
 <file path=word/numbering.xml><?xml version="1.0" encoding="utf-8"?>
@@ -5772,14 +4972,6 @@
     <w:abstractNumId w:val="10"/>
   </w:num>
 </w:numbering>
-</file>
-
-<file path=word/people.xml><?xml version="1.0" encoding="utf-8"?>
-<w15:people xmlns:wpc="http://schemas.microsoft.com/office/word/2010/wordprocessingCanvas" xmlns:cx="http://schemas.microsoft.com/office/drawing/2014/chartex" xmlns:cx1="http://schemas.microsoft.com/office/drawing/2015/9/8/chartex" xmlns:cx2="http://schemas.microsoft.com/office/drawing/2015/10/21/chartex" xmlns:cx3="http://schemas.microsoft.com/office/drawing/2016/5/9/chartex" xmlns:cx4="http://schemas.microsoft.com/office/drawing/2016/5/10/chartex" xmlns:cx5="http://schemas.microsoft.com/office/drawing/2016/5/11/chartex" xmlns:cx6="http://schemas.microsoft.com/office/drawing/2016/5/12/chartex" xmlns:cx7="http://schemas.microsoft.com/office/drawing/2016/5/13/chartex" xmlns:cx8="http://schemas.microsoft.com/office/drawing/2016/5/14/chartex" xmlns:mc="http://schemas.openxmlformats.org/markup-compatibility/2006" xmlns:aink="http://schemas.microsoft.com/office/drawing/2016/ink" xmlns:am3d="http://schemas.microsoft.com/office/drawing/2017/model3d" xmlns:o="urn:schemas-microsoft-com:office:office" xmlns:oel="http://schemas.microsoft.com/office/2019/extlst" xmlns:r="http://schemas.openxmlformats.org/officeDocument/2006/relationships" xmlns:m="http://schemas.openxmlformats.org/officeDocument/2006/math" xmlns:v="urn:schemas-microsoft-com:vml" xmlns:wp14="http://schemas.microsoft.com/office/word/2010/wordprocessingDrawing" xmlns:wp="http://schemas.openxmlformats.org/drawingml/2006/wordprocessingDrawing" xmlns:w10="urn:schemas-microsoft-com:office:word" xmlns:w="http://schemas.openxmlformats.org/wordprocessingml/2006/main" xmlns:w14="http://schemas.microsoft.com/office/word/2010/wordml" xmlns:w15="http://schemas.microsoft.com/office/word/2012/wordml" xmlns:w16cex="http://schemas.microsoft.com/office/word/2018/wordml/cex" xmlns:w16cid="http://schemas.microsoft.com/office/word/2016/wordml/cid" xmlns:w16="http://schemas.microsoft.com/office/word/2018/wordml" xmlns:w16sdtdh="http://schemas.microsoft.com/office/word/2020/wordml/sdtdatahash" xmlns:w16se="http://schemas.microsoft.com/office/word/2015/wordml/symex" xmlns:wpg="http://schemas.microsoft.com/office/word/2010/wordprocessingGroup" xmlns:wpi="http://schemas.microsoft.com/office/word/2010/wordprocessingInk" xmlns:wne="http://schemas.microsoft.com/office/word/2006/wordml" xmlns:wps="http://schemas.microsoft.com/office/word/2010/wordprocessingShape" mc:Ignorable="w14 w15 w16se w16cid w16 w16cex w16sdtdh wp14">
-  <w15:person w15:author="Linnea Ann Rock">
-    <w15:presenceInfo w15:providerId="None" w15:userId="Linnea Ann Rock"/>
-  </w15:person>
-</w15:people>
 </file>
 
 <file path=word/styles.xml><?xml version="1.0" encoding="utf-8"?>
@@ -6205,7 +5397,6 @@
   <w:style w:type="character" w:default="1" w:styleId="DefaultParagraphFont">
     <w:name w:val="Default Paragraph Font"/>
     <w:uiPriority w:val="1"/>
-    <w:semiHidden/>
     <w:unhideWhenUsed/>
   </w:style>
   <w:style w:type="table" w:default="1" w:styleId="TableNormal">
@@ -6922,6 +6113,7 @@
   <w:rsids>
     <w:rsidRoot w:val="00523C51"/>
     <w:rsid w:val="002170FF"/>
+    <w:rsid w:val="00274579"/>
     <w:rsid w:val="002A72EE"/>
     <w:rsid w:val="003138CB"/>
     <w:rsid w:val="003F0F52"/>

</xml_diff>

<commit_message>
adding some outline stuff
</commit_message>
<xml_diff>
--- a/DRAFT_outline.docx
+++ b/DRAFT_outline.docx
@@ -133,7 +133,21 @@
             <w:rPr>
               <w:color w:val="000000"/>
             </w:rPr>
-            <w:t>(Dodds et al., 2008)</w:t>
+            <w:t>(</w:t>
+          </w:r>
+          <w:proofErr w:type="spellStart"/>
+          <w:r>
+            <w:rPr>
+              <w:color w:val="000000"/>
+            </w:rPr>
+            <w:t>Dodds</w:t>
+          </w:r>
+          <w:proofErr w:type="spellEnd"/>
+          <w:r>
+            <w:rPr>
+              <w:color w:val="000000"/>
+            </w:rPr>
+            <w:t xml:space="preserve"> et al., 2008)</w:t>
           </w:r>
         </w:sdtContent>
       </w:sdt>
@@ -224,7 +238,21 @@
             <w:rPr>
               <w:color w:val="000000"/>
             </w:rPr>
-            <w:t>(Dodds et al., 2008)</w:t>
+            <w:t>(</w:t>
+          </w:r>
+          <w:proofErr w:type="spellStart"/>
+          <w:r>
+            <w:rPr>
+              <w:color w:val="000000"/>
+            </w:rPr>
+            <w:t>Dodds</w:t>
+          </w:r>
+          <w:proofErr w:type="spellEnd"/>
+          <w:r>
+            <w:rPr>
+              <w:color w:val="000000"/>
+            </w:rPr>
+            <w:t xml:space="preserve"> et al., 2008)</w:t>
           </w:r>
         </w:sdtContent>
       </w:sdt>
@@ -259,7 +287,21 @@
             <w:rPr>
               <w:color w:val="000000"/>
             </w:rPr>
-            <w:t>(Dodds et al., 2011)</w:t>
+            <w:t>(</w:t>
+          </w:r>
+          <w:proofErr w:type="spellStart"/>
+          <w:r>
+            <w:rPr>
+              <w:color w:val="000000"/>
+            </w:rPr>
+            <w:t>Dodds</w:t>
+          </w:r>
+          <w:proofErr w:type="spellEnd"/>
+          <w:r>
+            <w:rPr>
+              <w:color w:val="000000"/>
+            </w:rPr>
+            <w:t xml:space="preserve"> et al., 2011)</w:t>
           </w:r>
         </w:sdtContent>
       </w:sdt>
@@ -414,7 +456,21 @@
             <w:rPr>
               <w:rFonts w:eastAsia="Times New Roman"/>
             </w:rPr>
-            <w:t>(Sterner &amp; Elser, 2002)</w:t>
+            <w:t xml:space="preserve">(Sterner &amp; </w:t>
+          </w:r>
+          <w:proofErr w:type="spellStart"/>
+          <w:r>
+            <w:rPr>
+              <w:rFonts w:eastAsia="Times New Roman"/>
+            </w:rPr>
+            <w:t>Elser</w:t>
+          </w:r>
+          <w:proofErr w:type="spellEnd"/>
+          <w:r>
+            <w:rPr>
+              <w:rFonts w:eastAsia="Times New Roman"/>
+            </w:rPr>
+            <w:t>, 2002)</w:t>
           </w:r>
         </w:sdtContent>
       </w:sdt>
@@ -449,7 +505,21 @@
             <w:rPr>
               <w:rFonts w:eastAsia="Times New Roman"/>
             </w:rPr>
-            <w:t>(Sterner &amp; Elser, 2002)</w:t>
+            <w:t xml:space="preserve">(Sterner &amp; </w:t>
+          </w:r>
+          <w:proofErr w:type="spellStart"/>
+          <w:r>
+            <w:rPr>
+              <w:rFonts w:eastAsia="Times New Roman"/>
+            </w:rPr>
+            <w:t>Elser</w:t>
+          </w:r>
+          <w:proofErr w:type="spellEnd"/>
+          <w:r>
+            <w:rPr>
+              <w:rFonts w:eastAsia="Times New Roman"/>
+            </w:rPr>
+            <w:t>, 2002)</w:t>
           </w:r>
         </w:sdtContent>
       </w:sdt>
@@ -569,7 +639,21 @@
             <w:rPr>
               <w:color w:val="000000"/>
             </w:rPr>
-            <w:t>(Basu et al., 2011)</w:t>
+            <w:t>(</w:t>
+          </w:r>
+          <w:proofErr w:type="spellStart"/>
+          <w:r>
+            <w:rPr>
+              <w:color w:val="000000"/>
+            </w:rPr>
+            <w:t>Basu</w:t>
+          </w:r>
+          <w:proofErr w:type="spellEnd"/>
+          <w:r>
+            <w:rPr>
+              <w:color w:val="000000"/>
+            </w:rPr>
+            <w:t xml:space="preserve"> et al., 2011)</w:t>
           </w:r>
         </w:sdtContent>
       </w:sdt>
@@ -595,7 +679,21 @@
             <w:rPr>
               <w:color w:val="000000"/>
             </w:rPr>
-            <w:t>(Maranger et al., 2018)</w:t>
+            <w:t>(</w:t>
+          </w:r>
+          <w:proofErr w:type="spellStart"/>
+          <w:r>
+            <w:rPr>
+              <w:color w:val="000000"/>
+            </w:rPr>
+            <w:t>Maranger</w:t>
+          </w:r>
+          <w:proofErr w:type="spellEnd"/>
+          <w:r>
+            <w:rPr>
+              <w:color w:val="000000"/>
+            </w:rPr>
+            <w:t xml:space="preserve"> et al., 2018)</w:t>
           </w:r>
         </w:sdtContent>
       </w:sdt>
@@ -611,8 +709,13 @@
           <w:numId w:val="2"/>
         </w:numPr>
       </w:pPr>
-      <w:r>
-        <w:t xml:space="preserve">Omernik’s development of ecoregions provides a qualitative understanding of spatial patterns and regional homogeneities that can be used to inform freshwater researchers </w:t>
+      <w:proofErr w:type="spellStart"/>
+      <w:r>
+        <w:t>Omernik’s</w:t>
+      </w:r>
+      <w:proofErr w:type="spellEnd"/>
+      <w:r>
+        <w:t xml:space="preserve"> development of ecoregions provides a qualitative understanding of spatial patterns and regional homogeneities that can be used to inform freshwater researchers </w:t>
       </w:r>
       <w:sdt>
         <w:sdtPr>
@@ -630,7 +733,21 @@
             <w:rPr>
               <w:color w:val="000000"/>
             </w:rPr>
-            <w:t>(Omernik, 1987)</w:t>
+            <w:t>(</w:t>
+          </w:r>
+          <w:proofErr w:type="spellStart"/>
+          <w:r>
+            <w:rPr>
+              <w:color w:val="000000"/>
+            </w:rPr>
+            <w:t>Omernik</w:t>
+          </w:r>
+          <w:proofErr w:type="spellEnd"/>
+          <w:r>
+            <w:rPr>
+              <w:color w:val="000000"/>
+            </w:rPr>
+            <w:t>, 1987)</w:t>
           </w:r>
         </w:sdtContent>
       </w:sdt>
@@ -679,7 +796,21 @@
             <w:rPr>
               <w:color w:val="000000"/>
             </w:rPr>
-            <w:t>(Elser et al., 2011)</w:t>
+            <w:t>(</w:t>
+          </w:r>
+          <w:proofErr w:type="spellStart"/>
+          <w:r>
+            <w:rPr>
+              <w:color w:val="000000"/>
+            </w:rPr>
+            <w:t>Elser</w:t>
+          </w:r>
+          <w:proofErr w:type="spellEnd"/>
+          <w:r>
+            <w:rPr>
+              <w:color w:val="000000"/>
+            </w:rPr>
+            <w:t xml:space="preserve"> et al., 2011)</w:t>
           </w:r>
         </w:sdtContent>
       </w:sdt>
@@ -787,7 +918,15 @@
         </w:numPr>
       </w:pPr>
       <w:r>
-        <w:t xml:space="preserve">Generally, increased residence time correlates with increased C:N, C:P, and N:P. Residence time may also promote burial of P and lead to higher rates of primary productivity </w:t>
+        <w:t xml:space="preserve">Generally, increased residence time correlates with increased </w:t>
+      </w:r>
+      <w:proofErr w:type="gramStart"/>
+      <w:r>
+        <w:t>C:N</w:t>
+      </w:r>
+      <w:proofErr w:type="gramEnd"/>
+      <w:r>
+        <w:t xml:space="preserve">, C:P, and N:P. Residence time may also promote burial of P and lead to higher rates of primary productivity </w:t>
       </w:r>
       <w:sdt>
         <w:sdtPr>
@@ -805,7 +944,21 @@
             <w:rPr>
               <w:color w:val="000000"/>
             </w:rPr>
-            <w:t>(Maranger et al., 2018)</w:t>
+            <w:t>(</w:t>
+          </w:r>
+          <w:proofErr w:type="spellStart"/>
+          <w:r>
+            <w:rPr>
+              <w:color w:val="000000"/>
+            </w:rPr>
+            <w:t>Maranger</w:t>
+          </w:r>
+          <w:proofErr w:type="spellEnd"/>
+          <w:r>
+            <w:rPr>
+              <w:color w:val="000000"/>
+            </w:rPr>
+            <w:t xml:space="preserve"> et al., 2018)</w:t>
           </w:r>
         </w:sdtContent>
       </w:sdt>
@@ -863,7 +1016,15 @@
         </w:numPr>
       </w:pPr>
       <w:r>
-        <w:t>Intended to “support efforts to assess nutrient water quality and more effectively protect and restore waters from nutrient pollution.” (wording from challenge description)</w:t>
+        <w:t>Intended to “support efforts to assess nutrient water quality and more effectively protect and restore waters from nutrient pollution.” (</w:t>
+      </w:r>
+      <w:proofErr w:type="gramStart"/>
+      <w:r>
+        <w:t>wording</w:t>
+      </w:r>
+      <w:proofErr w:type="gramEnd"/>
+      <w:r>
+        <w:t xml:space="preserve"> from challenge description)</w:t>
       </w:r>
     </w:p>
     <w:p>
@@ -914,7 +1075,15 @@
         </w:numPr>
       </w:pPr>
       <w:r>
-        <w:t xml:space="preserve">How does nutrient limitation relative to trophic state vary spatially (ecoregional and national) and temporally(3 survey years)? </w:t>
+        <w:t xml:space="preserve">How does nutrient limitation relative to trophic state vary spatially (ecoregional and national) and </w:t>
+      </w:r>
+      <w:proofErr w:type="gramStart"/>
+      <w:r>
+        <w:t>temporally(</w:t>
+      </w:r>
+      <w:proofErr w:type="gramEnd"/>
+      <w:r>
+        <w:t xml:space="preserve">3 survey years)? </w:t>
       </w:r>
     </w:p>
     <w:p>
@@ -958,7 +1127,15 @@
         </w:numPr>
       </w:pPr>
       <w:r>
-        <w:t># lakes sampled</w:t>
+        <w:t xml:space="preserve"># </w:t>
+      </w:r>
+      <w:proofErr w:type="gramStart"/>
+      <w:r>
+        <w:t>lakes</w:t>
+      </w:r>
+      <w:proofErr w:type="gramEnd"/>
+      <w:r>
+        <w:t xml:space="preserve"> sampled</w:t>
       </w:r>
     </w:p>
     <w:p>
@@ -1111,7 +1288,15 @@
         </w:sdtContent>
       </w:sdt>
       <w:r>
-        <w:t>. – NLA data follows the collection during summer, but breaks away from the large lakes sampling only by including smaller lakes (&lt;20 ha).</w:t>
+        <w:t xml:space="preserve">. – NLA data follows the collection during </w:t>
+      </w:r>
+      <w:proofErr w:type="gramStart"/>
+      <w:r>
+        <w:t>summer, but</w:t>
+      </w:r>
+      <w:proofErr w:type="gramEnd"/>
+      <w:r>
+        <w:t xml:space="preserve"> breaks away from the large lakes sampling only by including smaller lakes (&lt;20 ha).</w:t>
       </w:r>
     </w:p>
     <w:p>
@@ -1194,7 +1379,15 @@
         </w:numPr>
       </w:pPr>
       <w:r>
-        <w:t>Stratification based on omernik level-3 aggregated ecoregions</w:t>
+        <w:t xml:space="preserve">Stratification based on </w:t>
+      </w:r>
+      <w:proofErr w:type="spellStart"/>
+      <w:r>
+        <w:t>omernik</w:t>
+      </w:r>
+      <w:proofErr w:type="spellEnd"/>
+      <w:r>
+        <w:t xml:space="preserve"> level-3 aggregated ecoregions</w:t>
       </w:r>
       <w:r>
         <w:t xml:space="preserve">, state, and </w:t>
@@ -1325,7 +1518,15 @@
         </w:numPr>
       </w:pPr>
       <w:r>
-        <w:t>Nutrients sample is placed ino a 250 mL bottle and sulfuric acid is added to stabilize the sample at pH &lt;2 and stored on ice</w:t>
+        <w:t xml:space="preserve">Nutrients sample is placed </w:t>
+      </w:r>
+      <w:proofErr w:type="spellStart"/>
+      <w:r>
+        <w:t>ino</w:t>
+      </w:r>
+      <w:proofErr w:type="spellEnd"/>
+      <w:r>
+        <w:t xml:space="preserve"> a 250 mL bottle and sulfuric acid is added to stabilize the sample at pH &lt;2 and stored on ice</w:t>
       </w:r>
     </w:p>
     <w:p>
@@ -1411,7 +1612,15 @@
         <w:t>TN and TP (no3 and nh4)</w:t>
       </w:r>
       <w:r>
-        <w:t xml:space="preserve"> analyzed via persulfate digestion then automaticed colorimetric analysis </w:t>
+        <w:t xml:space="preserve"> analyzed via persulfate digestion then </w:t>
+      </w:r>
+      <w:proofErr w:type="spellStart"/>
+      <w:r>
+        <w:t>automaticed</w:t>
+      </w:r>
+      <w:proofErr w:type="spellEnd"/>
+      <w:r>
+        <w:t xml:space="preserve"> colorimetric analysis </w:t>
       </w:r>
     </w:p>
     <w:p>
@@ -1436,6 +1645,84 @@
       </w:pPr>
       <w:r>
         <w:t>p.80 technical doc</w:t>
+      </w:r>
+      <w:r>
+        <w:t xml:space="preserve"> – uses chlorophyll-a concentrations as determinant of </w:t>
+      </w:r>
+      <w:proofErr w:type="spellStart"/>
+      <w:r>
+        <w:t>ttrophic</w:t>
+      </w:r>
+      <w:proofErr w:type="spellEnd"/>
+      <w:r>
+        <w:t xml:space="preserve"> state</w:t>
+      </w:r>
+    </w:p>
+    <w:p>
+      <w:pPr>
+        <w:pStyle w:val="ListParagraph"/>
+        <w:numPr>
+          <w:ilvl w:val="0"/>
+          <w:numId w:val="7"/>
+        </w:numPr>
+      </w:pPr>
+      <w:r>
+        <w:t>Limitation calculation:</w:t>
+      </w:r>
+      <w:r>
+        <w:tab/>
+      </w:r>
+    </w:p>
+    <w:p>
+      <w:pPr>
+        <w:pStyle w:val="ListParagraph"/>
+        <w:numPr>
+          <w:ilvl w:val="1"/>
+          <w:numId w:val="7"/>
+        </w:numPr>
+      </w:pPr>
+      <w:r>
+        <w:t>Used median nutrient concentrations (EPA standard) in each ecoregion in addition to logged average N:P in each ecoregion and in each survey year.</w:t>
+      </w:r>
+    </w:p>
+    <w:p>
+      <w:pPr>
+        <w:pStyle w:val="ListParagraph"/>
+        <w:numPr>
+          <w:ilvl w:val="2"/>
+          <w:numId w:val="7"/>
+        </w:numPr>
+      </w:pPr>
+      <w:r>
+        <w:t xml:space="preserve">Median N and median P concentrations were not statistically different from reference lake medians. </w:t>
+      </w:r>
+    </w:p>
+    <w:p>
+      <w:pPr>
+        <w:pStyle w:val="ListParagraph"/>
+        <w:numPr>
+          <w:ilvl w:val="2"/>
+          <w:numId w:val="7"/>
+        </w:numPr>
+      </w:pPr>
+      <w:r>
+        <w:t xml:space="preserve">Used average N:P – similar method to </w:t>
+      </w:r>
+      <w:proofErr w:type="spellStart"/>
+      <w:r>
+        <w:t>Dodds</w:t>
+      </w:r>
+      <w:proofErr w:type="spellEnd"/>
+      <w:r>
+        <w:t xml:space="preserve"> and McCauley (cite this). Looked at ecoregional and yearly N:P because of the large variation in stoichiometric ratios that occur across the data (</w:t>
+      </w:r>
+      <w:proofErr w:type="gramStart"/>
+      <w:r>
+        <w:t>do  a</w:t>
+      </w:r>
+      <w:proofErr w:type="gramEnd"/>
+      <w:r>
+        <w:t xml:space="preserve"> mean, standard dev. Of N:P data here)</w:t>
       </w:r>
     </w:p>
     <w:p>
@@ -1496,9 +1783,11 @@
           <w:numId w:val="7"/>
         </w:numPr>
       </w:pPr>
+      <w:proofErr w:type="spellStart"/>
       <w:r>
         <w:t>tidyverse</w:t>
       </w:r>
+      <w:proofErr w:type="spellEnd"/>
       <w:r>
         <w:t xml:space="preserve"> </w:t>
       </w:r>
@@ -1531,8 +1820,14 @@
           <w:numId w:val="7"/>
         </w:numPr>
       </w:pPr>
-      <w:r>
-        <w:t xml:space="preserve">Spsurvey </w:t>
+      <w:proofErr w:type="spellStart"/>
+      <w:r>
+        <w:lastRenderedPageBreak/>
+        <w:t>Spsurvey</w:t>
+      </w:r>
+      <w:proofErr w:type="spellEnd"/>
+      <w:r>
+        <w:t xml:space="preserve"> </w:t>
       </w:r>
       <w:sdt>
         <w:sdtPr>
@@ -1550,7 +1845,21 @@
             <w:rPr>
               <w:color w:val="000000"/>
             </w:rPr>
-            <w:t>(Dumelle et al., 2022)</w:t>
+            <w:t>(</w:t>
+          </w:r>
+          <w:proofErr w:type="spellStart"/>
+          <w:r>
+            <w:rPr>
+              <w:color w:val="000000"/>
+            </w:rPr>
+            <w:t>Dumelle</w:t>
+          </w:r>
+          <w:proofErr w:type="spellEnd"/>
+          <w:r>
+            <w:rPr>
+              <w:color w:val="000000"/>
+            </w:rPr>
+            <w:t xml:space="preserve"> et al., 2022)</w:t>
           </w:r>
         </w:sdtContent>
       </w:sdt>
@@ -1567,7 +1876,14 @@
         <w:rPr>
           <w:color w:val="000000"/>
         </w:rPr>
-        <w:t>Calculated change in trophic levels at the aggregated ecoregional scale and national scale using change</w:t>
+        <w:t xml:space="preserve">Calculated change in trophic levels at the aggregated ecoregional scale and national scale using </w:t>
+      </w:r>
+      <w:proofErr w:type="spellStart"/>
+      <w:r>
+        <w:rPr>
+          <w:color w:val="000000"/>
+        </w:rPr>
+        <w:t>change</w:t>
       </w:r>
       <w:r>
         <w:rPr>
@@ -1579,22 +1895,57 @@
         <w:rPr>
           <w:color w:val="000000"/>
         </w:rPr>
-        <w:t xml:space="preserve">analysis function in the R package spsurvey </w:t>
-      </w:r>
-    </w:p>
-    <w:p>
-      <w:pPr>
-        <w:pStyle w:val="ListParagraph"/>
-        <w:numPr>
-          <w:ilvl w:val="3"/>
-          <w:numId w:val="7"/>
-        </w:numPr>
-      </w:pPr>
+        <w:t>analysis</w:t>
+      </w:r>
+      <w:proofErr w:type="spellEnd"/>
       <w:r>
         <w:rPr>
           <w:color w:val="000000"/>
         </w:rPr>
-        <w:t>This analysis and package uses the stratified randomized weighting of lakes</w:t>
+        <w:t xml:space="preserve"> function in the R package </w:t>
+      </w:r>
+      <w:proofErr w:type="spellStart"/>
+      <w:r>
+        <w:rPr>
+          <w:color w:val="000000"/>
+        </w:rPr>
+        <w:t>spsurvey</w:t>
+      </w:r>
+      <w:proofErr w:type="spellEnd"/>
+      <w:r>
+        <w:rPr>
+          <w:color w:val="000000"/>
+        </w:rPr>
+        <w:t xml:space="preserve"> </w:t>
+      </w:r>
+    </w:p>
+    <w:p>
+      <w:pPr>
+        <w:pStyle w:val="ListParagraph"/>
+        <w:numPr>
+          <w:ilvl w:val="3"/>
+          <w:numId w:val="7"/>
+        </w:numPr>
+      </w:pPr>
+      <w:r>
+        <w:rPr>
+          <w:color w:val="000000"/>
+        </w:rPr>
+        <w:t xml:space="preserve">This analysis and package </w:t>
+      </w:r>
+      <w:proofErr w:type="gramStart"/>
+      <w:r>
+        <w:rPr>
+          <w:color w:val="000000"/>
+        </w:rPr>
+        <w:t>uses</w:t>
+      </w:r>
+      <w:proofErr w:type="gramEnd"/>
+      <w:r>
+        <w:rPr>
+          <w:color w:val="000000"/>
+        </w:rPr>
+        <w:t xml:space="preserve"> the stratified randomized weighting of lakes</w:t>
       </w:r>
       <w:r>
         <w:rPr>
@@ -1649,7 +2000,6 @@
         <w:rPr>
           <w:color w:val="000000"/>
         </w:rPr>
-        <w:lastRenderedPageBreak/>
         <w:t>Analyze nutrient limitation in relation to trophic state</w:t>
       </w:r>
     </w:p>
@@ -1676,374 +2026,20 @@
         <w:t>Results</w:t>
       </w:r>
       <w:r>
-        <w:t xml:space="preserve"> – very preliminary – I need help determining what tests to run and what else to look at</w:t>
-      </w:r>
-    </w:p>
-    <w:p>
-      <w:pPr>
-        <w:pStyle w:val="ListParagraph"/>
-        <w:numPr>
-          <w:ilvl w:val="0"/>
-          <w:numId w:val="10"/>
-        </w:numPr>
-      </w:pPr>
-      <w:r>
-        <w:t>How does nutrient limitation/enrichment vary across ecoregions and what are the underlying mechanisms?</w:t>
-      </w:r>
-    </w:p>
-    <w:p>
-      <w:r>
-        <w:rPr>
-          <w:noProof/>
-        </w:rPr>
-        <mc:AlternateContent>
-          <mc:Choice Requires="wpg">
-            <w:drawing>
-              <wp:anchor distT="0" distB="0" distL="114300" distR="114300" simplePos="0" relativeHeight="251658240" behindDoc="0" locked="0" layoutInCell="1" allowOverlap="1" wp14:anchorId="78DC894E" wp14:editId="7EBA19D5">
-                <wp:simplePos x="0" y="0"/>
-                <wp:positionH relativeFrom="column">
-                  <wp:posOffset>59177</wp:posOffset>
-                </wp:positionH>
-                <wp:positionV relativeFrom="paragraph">
-                  <wp:posOffset>13335</wp:posOffset>
-                </wp:positionV>
-                <wp:extent cx="6050280" cy="4168140"/>
-                <wp:effectExtent l="0" t="0" r="26670" b="3810"/>
-                <wp:wrapNone/>
-                <wp:docPr id="3" name="Group 3"/>
-                <wp:cNvGraphicFramePr/>
-                <a:graphic xmlns:a="http://schemas.openxmlformats.org/drawingml/2006/main">
-                  <a:graphicData uri="http://schemas.microsoft.com/office/word/2010/wordprocessingGroup">
-                    <wpg:wgp>
-                      <wpg:cNvGrpSpPr/>
-                      <wpg:grpSpPr>
-                        <a:xfrm>
-                          <a:off x="0" y="0"/>
-                          <a:ext cx="6050280" cy="4168140"/>
-                          <a:chOff x="0" y="0"/>
-                          <a:chExt cx="6050280" cy="4168140"/>
-                        </a:xfrm>
-                      </wpg:grpSpPr>
-                      <wps:wsp>
-                        <wps:cNvPr id="2" name="Rectangle 2"/>
-                        <wps:cNvSpPr/>
-                        <wps:spPr>
-                          <a:xfrm>
-                            <a:off x="0" y="0"/>
-                            <a:ext cx="6050280" cy="4160520"/>
-                          </a:xfrm>
-                          <a:prstGeom prst="rect">
-                            <a:avLst/>
-                          </a:prstGeom>
-                          <a:solidFill>
-                            <a:schemeClr val="bg1"/>
-                          </a:solidFill>
-                          <a:ln>
-                            <a:solidFill>
-                              <a:schemeClr val="bg1"/>
-                            </a:solidFill>
-                          </a:ln>
-                        </wps:spPr>
-                        <wps:style>
-                          <a:lnRef idx="2">
-                            <a:schemeClr val="accent1">
-                              <a:shade val="50000"/>
-                            </a:schemeClr>
-                          </a:lnRef>
-                          <a:fillRef idx="1">
-                            <a:schemeClr val="accent1"/>
-                          </a:fillRef>
-                          <a:effectRef idx="0">
-                            <a:schemeClr val="accent1"/>
-                          </a:effectRef>
-                          <a:fontRef idx="minor">
-                            <a:schemeClr val="lt1"/>
-                          </a:fontRef>
-                        </wps:style>
-                        <wps:bodyPr rot="0" spcFirstLastPara="0" vertOverflow="overflow" horzOverflow="overflow" vert="horz" wrap="square" lIns="91440" tIns="45720" rIns="91440" bIns="45720" numCol="1" spcCol="0" rtlCol="0" fromWordArt="0" anchor="ctr" anchorCtr="0" forceAA="0" compatLnSpc="1">
-                          <a:prstTxWarp prst="textNoShape">
-                            <a:avLst/>
-                          </a:prstTxWarp>
-                          <a:noAutofit/>
-                        </wps:bodyPr>
-                      </wps:wsp>
-                      <pic:pic xmlns:pic="http://schemas.openxmlformats.org/drawingml/2006/picture">
-                        <pic:nvPicPr>
-                          <pic:cNvPr id="1" name="Picture 1" descr="Chart&#10;&#10;Description automatically generated with medium confidence"/>
-                          <pic:cNvPicPr>
-                            <a:picLocks noChangeAspect="1"/>
-                          </pic:cNvPicPr>
-                        </pic:nvPicPr>
-                        <pic:blipFill>
-                          <a:blip r:embed="rId6" cstate="print">
-                            <a:extLst>
-                              <a:ext uri="{28A0092B-C50C-407E-A947-70E740481C1C}">
-                                <a14:useLocalDpi xmlns:a14="http://schemas.microsoft.com/office/drawing/2010/main" val="0"/>
-                              </a:ext>
-                            </a:extLst>
-                          </a:blip>
-                          <a:srcRect/>
-                          <a:stretch>
-                            <a:fillRect/>
-                          </a:stretch>
-                        </pic:blipFill>
-                        <pic:spPr bwMode="auto">
-                          <a:xfrm>
-                            <a:off x="38100" y="53340"/>
-                            <a:ext cx="5943600" cy="4114800"/>
-                          </a:xfrm>
-                          <a:prstGeom prst="rect">
-                            <a:avLst/>
-                          </a:prstGeom>
-                          <a:noFill/>
-                          <a:ln>
-                            <a:noFill/>
-                          </a:ln>
-                        </pic:spPr>
-                      </pic:pic>
-                    </wpg:wgp>
-                  </a:graphicData>
-                </a:graphic>
-              </wp:anchor>
-            </w:drawing>
-          </mc:Choice>
-          <mc:Fallback>
-            <w:pict>
-              <v:group w14:anchorId="086188D1" id="Group 3" o:spid="_x0000_s1026" style="position:absolute;margin-left:4.65pt;margin-top:1.05pt;width:476.4pt;height:328.2pt;z-index:251658240" coordsize="60502,41681" o:gfxdata="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">
-                <v:rect id="Rectangle 2" o:spid="_x0000_s1027" style="position:absolute;width:60502;height:41605;visibility:visible;mso-wrap-style:square;v-text-anchor:middle" o:gfxdata="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" fillcolor="white [3212]" strokecolor="white [3212]" strokeweight="1pt"/>
-                <v:shapetype id="_x0000_t75" coordsize="21600,21600" o:spt="75" o:preferrelative="t" path="m@4@5l@4@11@9@11@9@5xe" filled="f" stroked="f">
-                  <v:stroke joinstyle="miter"/>
-                  <v:formulas>
-                    <v:f eqn="if lineDrawn pixelLineWidth 0"/>
-                    <v:f eqn="sum @0 1 0"/>
-                    <v:f eqn="sum 0 0 @1"/>
-                    <v:f eqn="prod @2 1 2"/>
-                    <v:f eqn="prod @3 21600 pixelWidth"/>
-                    <v:f eqn="prod @3 21600 pixelHeight"/>
-                    <v:f eqn="sum @0 0 1"/>
-                    <v:f eqn="prod @6 1 2"/>
-                    <v:f eqn="prod @7 21600 pixelWidth"/>
-                    <v:f eqn="sum @8 21600 0"/>
-                    <v:f eqn="prod @7 21600 pixelHeight"/>
-                    <v:f eqn="sum @10 21600 0"/>
-                  </v:formulas>
-                  <v:path o:extrusionok="f" gradientshapeok="t" o:connecttype="rect"/>
-                  <o:lock v:ext="edit" aspectratio="t"/>
-                </v:shapetype>
-                <v:shape id="Picture 1" o:spid="_x0000_s1028" type="#_x0000_t75" alt="Chart&#10;&#10;Description automatically generated with medium confidence" style="position:absolute;left:381;top:533;width:59436;height:41148;visibility:visible;mso-wrap-style:square" o:gfxdata="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">
-                  <v:imagedata r:id="rId11" o:title="Chart&#10;&#10;Description automatically generated with medium confidence"/>
-                </v:shape>
-              </v:group>
-            </w:pict>
-          </mc:Fallback>
-        </mc:AlternateContent>
-      </w:r>
-    </w:p>
-    <w:p/>
-    <w:p/>
-    <w:p/>
-    <w:p/>
-    <w:p/>
-    <w:p/>
-    <w:p/>
-    <w:p/>
-    <w:p/>
-    <w:p/>
-    <w:p/>
-    <w:p/>
-    <w:p/>
-    <w:p/>
-    <w:p>
-      <w:pPr>
-        <w:pStyle w:val="ListParagraph"/>
-        <w:numPr>
-          <w:ilvl w:val="1"/>
-          <w:numId w:val="10"/>
-        </w:numPr>
-      </w:pPr>
-      <w:r>
-        <w:t>Sp survey of limitation shifts over time – national, ecoregional</w:t>
-      </w:r>
-    </w:p>
-    <w:p>
-      <w:pPr>
-        <w:pStyle w:val="ListParagraph"/>
-        <w:numPr>
-          <w:ilvl w:val="1"/>
-          <w:numId w:val="10"/>
-        </w:numPr>
-      </w:pPr>
-      <w:r>
-        <w:t>Trophic status in N-limited, P-limited</w:t>
-      </w:r>
-      <w:r>
-        <w:t xml:space="preserve"> for current data (2017)</w:t>
-      </w:r>
-    </w:p>
-    <w:p>
-      <w:pPr>
-        <w:pStyle w:val="ListParagraph"/>
-        <w:numPr>
-          <w:ilvl w:val="2"/>
-          <w:numId w:val="10"/>
-        </w:numPr>
-      </w:pPr>
-      <w:r>
-        <w:t>Ecoregional, national</w:t>
-      </w:r>
-    </w:p>
-    <w:p>
-      <w:pPr>
-        <w:pStyle w:val="ListParagraph"/>
-        <w:numPr>
-          <w:ilvl w:val="0"/>
-          <w:numId w:val="10"/>
-        </w:numPr>
-      </w:pPr>
-      <w:r>
-        <w:t>Is trophic status (based on chlorophyll) more influenced by nitrogen or phosphorus and how/why does this relationship vary spatially?</w:t>
-      </w:r>
-    </w:p>
-    <w:p>
-      <w:pPr>
-        <w:pStyle w:val="ListParagraph"/>
-        <w:numPr>
-          <w:ilvl w:val="1"/>
-          <w:numId w:val="10"/>
-        </w:numPr>
-      </w:pPr>
-      <w:r>
-        <w:t>TN:TP ratio vs TS</w:t>
-      </w:r>
-    </w:p>
-    <w:p>
-      <w:pPr>
-        <w:pStyle w:val="ListParagraph"/>
-        <w:numPr>
-          <w:ilvl w:val="2"/>
-          <w:numId w:val="10"/>
-        </w:numPr>
-      </w:pPr>
-      <w:r>
-        <w:t>Ecoregion, nationally (all data?)</w:t>
-      </w:r>
-    </w:p>
-    <w:p>
-      <w:pPr>
-        <w:pStyle w:val="ListParagraph"/>
-        <w:numPr>
-          <w:ilvl w:val="1"/>
-          <w:numId w:val="10"/>
-        </w:numPr>
-      </w:pPr>
-      <w:r>
-        <w:t>TN vs TS</w:t>
-      </w:r>
-    </w:p>
-    <w:p>
-      <w:pPr>
-        <w:pStyle w:val="ListParagraph"/>
-        <w:numPr>
-          <w:ilvl w:val="2"/>
-          <w:numId w:val="10"/>
-        </w:numPr>
-      </w:pPr>
-      <w:r>
-        <w:t>Ecoregion, nationally (all data?)</w:t>
-      </w:r>
-    </w:p>
-    <w:p>
-      <w:pPr>
-        <w:pStyle w:val="ListParagraph"/>
-        <w:numPr>
-          <w:ilvl w:val="1"/>
-          <w:numId w:val="10"/>
-        </w:numPr>
-      </w:pPr>
-      <w:r>
-        <w:t xml:space="preserve">TP vs TS </w:t>
-      </w:r>
-    </w:p>
-    <w:p>
-      <w:pPr>
-        <w:pStyle w:val="ListParagraph"/>
-        <w:numPr>
-          <w:ilvl w:val="2"/>
-          <w:numId w:val="10"/>
-        </w:numPr>
-      </w:pPr>
-      <w:r>
-        <w:t>Ecoregion, nationally (all data?)</w:t>
-      </w:r>
-    </w:p>
-    <w:p>
-      <w:pPr>
-        <w:pStyle w:val="ListParagraph"/>
-        <w:numPr>
-          <w:ilvl w:val="0"/>
-          <w:numId w:val="10"/>
-        </w:numPr>
-      </w:pPr>
-      <w:r>
-        <w:t>What are the trends</w:t>
-      </w:r>
-      <w:r>
-        <w:t xml:space="preserve"> of stoichiometry and trophic levels ac</w:t>
-      </w:r>
-      <w:r>
-        <w:t>ross ecoregional and the national scale</w:t>
-      </w:r>
-      <w:r>
-        <w:t>?</w:t>
-      </w:r>
-    </w:p>
-    <w:p>
-      <w:pPr>
-        <w:pStyle w:val="ListParagraph"/>
-        <w:numPr>
-          <w:ilvl w:val="1"/>
-          <w:numId w:val="10"/>
-        </w:numPr>
-      </w:pPr>
-      <w:r>
-        <w:lastRenderedPageBreak/>
-        <w:t>Trophic status across ecoregions, national</w:t>
-      </w:r>
-    </w:p>
-    <w:p>
-      <w:pPr>
-        <w:pStyle w:val="ListParagraph"/>
-        <w:numPr>
-          <w:ilvl w:val="1"/>
-          <w:numId w:val="10"/>
-        </w:numPr>
-      </w:pPr>
-      <w:r>
-        <w:t>Look at urban vs. non urban</w:t>
-      </w:r>
-    </w:p>
-    <w:p>
-      <w:pPr>
-        <w:pStyle w:val="ListParagraph"/>
-        <w:numPr>
-          <w:ilvl w:val="1"/>
-          <w:numId w:val="10"/>
-        </w:numPr>
-      </w:pPr>
-      <w:r>
-        <w:t xml:space="preserve">% development and % ag </w:t>
-      </w:r>
-    </w:p>
-    <w:p>
-      <w:pPr>
-        <w:pStyle w:val="ListParagraph"/>
-        <w:numPr>
-          <w:ilvl w:val="1"/>
-          <w:numId w:val="10"/>
-        </w:numPr>
-      </w:pPr>
-      <w:r>
-        <w:t xml:space="preserve">Elevation </w:t>
+        <w:t xml:space="preserve"> </w:t>
+      </w:r>
+    </w:p>
+    <w:p>
+      <w:hyperlink r:id="rId6" w:history="1">
+        <w:r>
+          <w:rPr>
+            <w:rStyle w:val="Hyperlink"/>
+          </w:rPr>
+          <w:t>https://docs.google.com/presentation/d/1Jn110Yb21PLA5kqE37ZVUrIQP30fNfXc/edit#slide=id.p1</w:t>
+        </w:r>
+      </w:hyperlink>
+      <w:r>
+        <w:t xml:space="preserve"> </w:t>
       </w:r>
     </w:p>
     <w:p>
@@ -2207,7 +2203,21 @@
             <w:rPr>
               <w:color w:val="000000"/>
             </w:rPr>
-            <w:t>(Kopáček et al., 2000)</w:t>
+            <w:t>(</w:t>
+          </w:r>
+          <w:proofErr w:type="spellStart"/>
+          <w:r>
+            <w:rPr>
+              <w:color w:val="000000"/>
+            </w:rPr>
+            <w:t>Kopáček</w:t>
+          </w:r>
+          <w:proofErr w:type="spellEnd"/>
+          <w:r>
+            <w:rPr>
+              <w:color w:val="000000"/>
+            </w:rPr>
+            <w:t xml:space="preserve"> et al., 2000)</w:t>
           </w:r>
         </w:sdtContent>
       </w:sdt>
@@ -2411,7 +2421,23 @@
               <w:rFonts w:cstheme="minorHAnsi"/>
               <w:color w:val="000000"/>
             </w:rPr>
-            <w:t>(Dodds et al., 2008)</w:t>
+            <w:t>(</w:t>
+          </w:r>
+          <w:proofErr w:type="spellStart"/>
+          <w:r>
+            <w:rPr>
+              <w:rFonts w:cstheme="minorHAnsi"/>
+              <w:color w:val="000000"/>
+            </w:rPr>
+            <w:t>Dodds</w:t>
+          </w:r>
+          <w:proofErr w:type="spellEnd"/>
+          <w:r>
+            <w:rPr>
+              <w:rFonts w:cstheme="minorHAnsi"/>
+              <w:color w:val="000000"/>
+            </w:rPr>
+            <w:t xml:space="preserve"> et al., 2008)</w:t>
           </w:r>
         </w:sdtContent>
       </w:sdt>
@@ -2477,7 +2503,11 @@
         <w:t>Further considering stoichiometry in addition to absolute nutrient concentrations</w:t>
       </w:r>
       <w:r>
-        <w:t xml:space="preserve"> may lead to better protections because of the coupled nature of N and P. For example, reductions in P loading in large lakes across the world resulted in rising nitrate concentrations </w:t>
+        <w:t xml:space="preserve"> may lead to better protections because of the coupled nature of </w:t>
+      </w:r>
+      <w:r>
+        <w:lastRenderedPageBreak/>
+        <w:t xml:space="preserve">N and P. For example, reductions in P loading in large lakes across the world resulted in rising nitrate concentrations </w:t>
       </w:r>
       <w:sdt>
         <w:sdtPr>
@@ -2565,7 +2595,15 @@
         <w:t xml:space="preserve">. </w:t>
       </w:r>
       <w:r>
-        <w:t>Nutrients are of particular interest due to their necessity in ecosystem functioning and their simultaneous capacity to pollute. Understanding coupled nutrient cycling and the regional stoichiometric differences of eutrophication is a fundamental step toward solutions.</w:t>
+        <w:t xml:space="preserve">Nutrients are of particular interest due to their necessity in ecosystem functioning and their simultaneous capacity to pollute. Understanding coupled nutrient cycling and the regional stoichiometric </w:t>
+      </w:r>
+      <w:proofErr w:type="gramStart"/>
+      <w:r>
+        <w:t>differences</w:t>
+      </w:r>
+      <w:proofErr w:type="gramEnd"/>
+      <w:r>
+        <w:t xml:space="preserve"> of eutrophication is a fundamental step toward solutions.</w:t>
       </w:r>
     </w:p>
     <w:p/>
@@ -2601,11 +2639,19 @@
               <w:szCs w:val="24"/>
             </w:rPr>
           </w:pPr>
-          <w:r>
-            <w:rPr>
-              <w:rFonts w:eastAsia="Times New Roman"/>
-            </w:rPr>
-            <w:t xml:space="preserve">Basu, N. B., Thompson, S. E., Suresh, P., &amp; Rao, C. (2011). Hydrologic and biogeochemical functioning of intensively managed catchments: A synthesis of top-down analyses. </w:t>
+          <w:proofErr w:type="spellStart"/>
+          <w:r>
+            <w:rPr>
+              <w:rFonts w:eastAsia="Times New Roman"/>
+            </w:rPr>
+            <w:t>Basu</w:t>
+          </w:r>
+          <w:proofErr w:type="spellEnd"/>
+          <w:r>
+            <w:rPr>
+              <w:rFonts w:eastAsia="Times New Roman"/>
+            </w:rPr>
+            <w:t xml:space="preserve">, N. B., Thompson, S. E., Suresh, P., &amp; Rao, C. (2011). Hydrologic and biogeochemical functioning of intensively managed catchments: A synthesis of top-down analyses. </w:t>
           </w:r>
           <w:r>
             <w:rPr>
@@ -2658,7 +2704,25 @@
               <w:i/>
               <w:iCs/>
             </w:rPr>
-            <w:t>Environmental Pollution (Barking, Essex : 1987)</w:t>
+            <w:t xml:space="preserve">Environmental Pollution (Barking, </w:t>
+          </w:r>
+          <w:proofErr w:type="gramStart"/>
+          <w:r>
+            <w:rPr>
+              <w:rFonts w:eastAsia="Times New Roman"/>
+              <w:i/>
+              <w:iCs/>
+            </w:rPr>
+            <w:t>Essex :</w:t>
+          </w:r>
+          <w:proofErr w:type="gramEnd"/>
+          <w:r>
+            <w:rPr>
+              <w:rFonts w:eastAsia="Times New Roman"/>
+              <w:i/>
+              <w:iCs/>
+            </w:rPr>
+            <w:t xml:space="preserve"> 1987)</w:t>
           </w:r>
           <w:r>
             <w:rPr>
@@ -2740,7 +2804,35 @@
             <w:rPr>
               <w:rFonts w:eastAsia="Times New Roman"/>
             </w:rPr>
-            <w:t xml:space="preserve">Carpenter, S. R., Stanley, E. H., &amp; Zanden, M. J. vander. (2011). State of the World’s Freshwater Ecosystems: Physical, Chemical, and Biological Changes. </w:t>
+            <w:t xml:space="preserve">Carpenter, S. R., Stanley, E. H., &amp; </w:t>
+          </w:r>
+          <w:proofErr w:type="spellStart"/>
+          <w:r>
+            <w:rPr>
+              <w:rFonts w:eastAsia="Times New Roman"/>
+            </w:rPr>
+            <w:t>Zanden</w:t>
+          </w:r>
+          <w:proofErr w:type="spellEnd"/>
+          <w:r>
+            <w:rPr>
+              <w:rFonts w:eastAsia="Times New Roman"/>
+            </w:rPr>
+            <w:t xml:space="preserve">, M. J. </w:t>
+          </w:r>
+          <w:proofErr w:type="spellStart"/>
+          <w:r>
+            <w:rPr>
+              <w:rFonts w:eastAsia="Times New Roman"/>
+            </w:rPr>
+            <w:t>vander</w:t>
+          </w:r>
+          <w:proofErr w:type="spellEnd"/>
+          <w:r>
+            <w:rPr>
+              <w:rFonts w:eastAsia="Times New Roman"/>
+            </w:rPr>
+            <w:t xml:space="preserve">. (2011). State of the World’s Freshwater Ecosystems: Physical, Chemical, and Biological Changes. </w:t>
           </w:r>
           <w:r>
             <w:rPr>
@@ -2785,7 +2877,28 @@
             <w:rPr>
               <w:rFonts w:eastAsia="Times New Roman"/>
             </w:rPr>
-            <w:t xml:space="preserve">Collins, S. M., Oliver, S. K., Lapierre, J. F., Stanley, E. H., Jones, J. R., Wagner, T., &amp; Soranno, P. A. (2017). Lake nutrient stoichiometry is less predictable than nutrient concentrations at regional and sub-continental scales: In </w:t>
+            <w:t xml:space="preserve">Collins, S. M., Oliver, S. K., Lapierre, J. F., Stanley, E. H., Jones, J. R., Wagner, T., &amp; </w:t>
+          </w:r>
+          <w:proofErr w:type="spellStart"/>
+          <w:r>
+            <w:rPr>
+              <w:rFonts w:eastAsia="Times New Roman"/>
+            </w:rPr>
+            <w:t>Soranno</w:t>
+          </w:r>
+          <w:proofErr w:type="spellEnd"/>
+          <w:r>
+            <w:rPr>
+              <w:rFonts w:eastAsia="Times New Roman"/>
+            </w:rPr>
+            <w:t>, P. A. (2017). Lake nutrient stoichiometry is less predictable than nutrient concentrations at regional and sub-</w:t>
+          </w:r>
+          <w:r>
+            <w:rPr>
+              <w:rFonts w:eastAsia="Times New Roman"/>
+            </w:rPr>
+            <w:lastRenderedPageBreak/>
+            <w:t xml:space="preserve">continental scales: In </w:t>
           </w:r>
           <w:r>
             <w:rPr>
@@ -2812,11 +2925,75 @@
               <w:rFonts w:eastAsia="Times New Roman"/>
             </w:rPr>
           </w:pPr>
-          <w:r>
-            <w:rPr>
-              <w:rFonts w:eastAsia="Times New Roman"/>
-            </w:rPr>
-            <w:t xml:space="preserve">Dodds, W. K., Bouska, W. W., Eitzmann, J. L., Pilger, T. J., Pitts, K. L., Riley, A. J., Schloesser, J. T., &amp; Thornbrugh, D. J. (2008). Eutrophication of U.S. Freshwaters: Analysis of Potential Economic Damages. </w:t>
+          <w:proofErr w:type="spellStart"/>
+          <w:r>
+            <w:rPr>
+              <w:rFonts w:eastAsia="Times New Roman"/>
+            </w:rPr>
+            <w:t>Dodds</w:t>
+          </w:r>
+          <w:proofErr w:type="spellEnd"/>
+          <w:r>
+            <w:rPr>
+              <w:rFonts w:eastAsia="Times New Roman"/>
+            </w:rPr>
+            <w:t xml:space="preserve">, W. K., </w:t>
+          </w:r>
+          <w:proofErr w:type="spellStart"/>
+          <w:r>
+            <w:rPr>
+              <w:rFonts w:eastAsia="Times New Roman"/>
+            </w:rPr>
+            <w:t>Bouska</w:t>
+          </w:r>
+          <w:proofErr w:type="spellEnd"/>
+          <w:r>
+            <w:rPr>
+              <w:rFonts w:eastAsia="Times New Roman"/>
+            </w:rPr>
+            <w:t xml:space="preserve">, W. W., </w:t>
+          </w:r>
+          <w:proofErr w:type="spellStart"/>
+          <w:r>
+            <w:rPr>
+              <w:rFonts w:eastAsia="Times New Roman"/>
+            </w:rPr>
+            <w:t>Eitzmann</w:t>
+          </w:r>
+          <w:proofErr w:type="spellEnd"/>
+          <w:r>
+            <w:rPr>
+              <w:rFonts w:eastAsia="Times New Roman"/>
+            </w:rPr>
+            <w:t xml:space="preserve">, J. L., Pilger, T. J., Pitts, K. L., Riley, A. J., </w:t>
+          </w:r>
+          <w:proofErr w:type="spellStart"/>
+          <w:r>
+            <w:rPr>
+              <w:rFonts w:eastAsia="Times New Roman"/>
+            </w:rPr>
+            <w:t>Schloesser</w:t>
+          </w:r>
+          <w:proofErr w:type="spellEnd"/>
+          <w:r>
+            <w:rPr>
+              <w:rFonts w:eastAsia="Times New Roman"/>
+            </w:rPr>
+            <w:t xml:space="preserve">, J. T., &amp; </w:t>
+          </w:r>
+          <w:proofErr w:type="spellStart"/>
+          <w:r>
+            <w:rPr>
+              <w:rFonts w:eastAsia="Times New Roman"/>
+            </w:rPr>
+            <w:t>Thornbrugh</w:t>
+          </w:r>
+          <w:proofErr w:type="spellEnd"/>
+          <w:r>
+            <w:rPr>
+              <w:rFonts w:eastAsia="Times New Roman"/>
+            </w:rPr>
+            <w:t xml:space="preserve">, D. J. (2008). Eutrophication of U.S. Freshwaters: Analysis of Potential Economic Damages. </w:t>
           </w:r>
           <w:r>
             <w:rPr>
@@ -2857,12 +3034,19 @@
               <w:rFonts w:eastAsia="Times New Roman"/>
             </w:rPr>
           </w:pPr>
-          <w:r>
-            <w:rPr>
-              <w:rFonts w:eastAsia="Times New Roman"/>
-            </w:rPr>
-            <w:lastRenderedPageBreak/>
-            <w:t xml:space="preserve">Dodds, W. K., Smith, V. H., &amp; Lohman, K. (2011). Nitrogen and phosphorus relationships to benthic algal biomass in temperate streams. </w:t>
+          <w:proofErr w:type="spellStart"/>
+          <w:r>
+            <w:rPr>
+              <w:rFonts w:eastAsia="Times New Roman"/>
+            </w:rPr>
+            <w:t>Dodds</w:t>
+          </w:r>
+          <w:proofErr w:type="spellEnd"/>
+          <w:r>
+            <w:rPr>
+              <w:rFonts w:eastAsia="Times New Roman"/>
+            </w:rPr>
+            <w:t xml:space="preserve">, W. K., Smith, V. H., &amp; Lohman, K. (2011). Nitrogen and phosphorus relationships to benthic algal biomass in temperate streams. </w:t>
           </w:r>
           <w:r>
             <w:rPr>
@@ -2907,7 +3091,21 @@
             <w:rPr>
               <w:rFonts w:eastAsia="Times New Roman"/>
             </w:rPr>
-            <w:t xml:space="preserve">Downing, J. A., &amp; McCauley, E. (1992). The nitrogen : phosphorus relationship in lakes. </w:t>
+            <w:t xml:space="preserve">Downing, J. A., &amp; McCauley, E. (1992). The </w:t>
+          </w:r>
+          <w:proofErr w:type="gramStart"/>
+          <w:r>
+            <w:rPr>
+              <w:rFonts w:eastAsia="Times New Roman"/>
+            </w:rPr>
+            <w:t>nitrogen :</w:t>
+          </w:r>
+          <w:proofErr w:type="gramEnd"/>
+          <w:r>
+            <w:rPr>
+              <w:rFonts w:eastAsia="Times New Roman"/>
+            </w:rPr>
+            <w:t xml:space="preserve"> phosphorus relationship in lakes. </w:t>
           </w:r>
           <w:r>
             <w:rPr>
@@ -2948,19 +3146,37 @@
               <w:rFonts w:eastAsia="Times New Roman"/>
             </w:rPr>
           </w:pPr>
-          <w:r>
-            <w:rPr>
-              <w:rFonts w:eastAsia="Times New Roman"/>
-            </w:rPr>
-            <w:t xml:space="preserve">Dumelle, M., Kincaid, T. M., Olsen, A. R., &amp; Weber, M. H. (2022). </w:t>
-          </w:r>
+          <w:proofErr w:type="spellStart"/>
+          <w:r>
+            <w:rPr>
+              <w:rFonts w:eastAsia="Times New Roman"/>
+            </w:rPr>
+            <w:t>Dumelle</w:t>
+          </w:r>
+          <w:proofErr w:type="spellEnd"/>
+          <w:r>
+            <w:rPr>
+              <w:rFonts w:eastAsia="Times New Roman"/>
+            </w:rPr>
+            <w:t xml:space="preserve">, M., Kincaid, T. M., Olsen, A. R., &amp; Weber, M. H. (2022). </w:t>
+          </w:r>
+          <w:proofErr w:type="spellStart"/>
           <w:r>
             <w:rPr>
               <w:rFonts w:eastAsia="Times New Roman"/>
               <w:i/>
               <w:iCs/>
             </w:rPr>
-            <w:t>spsurvey: Spatial Sampling Design and Analysis</w:t>
+            <w:t>spsurvey</w:t>
+          </w:r>
+          <w:proofErr w:type="spellEnd"/>
+          <w:r>
+            <w:rPr>
+              <w:rFonts w:eastAsia="Times New Roman"/>
+              <w:i/>
+              <w:iCs/>
+            </w:rPr>
+            <w:t>: Spatial Sampling Design and Analysis</w:t>
           </w:r>
           <w:r>
             <w:rPr>
@@ -2979,11 +3195,61 @@
               <w:rFonts w:eastAsia="Times New Roman"/>
             </w:rPr>
           </w:pPr>
-          <w:r>
-            <w:rPr>
-              <w:rFonts w:eastAsia="Times New Roman"/>
-            </w:rPr>
-            <w:t xml:space="preserve">Elser, J. J., Marzolf, E. R., Goldrnan, C. R., Marnoif, E. R., &amp; Goldman, C. 8. (2011). Phosphorus and Nitrogen Limitation of Phytoplankton Growth in the Freshwaters of North America: A Review and Critique of Experimental Enrichments. </w:t>
+          <w:proofErr w:type="spellStart"/>
+          <w:r>
+            <w:rPr>
+              <w:rFonts w:eastAsia="Times New Roman"/>
+            </w:rPr>
+            <w:t>Elser</w:t>
+          </w:r>
+          <w:proofErr w:type="spellEnd"/>
+          <w:r>
+            <w:rPr>
+              <w:rFonts w:eastAsia="Times New Roman"/>
+            </w:rPr>
+            <w:t xml:space="preserve">, J. J., </w:t>
+          </w:r>
+          <w:proofErr w:type="spellStart"/>
+          <w:r>
+            <w:rPr>
+              <w:rFonts w:eastAsia="Times New Roman"/>
+            </w:rPr>
+            <w:t>Marzolf</w:t>
+          </w:r>
+          <w:proofErr w:type="spellEnd"/>
+          <w:r>
+            <w:rPr>
+              <w:rFonts w:eastAsia="Times New Roman"/>
+            </w:rPr>
+            <w:t xml:space="preserve">, E. R., </w:t>
+          </w:r>
+          <w:proofErr w:type="spellStart"/>
+          <w:r>
+            <w:rPr>
+              <w:rFonts w:eastAsia="Times New Roman"/>
+            </w:rPr>
+            <w:t>Goldrnan</w:t>
+          </w:r>
+          <w:proofErr w:type="spellEnd"/>
+          <w:r>
+            <w:rPr>
+              <w:rFonts w:eastAsia="Times New Roman"/>
+            </w:rPr>
+            <w:t xml:space="preserve">, C. R., </w:t>
+          </w:r>
+          <w:proofErr w:type="spellStart"/>
+          <w:r>
+            <w:rPr>
+              <w:rFonts w:eastAsia="Times New Roman"/>
+            </w:rPr>
+            <w:t>Marnoif</w:t>
+          </w:r>
+          <w:proofErr w:type="spellEnd"/>
+          <w:r>
+            <w:rPr>
+              <w:rFonts w:eastAsia="Times New Roman"/>
+            </w:rPr>
+            <w:t xml:space="preserve">, E. R., &amp; Goldman, C. 8. (2011). Phosphorus and Nitrogen Limitation of Phytoplankton Growth in the Freshwaters of North America: A Review and Critique of Experimental Enrichments. </w:t>
           </w:r>
           <w:r>
             <w:rPr>
@@ -3114,11 +3380,61 @@
               <w:rFonts w:eastAsia="Times New Roman"/>
             </w:rPr>
           </w:pPr>
-          <w:r>
-            <w:rPr>
-              <w:rFonts w:eastAsia="Times New Roman"/>
-            </w:rPr>
-            <w:t xml:space="preserve">Kopáček, J., Stuchlík, E., Straškrabová, V., &amp; Pšenáková, P. (2000). Factors governing nutrient status of mountain lakes in the Tatra Mountains. </w:t>
+          <w:proofErr w:type="spellStart"/>
+          <w:r>
+            <w:rPr>
+              <w:rFonts w:eastAsia="Times New Roman"/>
+            </w:rPr>
+            <w:t>Kopáček</w:t>
+          </w:r>
+          <w:proofErr w:type="spellEnd"/>
+          <w:r>
+            <w:rPr>
+              <w:rFonts w:eastAsia="Times New Roman"/>
+            </w:rPr>
+            <w:t xml:space="preserve">, J., </w:t>
+          </w:r>
+          <w:proofErr w:type="spellStart"/>
+          <w:r>
+            <w:rPr>
+              <w:rFonts w:eastAsia="Times New Roman"/>
+            </w:rPr>
+            <w:t>Stuchlík</w:t>
+          </w:r>
+          <w:proofErr w:type="spellEnd"/>
+          <w:r>
+            <w:rPr>
+              <w:rFonts w:eastAsia="Times New Roman"/>
+            </w:rPr>
+            <w:t xml:space="preserve">, E., </w:t>
+          </w:r>
+          <w:proofErr w:type="spellStart"/>
+          <w:r>
+            <w:rPr>
+              <w:rFonts w:eastAsia="Times New Roman"/>
+            </w:rPr>
+            <w:t>Straškrabová</w:t>
+          </w:r>
+          <w:proofErr w:type="spellEnd"/>
+          <w:r>
+            <w:rPr>
+              <w:rFonts w:eastAsia="Times New Roman"/>
+            </w:rPr>
+            <w:t xml:space="preserve">, V., &amp; </w:t>
+          </w:r>
+          <w:proofErr w:type="spellStart"/>
+          <w:r>
+            <w:rPr>
+              <w:rFonts w:eastAsia="Times New Roman"/>
+            </w:rPr>
+            <w:t>Pšenáková</w:t>
+          </w:r>
+          <w:proofErr w:type="spellEnd"/>
+          <w:r>
+            <w:rPr>
+              <w:rFonts w:eastAsia="Times New Roman"/>
+            </w:rPr>
+            <w:t xml:space="preserve">, P. (2000). Factors governing nutrient status of mountain lakes in the Tatra Mountains. </w:t>
           </w:r>
           <w:r>
             <w:rPr>
@@ -3190,11 +3506,33 @@
               <w:rFonts w:eastAsia="Times New Roman"/>
             </w:rPr>
           </w:pPr>
-          <w:r>
-            <w:rPr>
-              <w:rFonts w:eastAsia="Times New Roman"/>
-            </w:rPr>
-            <w:t xml:space="preserve">Maranger, R., Jones, S. E., &amp; Cotner, J. B. (2018). Stoichiometry of carbon, nitrogen, and phosphorus through the freshwater pipe. </w:t>
+          <w:proofErr w:type="spellStart"/>
+          <w:r>
+            <w:rPr>
+              <w:rFonts w:eastAsia="Times New Roman"/>
+            </w:rPr>
+            <w:t>Maranger</w:t>
+          </w:r>
+          <w:proofErr w:type="spellEnd"/>
+          <w:r>
+            <w:rPr>
+              <w:rFonts w:eastAsia="Times New Roman"/>
+            </w:rPr>
+            <w:t xml:space="preserve">, R., Jones, S. E., &amp; </w:t>
+          </w:r>
+          <w:proofErr w:type="spellStart"/>
+          <w:r>
+            <w:rPr>
+              <w:rFonts w:eastAsia="Times New Roman"/>
+            </w:rPr>
+            <w:t>Cotner</w:t>
+          </w:r>
+          <w:proofErr w:type="spellEnd"/>
+          <w:r>
+            <w:rPr>
+              <w:rFonts w:eastAsia="Times New Roman"/>
+            </w:rPr>
+            <w:t xml:space="preserve">, J. B. (2018). Stoichiometry of carbon, nitrogen, and phosphorus through the freshwater pipe. </w:t>
           </w:r>
           <w:r>
             <w:rPr>
@@ -3235,11 +3573,19 @@
               <w:rFonts w:eastAsia="Times New Roman"/>
             </w:rPr>
           </w:pPr>
-          <w:r>
-            <w:rPr>
-              <w:rFonts w:eastAsia="Times New Roman"/>
-            </w:rPr>
-            <w:t xml:space="preserve">Omernik, J. M. (1987). Ecoregions of the Conterminous United States. </w:t>
+          <w:proofErr w:type="spellStart"/>
+          <w:r>
+            <w:rPr>
+              <w:rFonts w:eastAsia="Times New Roman"/>
+            </w:rPr>
+            <w:t>Omernik</w:t>
+          </w:r>
+          <w:proofErr w:type="spellEnd"/>
+          <w:r>
+            <w:rPr>
+              <w:rFonts w:eastAsia="Times New Roman"/>
+            </w:rPr>
+            <w:t xml:space="preserve">, J. M. (1987). Ecoregions of the Conterminous United States. </w:t>
           </w:r>
           <w:r>
             <w:rPr>
@@ -3329,6 +3675,7 @@
             <w:rPr>
               <w:rFonts w:eastAsia="Times New Roman"/>
             </w:rPr>
+            <w:lastRenderedPageBreak/>
             <w:t xml:space="preserve">R Core Team. (2022). </w:t>
           </w:r>
           <w:r>
@@ -3405,14 +3752,77 @@
             <w:rPr>
               <w:rFonts w:eastAsia="Times New Roman"/>
             </w:rPr>
-            <w:t xml:space="preserve">Reid, A. J., Carlson, A. K., Creed, I. F., Eliason, E. J., Gell, P. A., Johnson, P. T. J., Kidd, K. A., MacCormack, T. J., Olden, J. D., Ormerod, S. J., Smol, J. P., Taylor, W. W., Tockner, K., Vermaire, J. C., Dudgeon, D., </w:t>
-          </w:r>
-          <w:r>
-            <w:rPr>
-              <w:rFonts w:eastAsia="Times New Roman"/>
-            </w:rPr>
-            <w:lastRenderedPageBreak/>
-            <w:t xml:space="preserve">&amp; Cooke, S. J. (2019). Emerging threats and persistent conservation challenges for freshwater biodiversity. </w:t>
+            <w:t xml:space="preserve">Reid, A. J., Carlson, A. K., Creed, I. F., Eliason, E. J., </w:t>
+          </w:r>
+          <w:proofErr w:type="spellStart"/>
+          <w:r>
+            <w:rPr>
+              <w:rFonts w:eastAsia="Times New Roman"/>
+            </w:rPr>
+            <w:t>Gell</w:t>
+          </w:r>
+          <w:proofErr w:type="spellEnd"/>
+          <w:r>
+            <w:rPr>
+              <w:rFonts w:eastAsia="Times New Roman"/>
+            </w:rPr>
+            <w:t xml:space="preserve">, P. A., Johnson, P. T. J., Kidd, K. A., </w:t>
+          </w:r>
+          <w:proofErr w:type="spellStart"/>
+          <w:r>
+            <w:rPr>
+              <w:rFonts w:eastAsia="Times New Roman"/>
+            </w:rPr>
+            <w:t>MacCormack</w:t>
+          </w:r>
+          <w:proofErr w:type="spellEnd"/>
+          <w:r>
+            <w:rPr>
+              <w:rFonts w:eastAsia="Times New Roman"/>
+            </w:rPr>
+            <w:t xml:space="preserve">, T. J., Olden, J. D., Ormerod, S. J., </w:t>
+          </w:r>
+          <w:proofErr w:type="spellStart"/>
+          <w:r>
+            <w:rPr>
+              <w:rFonts w:eastAsia="Times New Roman"/>
+            </w:rPr>
+            <w:t>Smol</w:t>
+          </w:r>
+          <w:proofErr w:type="spellEnd"/>
+          <w:r>
+            <w:rPr>
+              <w:rFonts w:eastAsia="Times New Roman"/>
+            </w:rPr>
+            <w:t xml:space="preserve">, J. P., Taylor, W. W., </w:t>
+          </w:r>
+          <w:proofErr w:type="spellStart"/>
+          <w:r>
+            <w:rPr>
+              <w:rFonts w:eastAsia="Times New Roman"/>
+            </w:rPr>
+            <w:t>Tockner</w:t>
+          </w:r>
+          <w:proofErr w:type="spellEnd"/>
+          <w:r>
+            <w:rPr>
+              <w:rFonts w:eastAsia="Times New Roman"/>
+            </w:rPr>
+            <w:t xml:space="preserve">, K., </w:t>
+          </w:r>
+          <w:proofErr w:type="spellStart"/>
+          <w:r>
+            <w:rPr>
+              <w:rFonts w:eastAsia="Times New Roman"/>
+            </w:rPr>
+            <w:t>Vermaire</w:t>
+          </w:r>
+          <w:proofErr w:type="spellEnd"/>
+          <w:r>
+            <w:rPr>
+              <w:rFonts w:eastAsia="Times New Roman"/>
+            </w:rPr>
+            <w:t xml:space="preserve">, J. C., Dudgeon, D., &amp; Cooke, S. J. (2019). Emerging threats and persistent conservation challenges for freshwater biodiversity. </w:t>
           </w:r>
           <w:r>
             <w:rPr>
@@ -3502,7 +3912,49 @@
             <w:rPr>
               <w:rFonts w:eastAsia="Times New Roman"/>
             </w:rPr>
-            <w:t xml:space="preserve">Stanley, E. H., Collins, S. M., Lottig, N. R., Oliver, S. K., Webster, K. E., Cheruvelil, K. S., &amp; Soranno, P. A. (2019). Biases in lake water quality sampling and implications for macroscale research. </w:t>
+            <w:t xml:space="preserve">Stanley, E. H., Collins, S. M., </w:t>
+          </w:r>
+          <w:proofErr w:type="spellStart"/>
+          <w:r>
+            <w:rPr>
+              <w:rFonts w:eastAsia="Times New Roman"/>
+            </w:rPr>
+            <w:t>Lottig</w:t>
+          </w:r>
+          <w:proofErr w:type="spellEnd"/>
+          <w:r>
+            <w:rPr>
+              <w:rFonts w:eastAsia="Times New Roman"/>
+            </w:rPr>
+            <w:t xml:space="preserve">, N. R., Oliver, S. K., Webster, K. E., </w:t>
+          </w:r>
+          <w:proofErr w:type="spellStart"/>
+          <w:r>
+            <w:rPr>
+              <w:rFonts w:eastAsia="Times New Roman"/>
+            </w:rPr>
+            <w:t>Cheruvelil</w:t>
+          </w:r>
+          <w:proofErr w:type="spellEnd"/>
+          <w:r>
+            <w:rPr>
+              <w:rFonts w:eastAsia="Times New Roman"/>
+            </w:rPr>
+            <w:t xml:space="preserve">, K. S., &amp; </w:t>
+          </w:r>
+          <w:proofErr w:type="spellStart"/>
+          <w:r>
+            <w:rPr>
+              <w:rFonts w:eastAsia="Times New Roman"/>
+            </w:rPr>
+            <w:t>Soranno</w:t>
+          </w:r>
+          <w:proofErr w:type="spellEnd"/>
+          <w:r>
+            <w:rPr>
+              <w:rFonts w:eastAsia="Times New Roman"/>
+            </w:rPr>
+            <w:t xml:space="preserve">, P. A. (2019). Biases in lake water quality sampling and implications for macroscale research. </w:t>
           </w:r>
           <w:r>
             <w:rPr>
@@ -3547,7 +3999,21 @@
             <w:rPr>
               <w:rFonts w:eastAsia="Times New Roman"/>
             </w:rPr>
-            <w:t xml:space="preserve">Sterner, R. Warner., &amp; Elser, J. J. (2002). </w:t>
+            <w:t xml:space="preserve">Sterner, R. Warner., &amp; </w:t>
+          </w:r>
+          <w:proofErr w:type="spellStart"/>
+          <w:r>
+            <w:rPr>
+              <w:rFonts w:eastAsia="Times New Roman"/>
+            </w:rPr>
+            <w:t>Elser</w:t>
+          </w:r>
+          <w:proofErr w:type="spellEnd"/>
+          <w:r>
+            <w:rPr>
+              <w:rFonts w:eastAsia="Times New Roman"/>
+            </w:rPr>
+            <w:t xml:space="preserve">, J. J. (2002). </w:t>
           </w:r>
           <w:r>
             <w:rPr>
@@ -3555,7 +4021,25 @@
               <w:i/>
               <w:iCs/>
             </w:rPr>
-            <w:t>Ecological stoichiometry : the biology of elements from molecules to the biosphere</w:t>
+            <w:t xml:space="preserve">Ecological </w:t>
+          </w:r>
+          <w:proofErr w:type="gramStart"/>
+          <w:r>
+            <w:rPr>
+              <w:rFonts w:eastAsia="Times New Roman"/>
+              <w:i/>
+              <w:iCs/>
+            </w:rPr>
+            <w:t>stoichiometry :</w:t>
+          </w:r>
+          <w:proofErr w:type="gramEnd"/>
+          <w:r>
+            <w:rPr>
+              <w:rFonts w:eastAsia="Times New Roman"/>
+              <w:i/>
+              <w:iCs/>
+            </w:rPr>
+            <w:t xml:space="preserve"> the biology of elements from molecules to the biosphere</w:t>
           </w:r>
           <w:r>
             <w:rPr>
@@ -3809,6 +4293,7 @@
             <w:rPr>
               <w:rFonts w:eastAsia="Times New Roman"/>
             </w:rPr>
+            <w:lastRenderedPageBreak/>
             <w:t xml:space="preserve">USEPA. (2017b). National Lakes Assessment 2017. Laboratory Operations Manual. V.1.1. EPA 841‐B‐16‐ 004. </w:t>
           </w:r>
           <w:r>
@@ -3850,18 +4335,19 @@
             </w:rPr>
             <w:t>U.S. Environmental Protection Agency, Office of Water and Office of Research and Development</w:t>
           </w:r>
-          <w:r>
-            <w:rPr>
-              <w:rFonts w:eastAsia="Times New Roman"/>
-            </w:rPr>
-            <w:t xml:space="preserve">. . </w:t>
-          </w:r>
-          <w:r>
-            <w:rPr>
-              <w:rFonts w:eastAsia="Times New Roman"/>
-            </w:rPr>
-            <w:lastRenderedPageBreak/>
-            <w:t>https://www.epa.gov/national‐aquatic‐ resource‐surveys/national‐lakes‐assessment‐2017‐technical‐support‐document</w:t>
+          <w:proofErr w:type="gramStart"/>
+          <w:r>
+            <w:rPr>
+              <w:rFonts w:eastAsia="Times New Roman"/>
+            </w:rPr>
+            <w:t>. .</w:t>
+          </w:r>
+          <w:proofErr w:type="gramEnd"/>
+          <w:r>
+            <w:rPr>
+              <w:rFonts w:eastAsia="Times New Roman"/>
+            </w:rPr>
+            <w:t xml:space="preserve"> https://www.epa.gov/national‐aquatic‐ resource‐surveys/national‐lakes‐assessment‐2017‐technical‐support‐document</w:t>
           </w:r>
         </w:p>
         <w:p>
@@ -3909,7 +4395,91 @@
             <w:rPr>
               <w:rFonts w:eastAsia="Times New Roman"/>
             </w:rPr>
-            <w:t xml:space="preserve">Wickham, H., Averick, M., Bryan, J., Chang, W., McGowan, L. D., François, R., Grolemund, G., Hayes, A., Henry, L., Hester, J., Kuhn, M., Pedersen, T. L., Miller, E., Bache, S. M., Müller, K., Ooms, J., Robinson, D., Seidel, D. P., Spinu, V., … Yutani, H. (2019). Welcome to the tidyverse. </w:t>
+            <w:t xml:space="preserve">Wickham, H., </w:t>
+          </w:r>
+          <w:proofErr w:type="spellStart"/>
+          <w:r>
+            <w:rPr>
+              <w:rFonts w:eastAsia="Times New Roman"/>
+            </w:rPr>
+            <w:t>Averick</w:t>
+          </w:r>
+          <w:proofErr w:type="spellEnd"/>
+          <w:r>
+            <w:rPr>
+              <w:rFonts w:eastAsia="Times New Roman"/>
+            </w:rPr>
+            <w:t xml:space="preserve">, M., Bryan, J., Chang, W., McGowan, L. D., François, R., </w:t>
+          </w:r>
+          <w:proofErr w:type="spellStart"/>
+          <w:r>
+            <w:rPr>
+              <w:rFonts w:eastAsia="Times New Roman"/>
+            </w:rPr>
+            <w:t>Grolemund</w:t>
+          </w:r>
+          <w:proofErr w:type="spellEnd"/>
+          <w:r>
+            <w:rPr>
+              <w:rFonts w:eastAsia="Times New Roman"/>
+            </w:rPr>
+            <w:t xml:space="preserve">, G., Hayes, A., Henry, L., Hester, J., Kuhn, M., Pedersen, T. L., Miller, E., Bache, S. M., Müller, K., </w:t>
+          </w:r>
+          <w:proofErr w:type="spellStart"/>
+          <w:r>
+            <w:rPr>
+              <w:rFonts w:eastAsia="Times New Roman"/>
+            </w:rPr>
+            <w:t>Ooms</w:t>
+          </w:r>
+          <w:proofErr w:type="spellEnd"/>
+          <w:r>
+            <w:rPr>
+              <w:rFonts w:eastAsia="Times New Roman"/>
+            </w:rPr>
+            <w:t xml:space="preserve">, J., Robinson, D., Seidel, D. P., </w:t>
+          </w:r>
+          <w:proofErr w:type="spellStart"/>
+          <w:r>
+            <w:rPr>
+              <w:rFonts w:eastAsia="Times New Roman"/>
+            </w:rPr>
+            <w:t>Spinu</w:t>
+          </w:r>
+          <w:proofErr w:type="spellEnd"/>
+          <w:r>
+            <w:rPr>
+              <w:rFonts w:eastAsia="Times New Roman"/>
+            </w:rPr>
+            <w:t xml:space="preserve">, V., … </w:t>
+          </w:r>
+          <w:proofErr w:type="spellStart"/>
+          <w:r>
+            <w:rPr>
+              <w:rFonts w:eastAsia="Times New Roman"/>
+            </w:rPr>
+            <w:t>Yutani</w:t>
+          </w:r>
+          <w:proofErr w:type="spellEnd"/>
+          <w:r>
+            <w:rPr>
+              <w:rFonts w:eastAsia="Times New Roman"/>
+            </w:rPr>
+            <w:t xml:space="preserve">, H. (2019). Welcome to the </w:t>
+          </w:r>
+          <w:proofErr w:type="spellStart"/>
+          <w:r>
+            <w:rPr>
+              <w:rFonts w:eastAsia="Times New Roman"/>
+            </w:rPr>
+            <w:t>tidyverse</w:t>
+          </w:r>
+          <w:proofErr w:type="spellEnd"/>
+          <w:r>
+            <w:rPr>
+              <w:rFonts w:eastAsia="Times New Roman"/>
+            </w:rPr>
+            <w:t xml:space="preserve">. </w:t>
           </w:r>
           <w:r>
             <w:rPr>
@@ -3917,7 +4487,25 @@
               <w:i/>
               <w:iCs/>
             </w:rPr>
-            <w:t>Journal of Open Source Software</w:t>
+            <w:t xml:space="preserve">Journal of </w:t>
+          </w:r>
+          <w:proofErr w:type="gramStart"/>
+          <w:r>
+            <w:rPr>
+              <w:rFonts w:eastAsia="Times New Roman"/>
+              <w:i/>
+              <w:iCs/>
+            </w:rPr>
+            <w:t>Open Source</w:t>
+          </w:r>
+          <w:proofErr w:type="gramEnd"/>
+          <w:r>
+            <w:rPr>
+              <w:rFonts w:eastAsia="Times New Roman"/>
+              <w:i/>
+              <w:iCs/>
+            </w:rPr>
+            <w:t xml:space="preserve"> Software</w:t>
           </w:r>
           <w:r>
             <w:rPr>
@@ -5397,6 +5985,7 @@
   <w:style w:type="character" w:default="1" w:styleId="DefaultParagraphFont">
     <w:name w:val="Default Paragraph Font"/>
     <w:uiPriority w:val="1"/>
+    <w:semiHidden/>
     <w:unhideWhenUsed/>
   </w:style>
   <w:style w:type="table" w:default="1" w:styleId="TableNormal">
@@ -5520,6 +6109,29 @@
       <w:szCs w:val="20"/>
     </w:rPr>
   </w:style>
+  <w:style w:type="character" w:styleId="Hyperlink">
+    <w:name w:val="Hyperlink"/>
+    <w:basedOn w:val="DefaultParagraphFont"/>
+    <w:uiPriority w:val="99"/>
+    <w:unhideWhenUsed/>
+    <w:rsid w:val="00A77AEC"/>
+    <w:rPr>
+      <w:color w:val="0563C1" w:themeColor="hyperlink"/>
+      <w:u w:val="single"/>
+    </w:rPr>
+  </w:style>
+  <w:style w:type="character" w:styleId="UnresolvedMention">
+    <w:name w:val="Unresolved Mention"/>
+    <w:basedOn w:val="DefaultParagraphFont"/>
+    <w:uiPriority w:val="99"/>
+    <w:semiHidden/>
+    <w:unhideWhenUsed/>
+    <w:rsid w:val="00A77AEC"/>
+    <w:rPr>
+      <w:color w:val="605E5C"/>
+      <w:shd w:val="clear" w:color="auto" w:fill="E1DFDD"/>
+    </w:rPr>
+  </w:style>
 </w:styles>
 </file>
 
@@ -6124,6 +6736,7 @@
     <w:rsid w:val="00600E1E"/>
     <w:rsid w:val="006421CF"/>
     <w:rsid w:val="00687E0A"/>
+    <w:rsid w:val="0074259F"/>
     <w:rsid w:val="007F5BCB"/>
     <w:rsid w:val="009D2428"/>
     <w:rsid w:val="00C66EC9"/>

</xml_diff>